<commit_message>
added models and new boxplot
</commit_message>
<xml_diff>
--- a/Dokumente/Insgesamt-version4.docx
+++ b/Dokumente/Insgesamt-version4.docx
@@ -1,6 +1,6 @@
 
 <file path=word/document.xml><?xml version="1.0" encoding="utf-8"?>
-<w:document xmlns:wpc="http://schemas.microsoft.com/office/word/2010/wordprocessingCanvas" xmlns:mo="http://schemas.microsoft.com/office/mac/office/2008/main" xmlns:mc="http://schemas.openxmlformats.org/markup-compatibility/2006" xmlns:mv="urn:schemas-microsoft-com:mac:vml" xmlns:o="urn:schemas-microsoft-com:office:office" xmlns:r="http://schemas.openxmlformats.org/officeDocument/2006/relationships" xmlns:m="http://schemas.openxmlformats.org/officeDocument/2006/math" xmlns:v="urn:schemas-microsoft-com:vml" xmlns:wp14="http://schemas.microsoft.com/office/word/2010/wordprocessingDrawing" xmlns:wp="http://schemas.openxmlformats.org/drawingml/2006/wordprocessingDrawing" xmlns:w10="urn:schemas-microsoft-com:office:word" xmlns:w="http://schemas.openxmlformats.org/wordprocessingml/2006/main" xmlns:w14="http://schemas.microsoft.com/office/word/2010/wordml" xmlns:wpg="http://schemas.microsoft.com/office/word/2010/wordprocessingGroup" xmlns:wpi="http://schemas.microsoft.com/office/word/2010/wordprocessingInk" xmlns:wne="http://schemas.microsoft.com/office/word/2006/wordml" xmlns:wps="http://schemas.microsoft.com/office/word/2010/wordprocessingShape" mc:Ignorable="w14 wp14">
+<w:document xmlns:wpc="http://schemas.microsoft.com/office/word/2010/wordprocessingCanvas" xmlns:mc="http://schemas.openxmlformats.org/markup-compatibility/2006" xmlns:o="urn:schemas-microsoft-com:office:office" xmlns:r="http://schemas.openxmlformats.org/officeDocument/2006/relationships" xmlns:m="http://schemas.openxmlformats.org/officeDocument/2006/math" xmlns:v="urn:schemas-microsoft-com:vml" xmlns:wp14="http://schemas.microsoft.com/office/word/2010/wordprocessingDrawing" xmlns:wp="http://schemas.openxmlformats.org/drawingml/2006/wordprocessingDrawing" xmlns:w10="urn:schemas-microsoft-com:office:word" xmlns:w="http://schemas.openxmlformats.org/wordprocessingml/2006/main" xmlns:w14="http://schemas.microsoft.com/office/word/2010/wordml" xmlns:w15="http://schemas.microsoft.com/office/word/2012/wordml" xmlns:wpg="http://schemas.microsoft.com/office/word/2010/wordprocessingGroup" xmlns:wpi="http://schemas.microsoft.com/office/word/2010/wordprocessingInk" xmlns:wne="http://schemas.microsoft.com/office/word/2006/wordml" xmlns:wps="http://schemas.microsoft.com/office/word/2010/wordprocessingShape" mc:Ignorable="w14 w15 wp14">
   <w:body>
     <w:tbl>
       <w:tblPr>
@@ -27,7 +27,7 @@
           </w:tcPr>
           <w:p>
             <w:pPr>
-              <w:pStyle w:val="KeinLeerraum"/>
+              <w:pStyle w:val="NoSpacing"/>
               <w:rPr>
                 <w:rFonts w:ascii="Times New Roman" w:eastAsiaTheme="majorEastAsia" w:hAnsi="Times New Roman" w:cs="Times New Roman"/>
               </w:rPr>
@@ -42,7 +42,7 @@
           </w:tcPr>
           <w:p>
             <w:pPr>
-              <w:pStyle w:val="KeinLeerraum"/>
+              <w:pStyle w:val="NoSpacing"/>
               <w:rPr>
                 <w:rFonts w:ascii="Times New Roman" w:eastAsiaTheme="majorEastAsia" w:hAnsi="Times New Roman" w:cs="Times New Roman"/>
                 <w:color w:val="4F81BD" w:themeColor="accent1"/>
@@ -64,7 +64,7 @@
           </w:p>
           <w:p>
             <w:pPr>
-              <w:pStyle w:val="KeinLeerraum"/>
+              <w:pStyle w:val="NoSpacing"/>
               <w:rPr>
                 <w:rFonts w:ascii="Times New Roman" w:eastAsiaTheme="majorEastAsia" w:hAnsi="Times New Roman" w:cs="Times New Roman"/>
                 <w:color w:val="4F81BD" w:themeColor="accent1"/>
@@ -76,7 +76,7 @@
           </w:p>
           <w:p>
             <w:pPr>
-              <w:pStyle w:val="KeinLeerraum"/>
+              <w:pStyle w:val="NoSpacing"/>
               <w:rPr>
                 <w:rFonts w:ascii="Times New Roman" w:eastAsiaTheme="majorEastAsia" w:hAnsi="Times New Roman" w:cs="Times New Roman"/>
                 <w:color w:val="4F81BD" w:themeColor="accent1"/>
@@ -111,7 +111,7 @@
           </w:tcPr>
           <w:p>
             <w:pPr>
-              <w:pStyle w:val="KeinLeerraum"/>
+              <w:pStyle w:val="NoSpacing"/>
               <w:rPr>
                 <w:rFonts w:ascii="Times New Roman" w:eastAsiaTheme="majorEastAsia" w:hAnsi="Times New Roman" w:cs="Times New Roman"/>
                 <w:lang w:val="en-US"/>
@@ -177,7 +177,7 @@
               </w:tcPr>
               <w:p>
                 <w:pPr>
-                  <w:pStyle w:val="KeinLeerraum"/>
+                  <w:pStyle w:val="NoSpacing"/>
                   <w:rPr>
                     <w:rFonts w:ascii="Times New Roman" w:hAnsi="Times New Roman" w:cs="Times New Roman"/>
                     <w:color w:val="4F81BD" w:themeColor="accent1"/>
@@ -262,7 +262,7 @@
                             <w:txbxContent>
                               <w:p>
                                 <w:pPr>
-                                  <w:pStyle w:val="KeinLeerraum"/>
+                                  <w:pStyle w:val="NoSpacing"/>
                                   <w:rPr>
                                     <w:rFonts w:asciiTheme="majorHAnsi" w:eastAsiaTheme="majorEastAsia" w:hAnsiTheme="majorHAnsi" w:cstheme="majorBidi"/>
                                     <w:color w:val="4F81BD" w:themeColor="accent1"/>
@@ -284,7 +284,7 @@
                               </w:p>
                               <w:p>
                                 <w:pPr>
-                                  <w:pStyle w:val="KeinLeerraum"/>
+                                  <w:pStyle w:val="NoSpacing"/>
                                   <w:rPr>
                                     <w:rFonts w:asciiTheme="majorHAnsi" w:eastAsiaTheme="majorEastAsia" w:hAnsiTheme="majorHAnsi" w:cstheme="majorBidi"/>
                                     <w:color w:val="4F81BD" w:themeColor="accent1"/>
@@ -306,7 +306,7 @@
                               </w:p>
                               <w:p>
                                 <w:pPr>
-                                  <w:pStyle w:val="KeinLeerraum"/>
+                                  <w:pStyle w:val="NoSpacing"/>
                                   <w:rPr>
                                     <w:rFonts w:asciiTheme="majorHAnsi" w:eastAsiaTheme="majorEastAsia" w:hAnsiTheme="majorHAnsi" w:cstheme="majorBidi"/>
                                     <w:color w:val="4F81BD" w:themeColor="accent1"/>
@@ -326,7 +326,7 @@
                               </w:p>
                               <w:p>
                                 <w:pPr>
-                                  <w:pStyle w:val="KeinLeerraum"/>
+                                  <w:pStyle w:val="NoSpacing"/>
                                 </w:pPr>
                                 <w:r>
                                   <w:rPr>
@@ -360,16 +360,16 @@
               </mc:Choice>
               <mc:Fallback>
                 <w:pict>
-                  <v:shapetype id="_x0000_t202" coordsize="21600,21600" o:spt="202" path="m,l,21600r21600,l21600,xe">
+                  <v:shapetype w14:anchorId="24EC207B" id="_x0000_t202" coordsize="21600,21600" o:spt="202" path="m,l,21600r21600,l21600,xe">
                     <v:stroke joinstyle="miter"/>
                     <v:path gradientshapeok="t" o:connecttype="rect"/>
                   </v:shapetype>
-                  <v:shape id="Text Box 2" o:spid="_x0000_s1026" type="#_x0000_t202" style="position:absolute;margin-left:61.55pt;margin-top:433.2pt;width:326.3pt;height:81.2pt;z-index:251661312;visibility:visible;mso-wrap-style:square;mso-width-percent:0;mso-height-percent:200;mso-wrap-distance-left:9pt;mso-wrap-distance-top:0;mso-wrap-distance-right:9pt;mso-wrap-distance-bottom:0;mso-position-horizontal:absolute;mso-position-horizontal-relative:text;mso-position-vertical:absolute;mso-position-vertical-relative:text;mso-width-percent:0;mso-height-percent:200;mso-width-relative:margin;mso-height-relative:margin;v-text-anchor:top" o:gfxdata="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" strokecolor="white [3212]">
+                  <v:shape id="Text Box 2" o:spid="_x0000_s1026" type="#_x0000_t202" style="position:absolute;margin-left:61.55pt;margin-top:433.2pt;width:326.3pt;height:105.55pt;z-index:251661312;visibility:visible;mso-wrap-style:square;mso-width-percent:0;mso-height-percent:200;mso-wrap-distance-left:9pt;mso-wrap-distance-top:0;mso-wrap-distance-right:9pt;mso-wrap-distance-bottom:0;mso-position-horizontal:absolute;mso-position-horizontal-relative:text;mso-position-vertical:absolute;mso-position-vertical-relative:text;mso-width-percent:0;mso-height-percent:200;mso-width-relative:margin;mso-height-relative:margin;v-text-anchor:top" o:gfxdata="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" strokecolor="white [3212]">
                     <v:textbox style="mso-fit-shape-to-text:t">
                       <w:txbxContent>
                         <w:p>
                           <w:pPr>
-                            <w:pStyle w:val="KeinLeerraum"/>
+                            <w:pStyle w:val="NoSpacing"/>
                             <w:rPr>
                               <w:rFonts w:asciiTheme="majorHAnsi" w:eastAsiaTheme="majorEastAsia" w:hAnsiTheme="majorHAnsi" w:cstheme="majorBidi"/>
                               <w:color w:val="4F81BD" w:themeColor="accent1"/>
@@ -391,7 +391,7 @@
                         </w:p>
                         <w:p>
                           <w:pPr>
-                            <w:pStyle w:val="KeinLeerraum"/>
+                            <w:pStyle w:val="NoSpacing"/>
                             <w:rPr>
                               <w:rFonts w:asciiTheme="majorHAnsi" w:eastAsiaTheme="majorEastAsia" w:hAnsiTheme="majorHAnsi" w:cstheme="majorBidi"/>
                               <w:color w:val="4F81BD" w:themeColor="accent1"/>
@@ -400,7 +400,6 @@
                               <w:lang w:val="en-US"/>
                             </w:rPr>
                           </w:pPr>
-                          <w:proofErr w:type="spellStart"/>
                           <w:r>
                             <w:rPr>
                               <w:rFonts w:asciiTheme="majorHAnsi" w:eastAsiaTheme="majorEastAsia" w:hAnsiTheme="majorHAnsi" w:cstheme="majorBidi"/>
@@ -409,45 +408,12 @@
                               <w:szCs w:val="40"/>
                               <w:lang w:val="en-US"/>
                             </w:rPr>
-                            <w:t>Andra</w:t>
-                          </w:r>
-                          <w:proofErr w:type="spellEnd"/>
-                          <w:r>
-                            <w:rPr>
-                              <w:rFonts w:asciiTheme="majorHAnsi" w:eastAsiaTheme="majorEastAsia" w:hAnsiTheme="majorHAnsi" w:cstheme="majorBidi"/>
-                              <w:color w:val="4F81BD" w:themeColor="accent1"/>
-                              <w:sz w:val="40"/>
-                              <w:szCs w:val="40"/>
-                              <w:lang w:val="en-US"/>
-                            </w:rPr>
-                            <w:t xml:space="preserve">-Selina </w:t>
-                          </w:r>
-                          <w:proofErr w:type="spellStart"/>
-                          <w:r>
-                            <w:rPr>
-                              <w:rFonts w:asciiTheme="majorHAnsi" w:eastAsiaTheme="majorEastAsia" w:hAnsiTheme="majorHAnsi" w:cstheme="majorBidi"/>
-                              <w:color w:val="4F81BD" w:themeColor="accent1"/>
-                              <w:sz w:val="40"/>
-                              <w:szCs w:val="40"/>
-                              <w:lang w:val="en-US"/>
-                            </w:rPr>
-                            <w:t>Pietsch</w:t>
-                          </w:r>
-                          <w:proofErr w:type="spellEnd"/>
-                          <w:r>
-                            <w:rPr>
-                              <w:rFonts w:asciiTheme="majorHAnsi" w:eastAsiaTheme="majorEastAsia" w:hAnsiTheme="majorHAnsi" w:cstheme="majorBidi"/>
-                              <w:color w:val="4F81BD" w:themeColor="accent1"/>
-                              <w:sz w:val="40"/>
-                              <w:szCs w:val="40"/>
-                              <w:lang w:val="en-US"/>
-                            </w:rPr>
-                            <w:t>, 572551</w:t>
+                            <w:t>Andra-Selina Pietsch, 572551</w:t>
                           </w:r>
                         </w:p>
                         <w:p>
                           <w:pPr>
-                            <w:pStyle w:val="KeinLeerraum"/>
+                            <w:pStyle w:val="NoSpacing"/>
                             <w:rPr>
                               <w:rFonts w:asciiTheme="majorHAnsi" w:eastAsiaTheme="majorEastAsia" w:hAnsiTheme="majorHAnsi" w:cstheme="majorBidi"/>
                               <w:color w:val="4F81BD" w:themeColor="accent1"/>
@@ -462,9 +428,13 @@
                               <w:sz w:val="40"/>
                               <w:szCs w:val="40"/>
                             </w:rPr>
-                            <w:t xml:space="preserve">Frederik </w:t>
+                            <w:t>Frederik Pahde, 576260</w:t>
                           </w:r>
-                          <w:proofErr w:type="spellStart"/>
+                        </w:p>
+                        <w:p>
+                          <w:pPr>
+                            <w:pStyle w:val="NoSpacing"/>
+                          </w:pPr>
                           <w:r>
                             <w:rPr>
                               <w:rFonts w:asciiTheme="majorHAnsi" w:eastAsiaTheme="majorEastAsia" w:hAnsiTheme="majorHAnsi" w:cstheme="majorBidi"/>
@@ -472,62 +442,7 @@
                               <w:sz w:val="40"/>
                               <w:szCs w:val="40"/>
                             </w:rPr>
-                            <w:t>Pahde</w:t>
-                          </w:r>
-                          <w:proofErr w:type="spellEnd"/>
-                          <w:r>
-                            <w:rPr>
-                              <w:rFonts w:asciiTheme="majorHAnsi" w:eastAsiaTheme="majorEastAsia" w:hAnsiTheme="majorHAnsi" w:cstheme="majorBidi"/>
-                              <w:color w:val="4F81BD" w:themeColor="accent1"/>
-                              <w:sz w:val="40"/>
-                              <w:szCs w:val="40"/>
-                            </w:rPr>
-                            <w:t>, 576260</w:t>
-                          </w:r>
-                        </w:p>
-                        <w:p>
-                          <w:pPr>
-                            <w:pStyle w:val="KeinLeerraum"/>
-                          </w:pPr>
-                          <w:proofErr w:type="spellStart"/>
-                          <w:r>
-                            <w:rPr>
-                              <w:rFonts w:asciiTheme="majorHAnsi" w:eastAsiaTheme="majorEastAsia" w:hAnsiTheme="majorHAnsi" w:cstheme="majorBidi"/>
-                              <w:color w:val="4F81BD" w:themeColor="accent1"/>
-                              <w:sz w:val="40"/>
-                              <w:szCs w:val="40"/>
-                            </w:rPr>
-                            <w:t>Oleksiy</w:t>
-                          </w:r>
-                          <w:proofErr w:type="spellEnd"/>
-                          <w:r>
-                            <w:rPr>
-                              <w:rFonts w:asciiTheme="majorHAnsi" w:eastAsiaTheme="majorEastAsia" w:hAnsiTheme="majorHAnsi" w:cstheme="majorBidi"/>
-                              <w:color w:val="4F81BD" w:themeColor="accent1"/>
-                              <w:sz w:val="40"/>
-                              <w:szCs w:val="40"/>
-                            </w:rPr>
-                            <w:t xml:space="preserve"> </w:t>
-                          </w:r>
-                          <w:proofErr w:type="spellStart"/>
-                          <w:r>
-                            <w:rPr>
-                              <w:rFonts w:asciiTheme="majorHAnsi" w:eastAsiaTheme="majorEastAsia" w:hAnsiTheme="majorHAnsi" w:cstheme="majorBidi"/>
-                              <w:color w:val="4F81BD" w:themeColor="accent1"/>
-                              <w:sz w:val="40"/>
-                              <w:szCs w:val="40"/>
-                            </w:rPr>
-                            <w:t>Ostapenko</w:t>
-                          </w:r>
-                          <w:proofErr w:type="spellEnd"/>
-                          <w:r>
-                            <w:rPr>
-                              <w:rFonts w:asciiTheme="majorHAnsi" w:eastAsiaTheme="majorEastAsia" w:hAnsiTheme="majorHAnsi" w:cstheme="majorBidi"/>
-                              <w:color w:val="4F81BD" w:themeColor="accent1"/>
-                              <w:sz w:val="40"/>
-                              <w:szCs w:val="40"/>
-                            </w:rPr>
-                            <w:t>, 576257</w:t>
+                            <w:t>Oleksiy Ostapenko, 576257</w:t>
                           </w:r>
                           <w:r>
                             <w:tab/>
@@ -569,7 +484,7 @@
                         <pic:cNvPicPr/>
                       </pic:nvPicPr>
                       <pic:blipFill>
-                        <a:blip r:embed="rId9"/>
+                        <a:blip r:embed="rId8"/>
                         <a:srcRect t="18750" b="15993"/>
                         <a:stretch>
                           <a:fillRect/>
@@ -616,10 +531,11 @@
           <w:docPartUnique/>
         </w:docPartObj>
       </w:sdtPr>
+      <w:sdtEndPr/>
       <w:sdtContent>
         <w:p>
           <w:pPr>
-            <w:pStyle w:val="Inhaltsverzeichnisberschrift"/>
+            <w:pStyle w:val="TOCHeading"/>
             <w:rPr>
               <w:rFonts w:ascii="Times New Roman" w:hAnsi="Times New Roman" w:cs="Times New Roman"/>
             </w:rPr>
@@ -633,7 +549,7 @@
         </w:p>
         <w:p>
           <w:pPr>
-            <w:pStyle w:val="Verzeichnis1"/>
+            <w:pStyle w:val="TOC1"/>
             <w:tabs>
               <w:tab w:val="left" w:pos="480"/>
               <w:tab w:val="right" w:leader="dot" w:pos="9056"/>
@@ -665,7 +581,7 @@
           <w:hyperlink w:anchor="_Toc440991543" w:history="1">
             <w:r>
               <w:rPr>
-                <w:rStyle w:val="Link"/>
+                <w:rStyle w:val="Hyperlink"/>
                 <w:rFonts w:cs="Times New Roman"/>
                 <w:noProof/>
               </w:rPr>
@@ -681,7 +597,7 @@
             </w:r>
             <w:r>
               <w:rPr>
-                <w:rStyle w:val="Link"/>
+                <w:rStyle w:val="Hyperlink"/>
                 <w:rFonts w:cs="Times New Roman"/>
                 <w:noProof/>
               </w:rPr>
@@ -739,7 +655,7 @@
         </w:p>
         <w:p>
           <w:pPr>
-            <w:pStyle w:val="Verzeichnis1"/>
+            <w:pStyle w:val="TOC1"/>
             <w:tabs>
               <w:tab w:val="left" w:pos="480"/>
               <w:tab w:val="right" w:leader="dot" w:pos="9056"/>
@@ -753,7 +669,7 @@
           <w:hyperlink w:anchor="_Toc440991544" w:history="1">
             <w:r>
               <w:rPr>
-                <w:rStyle w:val="Link"/>
+                <w:rStyle w:val="Hyperlink"/>
                 <w:rFonts w:cs="Times New Roman"/>
                 <w:noProof/>
               </w:rPr>
@@ -769,7 +685,7 @@
             </w:r>
             <w:r>
               <w:rPr>
-                <w:rStyle w:val="Link"/>
+                <w:rStyle w:val="Hyperlink"/>
                 <w:rFonts w:cs="Times New Roman"/>
                 <w:noProof/>
               </w:rPr>
@@ -827,7 +743,7 @@
         </w:p>
         <w:p>
           <w:pPr>
-            <w:pStyle w:val="Verzeichnis2"/>
+            <w:pStyle w:val="TOC2"/>
             <w:tabs>
               <w:tab w:val="left" w:pos="880"/>
               <w:tab w:val="right" w:leader="dot" w:pos="9056"/>
@@ -841,7 +757,7 @@
           <w:hyperlink w:anchor="_Toc440991545" w:history="1">
             <w:r>
               <w:rPr>
-                <w:rStyle w:val="Link"/>
+                <w:rStyle w:val="Hyperlink"/>
                 <w:rFonts w:cs="Times New Roman"/>
                 <w:noProof/>
               </w:rPr>
@@ -857,7 +773,7 @@
             </w:r>
             <w:r>
               <w:rPr>
-                <w:rStyle w:val="Link"/>
+                <w:rStyle w:val="Hyperlink"/>
                 <w:rFonts w:cs="Times New Roman"/>
                 <w:noProof/>
                 <w:lang w:val="en-US"/>
@@ -866,7 +782,7 @@
             </w:r>
             <w:r>
               <w:rPr>
-                <w:rStyle w:val="Link"/>
+                <w:rStyle w:val="Hyperlink"/>
                 <w:rFonts w:cs="Times New Roman"/>
                 <w:noProof/>
               </w:rPr>
@@ -924,7 +840,7 @@
         </w:p>
         <w:p>
           <w:pPr>
-            <w:pStyle w:val="Verzeichnis3"/>
+            <w:pStyle w:val="TOC3"/>
             <w:tabs>
               <w:tab w:val="left" w:pos="1320"/>
               <w:tab w:val="right" w:leader="dot" w:pos="9056"/>
@@ -938,7 +854,7 @@
           <w:hyperlink w:anchor="_Toc440991546" w:history="1">
             <w:r>
               <w:rPr>
-                <w:rStyle w:val="Link"/>
+                <w:rStyle w:val="Hyperlink"/>
                 <w:rFonts w:cs="Times New Roman"/>
                 <w:noProof/>
                 <w:lang w:val="en-AU"/>
@@ -955,7 +871,7 @@
             </w:r>
             <w:r>
               <w:rPr>
-                <w:rStyle w:val="Link"/>
+                <w:rStyle w:val="Hyperlink"/>
                 <w:rFonts w:cs="Times New Roman"/>
                 <w:noProof/>
                 <w:lang w:val="en-AU"/>
@@ -1014,7 +930,7 @@
         </w:p>
         <w:p>
           <w:pPr>
-            <w:pStyle w:val="Verzeichnis3"/>
+            <w:pStyle w:val="TOC3"/>
             <w:tabs>
               <w:tab w:val="left" w:pos="1320"/>
               <w:tab w:val="right" w:leader="dot" w:pos="9056"/>
@@ -1028,7 +944,7 @@
           <w:hyperlink w:anchor="_Toc440991547" w:history="1">
             <w:r>
               <w:rPr>
-                <w:rStyle w:val="Link"/>
+                <w:rStyle w:val="Hyperlink"/>
                 <w:rFonts w:cs="Times New Roman"/>
                 <w:noProof/>
                 <w:lang w:val="en-AU"/>
@@ -1045,7 +961,7 @@
             </w:r>
             <w:r>
               <w:rPr>
-                <w:rStyle w:val="Link"/>
+                <w:rStyle w:val="Hyperlink"/>
                 <w:rFonts w:cs="Times New Roman"/>
                 <w:noProof/>
                 <w:lang w:val="en-AU"/>
@@ -1104,7 +1020,7 @@
         </w:p>
         <w:p>
           <w:pPr>
-            <w:pStyle w:val="Verzeichnis3"/>
+            <w:pStyle w:val="TOC3"/>
             <w:tabs>
               <w:tab w:val="left" w:pos="1320"/>
               <w:tab w:val="right" w:leader="dot" w:pos="9056"/>
@@ -1118,7 +1034,7 @@
           <w:hyperlink w:anchor="_Toc440991548" w:history="1">
             <w:r>
               <w:rPr>
-                <w:rStyle w:val="Link"/>
+                <w:rStyle w:val="Hyperlink"/>
                 <w:rFonts w:cs="Times New Roman"/>
                 <w:noProof/>
                 <w:lang w:val="en-AU"/>
@@ -1135,7 +1051,7 @@
             </w:r>
             <w:r>
               <w:rPr>
-                <w:rStyle w:val="Link"/>
+                <w:rStyle w:val="Hyperlink"/>
                 <w:rFonts w:cs="Times New Roman"/>
                 <w:noProof/>
                 <w:lang w:val="en-AU"/>
@@ -1194,7 +1110,7 @@
         </w:p>
         <w:p>
           <w:pPr>
-            <w:pStyle w:val="Verzeichnis3"/>
+            <w:pStyle w:val="TOC3"/>
             <w:tabs>
               <w:tab w:val="left" w:pos="1320"/>
               <w:tab w:val="right" w:leader="dot" w:pos="9056"/>
@@ -1208,7 +1124,7 @@
           <w:hyperlink w:anchor="_Toc440991549" w:history="1">
             <w:r>
               <w:rPr>
-                <w:rStyle w:val="Link"/>
+                <w:rStyle w:val="Hyperlink"/>
                 <w:rFonts w:cs="Times New Roman"/>
                 <w:noProof/>
                 <w:lang w:val="en-AU"/>
@@ -1225,7 +1141,7 @@
             </w:r>
             <w:r>
               <w:rPr>
-                <w:rStyle w:val="Link"/>
+                <w:rStyle w:val="Hyperlink"/>
                 <w:rFonts w:cs="Times New Roman"/>
                 <w:noProof/>
                 <w:lang w:val="en-AU"/>
@@ -1284,7 +1200,7 @@
         </w:p>
         <w:p>
           <w:pPr>
-            <w:pStyle w:val="Verzeichnis3"/>
+            <w:pStyle w:val="TOC3"/>
             <w:tabs>
               <w:tab w:val="left" w:pos="1320"/>
               <w:tab w:val="right" w:leader="dot" w:pos="9056"/>
@@ -1298,7 +1214,7 @@
           <w:hyperlink w:anchor="_Toc440991550" w:history="1">
             <w:r>
               <w:rPr>
-                <w:rStyle w:val="Link"/>
+                <w:rStyle w:val="Hyperlink"/>
                 <w:rFonts w:cs="Times New Roman"/>
                 <w:noProof/>
                 <w:lang w:val="en-AU"/>
@@ -1315,7 +1231,7 @@
             </w:r>
             <w:r>
               <w:rPr>
-                <w:rStyle w:val="Link"/>
+                <w:rStyle w:val="Hyperlink"/>
                 <w:rFonts w:cs="Times New Roman"/>
                 <w:noProof/>
                 <w:lang w:val="en-AU"/>
@@ -1374,7 +1290,7 @@
         </w:p>
         <w:p>
           <w:pPr>
-            <w:pStyle w:val="Verzeichnis1"/>
+            <w:pStyle w:val="TOC1"/>
             <w:tabs>
               <w:tab w:val="left" w:pos="480"/>
               <w:tab w:val="right" w:leader="dot" w:pos="9056"/>
@@ -1388,7 +1304,7 @@
           <w:hyperlink w:anchor="_Toc440991551" w:history="1">
             <w:r>
               <w:rPr>
-                <w:rStyle w:val="Link"/>
+                <w:rStyle w:val="Hyperlink"/>
                 <w:rFonts w:cs="Times New Roman"/>
                 <w:noProof/>
                 <w:lang w:val="en-AU"/>
@@ -1405,7 +1321,7 @@
             </w:r>
             <w:r>
               <w:rPr>
-                <w:rStyle w:val="Link"/>
+                <w:rStyle w:val="Hyperlink"/>
                 <w:rFonts w:cs="Times New Roman"/>
                 <w:noProof/>
                 <w:lang w:val="en-AU"/>
@@ -1464,7 +1380,7 @@
         </w:p>
         <w:p>
           <w:pPr>
-            <w:pStyle w:val="Verzeichnis2"/>
+            <w:pStyle w:val="TOC2"/>
             <w:tabs>
               <w:tab w:val="left" w:pos="880"/>
               <w:tab w:val="right" w:leader="dot" w:pos="9056"/>
@@ -1478,7 +1394,7 @@
           <w:hyperlink w:anchor="_Toc440991552" w:history="1">
             <w:r>
               <w:rPr>
-                <w:rStyle w:val="Link"/>
+                <w:rStyle w:val="Hyperlink"/>
                 <w:rFonts w:cs="Times New Roman"/>
                 <w:noProof/>
               </w:rPr>
@@ -1494,7 +1410,7 @@
             </w:r>
             <w:r>
               <w:rPr>
-                <w:rStyle w:val="Link"/>
+                <w:rStyle w:val="Hyperlink"/>
                 <w:rFonts w:cs="Times New Roman"/>
                 <w:noProof/>
               </w:rPr>
@@ -1552,7 +1468,7 @@
         </w:p>
         <w:p>
           <w:pPr>
-            <w:pStyle w:val="Verzeichnis3"/>
+            <w:pStyle w:val="TOC3"/>
             <w:tabs>
               <w:tab w:val="left" w:pos="1320"/>
               <w:tab w:val="right" w:leader="dot" w:pos="9056"/>
@@ -1566,7 +1482,7 @@
           <w:hyperlink w:anchor="_Toc440991553" w:history="1">
             <w:r>
               <w:rPr>
-                <w:rStyle w:val="Link"/>
+                <w:rStyle w:val="Hyperlink"/>
                 <w:rFonts w:cs="Times New Roman"/>
                 <w:noProof/>
               </w:rPr>
@@ -1582,7 +1498,7 @@
             </w:r>
             <w:r>
               <w:rPr>
-                <w:rStyle w:val="Link"/>
+                <w:rStyle w:val="Hyperlink"/>
                 <w:rFonts w:cs="Times New Roman"/>
                 <w:noProof/>
               </w:rPr>
@@ -1640,7 +1556,7 @@
         </w:p>
         <w:p>
           <w:pPr>
-            <w:pStyle w:val="Verzeichnis3"/>
+            <w:pStyle w:val="TOC3"/>
             <w:tabs>
               <w:tab w:val="left" w:pos="1320"/>
               <w:tab w:val="right" w:leader="dot" w:pos="9056"/>
@@ -1654,7 +1570,7 @@
           <w:hyperlink w:anchor="_Toc440991554" w:history="1">
             <w:r>
               <w:rPr>
-                <w:rStyle w:val="Link"/>
+                <w:rStyle w:val="Hyperlink"/>
                 <w:rFonts w:cs="Times New Roman"/>
                 <w:noProof/>
               </w:rPr>
@@ -1670,7 +1586,7 @@
             </w:r>
             <w:r>
               <w:rPr>
-                <w:rStyle w:val="Link"/>
+                <w:rStyle w:val="Hyperlink"/>
                 <w:rFonts w:cs="Times New Roman"/>
                 <w:noProof/>
               </w:rPr>
@@ -1728,7 +1644,7 @@
         </w:p>
         <w:p>
           <w:pPr>
-            <w:pStyle w:val="Verzeichnis2"/>
+            <w:pStyle w:val="TOC2"/>
             <w:tabs>
               <w:tab w:val="left" w:pos="880"/>
               <w:tab w:val="right" w:leader="dot" w:pos="9056"/>
@@ -1742,7 +1658,7 @@
           <w:hyperlink w:anchor="_Toc440991555" w:history="1">
             <w:r>
               <w:rPr>
-                <w:rStyle w:val="Link"/>
+                <w:rStyle w:val="Hyperlink"/>
                 <w:rFonts w:cs="Times New Roman"/>
                 <w:noProof/>
               </w:rPr>
@@ -1758,7 +1674,7 @@
             </w:r>
             <w:r>
               <w:rPr>
-                <w:rStyle w:val="Link"/>
+                <w:rStyle w:val="Hyperlink"/>
                 <w:rFonts w:cs="Times New Roman"/>
                 <w:noProof/>
               </w:rPr>
@@ -1816,7 +1732,7 @@
         </w:p>
         <w:p>
           <w:pPr>
-            <w:pStyle w:val="Verzeichnis3"/>
+            <w:pStyle w:val="TOC3"/>
             <w:tabs>
               <w:tab w:val="left" w:pos="1320"/>
               <w:tab w:val="right" w:leader="dot" w:pos="9056"/>
@@ -1830,7 +1746,7 @@
           <w:hyperlink w:anchor="_Toc440991556" w:history="1">
             <w:r>
               <w:rPr>
-                <w:rStyle w:val="Link"/>
+                <w:rStyle w:val="Hyperlink"/>
                 <w:rFonts w:cs="Times New Roman"/>
                 <w:noProof/>
                 <w:lang w:val="en-US"/>
@@ -1847,7 +1763,7 @@
             </w:r>
             <w:r>
               <w:rPr>
-                <w:rStyle w:val="Link"/>
+                <w:rStyle w:val="Hyperlink"/>
                 <w:rFonts w:cs="Times New Roman"/>
                 <w:noProof/>
                 <w:lang w:val="en-US"/>
@@ -1906,7 +1822,7 @@
         </w:p>
         <w:p>
           <w:pPr>
-            <w:pStyle w:val="Verzeichnis3"/>
+            <w:pStyle w:val="TOC3"/>
             <w:tabs>
               <w:tab w:val="left" w:pos="1320"/>
               <w:tab w:val="right" w:leader="dot" w:pos="9056"/>
@@ -1920,7 +1836,7 @@
           <w:hyperlink w:anchor="_Toc440991557" w:history="1">
             <w:r>
               <w:rPr>
-                <w:rStyle w:val="Link"/>
+                <w:rStyle w:val="Hyperlink"/>
                 <w:rFonts w:cs="Times New Roman"/>
                 <w:noProof/>
               </w:rPr>
@@ -1936,7 +1852,7 @@
             </w:r>
             <w:r>
               <w:rPr>
-                <w:rStyle w:val="Link"/>
+                <w:rStyle w:val="Hyperlink"/>
                 <w:rFonts w:cs="Times New Roman"/>
                 <w:noProof/>
               </w:rPr>
@@ -1994,7 +1910,7 @@
         </w:p>
         <w:p>
           <w:pPr>
-            <w:pStyle w:val="Verzeichnis3"/>
+            <w:pStyle w:val="TOC3"/>
             <w:tabs>
               <w:tab w:val="left" w:pos="1320"/>
               <w:tab w:val="right" w:leader="dot" w:pos="9056"/>
@@ -2008,7 +1924,7 @@
           <w:hyperlink w:anchor="_Toc440991558" w:history="1">
             <w:r>
               <w:rPr>
-                <w:rStyle w:val="Link"/>
+                <w:rStyle w:val="Hyperlink"/>
                 <w:rFonts w:cs="Times New Roman"/>
                 <w:noProof/>
                 <w:lang w:val="en-US"/>
@@ -2025,7 +1941,7 @@
             </w:r>
             <w:r>
               <w:rPr>
-                <w:rStyle w:val="Link"/>
+                <w:rStyle w:val="Hyperlink"/>
                 <w:rFonts w:cs="Times New Roman"/>
                 <w:noProof/>
                 <w:lang w:val="en-US"/>
@@ -2084,7 +2000,7 @@
         </w:p>
         <w:p>
           <w:pPr>
-            <w:pStyle w:val="Verzeichnis2"/>
+            <w:pStyle w:val="TOC2"/>
             <w:tabs>
               <w:tab w:val="left" w:pos="880"/>
               <w:tab w:val="right" w:leader="dot" w:pos="9056"/>
@@ -2098,7 +2014,7 @@
           <w:hyperlink w:anchor="_Toc440991559" w:history="1">
             <w:r>
               <w:rPr>
-                <w:rStyle w:val="Link"/>
+                <w:rStyle w:val="Hyperlink"/>
                 <w:rFonts w:cs="Times New Roman"/>
                 <w:noProof/>
               </w:rPr>
@@ -2114,7 +2030,7 @@
             </w:r>
             <w:r>
               <w:rPr>
-                <w:rStyle w:val="Link"/>
+                <w:rStyle w:val="Hyperlink"/>
                 <w:rFonts w:cs="Times New Roman"/>
                 <w:noProof/>
               </w:rPr>
@@ -2172,7 +2088,7 @@
         </w:p>
         <w:p>
           <w:pPr>
-            <w:pStyle w:val="Verzeichnis2"/>
+            <w:pStyle w:val="TOC2"/>
             <w:tabs>
               <w:tab w:val="left" w:pos="880"/>
               <w:tab w:val="right" w:leader="dot" w:pos="9056"/>
@@ -2186,7 +2102,7 @@
           <w:hyperlink w:anchor="_Toc440991560" w:history="1">
             <w:r>
               <w:rPr>
-                <w:rStyle w:val="Link"/>
+                <w:rStyle w:val="Hyperlink"/>
                 <w:rFonts w:cs="Times New Roman"/>
                 <w:noProof/>
               </w:rPr>
@@ -2202,7 +2118,7 @@
             </w:r>
             <w:r>
               <w:rPr>
-                <w:rStyle w:val="Link"/>
+                <w:rStyle w:val="Hyperlink"/>
                 <w:rFonts w:cs="Times New Roman"/>
                 <w:noProof/>
               </w:rPr>
@@ -2260,7 +2176,7 @@
         </w:p>
         <w:p>
           <w:pPr>
-            <w:pStyle w:val="Verzeichnis1"/>
+            <w:pStyle w:val="TOC1"/>
             <w:tabs>
               <w:tab w:val="left" w:pos="480"/>
               <w:tab w:val="right" w:leader="dot" w:pos="9056"/>
@@ -2274,7 +2190,7 @@
           <w:hyperlink w:anchor="_Toc440991561" w:history="1">
             <w:r>
               <w:rPr>
-                <w:rStyle w:val="Link"/>
+                <w:rStyle w:val="Hyperlink"/>
                 <w:rFonts w:eastAsia="Times New Roman" w:cs="Times New Roman"/>
                 <w:noProof/>
                 <w:lang w:val="en-AU"/>
@@ -2291,7 +2207,7 @@
             </w:r>
             <w:r>
               <w:rPr>
-                <w:rStyle w:val="Link"/>
+                <w:rStyle w:val="Hyperlink"/>
                 <w:rFonts w:eastAsia="Times New Roman" w:cs="Times New Roman"/>
                 <w:noProof/>
                 <w:lang w:val="en-AU"/>
@@ -2350,7 +2266,7 @@
         </w:p>
         <w:p>
           <w:pPr>
-            <w:pStyle w:val="Verzeichnis2"/>
+            <w:pStyle w:val="TOC2"/>
             <w:tabs>
               <w:tab w:val="left" w:pos="880"/>
               <w:tab w:val="right" w:leader="dot" w:pos="9056"/>
@@ -2364,7 +2280,7 @@
           <w:hyperlink w:anchor="_Toc440991562" w:history="1">
             <w:r>
               <w:rPr>
-                <w:rStyle w:val="Link"/>
+                <w:rStyle w:val="Hyperlink"/>
                 <w:rFonts w:cs="Times New Roman"/>
                 <w:noProof/>
               </w:rPr>
@@ -2380,7 +2296,7 @@
             </w:r>
             <w:r>
               <w:rPr>
-                <w:rStyle w:val="Link"/>
+                <w:rStyle w:val="Hyperlink"/>
                 <w:rFonts w:cs="Times New Roman"/>
                 <w:noProof/>
               </w:rPr>
@@ -2438,7 +2354,7 @@
         </w:p>
         <w:p>
           <w:pPr>
-            <w:pStyle w:val="Verzeichnis3"/>
+            <w:pStyle w:val="TOC3"/>
             <w:tabs>
               <w:tab w:val="left" w:pos="1320"/>
               <w:tab w:val="right" w:leader="dot" w:pos="9056"/>
@@ -2452,7 +2368,7 @@
           <w:hyperlink w:anchor="_Toc440991563" w:history="1">
             <w:r>
               <w:rPr>
-                <w:rStyle w:val="Link"/>
+                <w:rStyle w:val="Hyperlink"/>
                 <w:rFonts w:cs="Times New Roman"/>
                 <w:noProof/>
               </w:rPr>
@@ -2468,7 +2384,7 @@
             </w:r>
             <w:r>
               <w:rPr>
-                <w:rStyle w:val="Link"/>
+                <w:rStyle w:val="Hyperlink"/>
                 <w:rFonts w:cs="Times New Roman"/>
                 <w:noProof/>
               </w:rPr>
@@ -2526,7 +2442,7 @@
         </w:p>
         <w:p>
           <w:pPr>
-            <w:pStyle w:val="Verzeichnis2"/>
+            <w:pStyle w:val="TOC2"/>
             <w:tabs>
               <w:tab w:val="left" w:pos="880"/>
               <w:tab w:val="right" w:leader="dot" w:pos="9056"/>
@@ -2540,7 +2456,7 @@
           <w:hyperlink w:anchor="_Toc440991564" w:history="1">
             <w:r>
               <w:rPr>
-                <w:rStyle w:val="Link"/>
+                <w:rStyle w:val="Hyperlink"/>
                 <w:rFonts w:cs="Times New Roman"/>
                 <w:noProof/>
               </w:rPr>
@@ -2556,7 +2472,7 @@
             </w:r>
             <w:r>
               <w:rPr>
-                <w:rStyle w:val="Link"/>
+                <w:rStyle w:val="Hyperlink"/>
                 <w:rFonts w:cs="Times New Roman"/>
                 <w:noProof/>
               </w:rPr>
@@ -2614,7 +2530,7 @@
         </w:p>
         <w:p>
           <w:pPr>
-            <w:pStyle w:val="Verzeichnis3"/>
+            <w:pStyle w:val="TOC3"/>
             <w:tabs>
               <w:tab w:val="left" w:pos="1320"/>
               <w:tab w:val="right" w:leader="dot" w:pos="9056"/>
@@ -2628,7 +2544,7 @@
           <w:hyperlink w:anchor="_Toc440991565" w:history="1">
             <w:r>
               <w:rPr>
-                <w:rStyle w:val="Link"/>
+                <w:rStyle w:val="Hyperlink"/>
                 <w:rFonts w:cs="Times New Roman"/>
                 <w:noProof/>
                 <w:lang w:val="en-GB"/>
@@ -2645,7 +2561,7 @@
             </w:r>
             <w:r>
               <w:rPr>
-                <w:rStyle w:val="Link"/>
+                <w:rStyle w:val="Hyperlink"/>
                 <w:rFonts w:cs="Times New Roman"/>
                 <w:noProof/>
                 <w:lang w:val="en-GB"/>
@@ -2704,7 +2620,7 @@
         </w:p>
         <w:p>
           <w:pPr>
-            <w:pStyle w:val="Verzeichnis3"/>
+            <w:pStyle w:val="TOC3"/>
             <w:tabs>
               <w:tab w:val="left" w:pos="1320"/>
               <w:tab w:val="right" w:leader="dot" w:pos="9056"/>
@@ -2718,7 +2634,7 @@
           <w:hyperlink w:anchor="_Toc440991566" w:history="1">
             <w:r>
               <w:rPr>
-                <w:rStyle w:val="Link"/>
+                <w:rStyle w:val="Hyperlink"/>
                 <w:rFonts w:cs="Times New Roman"/>
                 <w:noProof/>
               </w:rPr>
@@ -2734,7 +2650,7 @@
             </w:r>
             <w:r>
               <w:rPr>
-                <w:rStyle w:val="Link"/>
+                <w:rStyle w:val="Hyperlink"/>
                 <w:rFonts w:cs="Times New Roman"/>
                 <w:noProof/>
               </w:rPr>
@@ -2792,7 +2708,7 @@
         </w:p>
         <w:p>
           <w:pPr>
-            <w:pStyle w:val="Verzeichnis2"/>
+            <w:pStyle w:val="TOC2"/>
             <w:tabs>
               <w:tab w:val="left" w:pos="880"/>
               <w:tab w:val="right" w:leader="dot" w:pos="9056"/>
@@ -2806,7 +2722,7 @@
           <w:hyperlink w:anchor="_Toc440991567" w:history="1">
             <w:r>
               <w:rPr>
-                <w:rStyle w:val="Link"/>
+                <w:rStyle w:val="Hyperlink"/>
                 <w:rFonts w:eastAsia="Times New Roman" w:cs="Times New Roman"/>
                 <w:noProof/>
               </w:rPr>
@@ -2822,7 +2738,7 @@
             </w:r>
             <w:r>
               <w:rPr>
-                <w:rStyle w:val="Link"/>
+                <w:rStyle w:val="Hyperlink"/>
                 <w:rFonts w:eastAsia="Times New Roman" w:cs="Times New Roman"/>
                 <w:noProof/>
               </w:rPr>
@@ -2880,7 +2796,7 @@
         </w:p>
         <w:p>
           <w:pPr>
-            <w:pStyle w:val="Verzeichnis2"/>
+            <w:pStyle w:val="TOC2"/>
             <w:tabs>
               <w:tab w:val="left" w:pos="880"/>
               <w:tab w:val="right" w:leader="dot" w:pos="9056"/>
@@ -2894,7 +2810,7 @@
           <w:hyperlink w:anchor="_Toc440991568" w:history="1">
             <w:r>
               <w:rPr>
-                <w:rStyle w:val="Link"/>
+                <w:rStyle w:val="Hyperlink"/>
                 <w:rFonts w:eastAsia="Times New Roman" w:cs="Times New Roman"/>
                 <w:noProof/>
               </w:rPr>
@@ -2910,7 +2826,7 @@
             </w:r>
             <w:r>
               <w:rPr>
-                <w:rStyle w:val="Link"/>
+                <w:rStyle w:val="Hyperlink"/>
                 <w:rFonts w:eastAsia="Times New Roman" w:cs="Times New Roman"/>
                 <w:noProof/>
               </w:rPr>
@@ -2968,7 +2884,7 @@
         </w:p>
         <w:p>
           <w:pPr>
-            <w:pStyle w:val="Verzeichnis1"/>
+            <w:pStyle w:val="TOC1"/>
             <w:tabs>
               <w:tab w:val="left" w:pos="480"/>
               <w:tab w:val="right" w:leader="dot" w:pos="9056"/>
@@ -2982,7 +2898,7 @@
           <w:hyperlink w:anchor="_Toc440991569" w:history="1">
             <w:r>
               <w:rPr>
-                <w:rStyle w:val="Link"/>
+                <w:rStyle w:val="Hyperlink"/>
                 <w:rFonts w:eastAsia="Times New Roman" w:cs="Times New Roman"/>
                 <w:noProof/>
                 <w:lang w:val="en-AU"/>
@@ -2999,7 +2915,7 @@
             </w:r>
             <w:r>
               <w:rPr>
-                <w:rStyle w:val="Link"/>
+                <w:rStyle w:val="Hyperlink"/>
                 <w:rFonts w:eastAsia="Times New Roman" w:cs="Times New Roman"/>
                 <w:noProof/>
                 <w:lang w:val="en-AU"/>
@@ -3096,7 +3012,7 @@
     </w:p>
     <w:p>
       <w:pPr>
-        <w:pStyle w:val="berschrift1"/>
+        <w:pStyle w:val="Heading1"/>
         <w:rPr>
           <w:rFonts w:cs="Times New Roman"/>
         </w:rPr>
@@ -3381,7 +3297,7 @@
     </w:p>
     <w:p>
       <w:pPr>
-        <w:pStyle w:val="berschrift1"/>
+        <w:pStyle w:val="Heading1"/>
         <w:rPr>
           <w:rFonts w:cs="Times New Roman"/>
         </w:rPr>
@@ -3538,7 +3454,7 @@
     </w:p>
     <w:p>
       <w:pPr>
-        <w:pStyle w:val="berschrift2"/>
+        <w:pStyle w:val="Heading2"/>
         <w:rPr>
           <w:rFonts w:cs="Times New Roman"/>
         </w:rPr>
@@ -3708,7 +3624,7 @@
     </w:p>
     <w:p>
       <w:pPr>
-        <w:pStyle w:val="Listenabsatz"/>
+        <w:pStyle w:val="ListParagraph"/>
         <w:numPr>
           <w:ilvl w:val="0"/>
           <w:numId w:val="1"/>
@@ -3728,7 +3644,7 @@
     </w:p>
     <w:p>
       <w:pPr>
-        <w:pStyle w:val="Listenabsatz"/>
+        <w:pStyle w:val="ListParagraph"/>
         <w:numPr>
           <w:ilvl w:val="0"/>
           <w:numId w:val="1"/>
@@ -3748,7 +3664,7 @@
     </w:p>
     <w:p>
       <w:pPr>
-        <w:pStyle w:val="Listenabsatz"/>
+        <w:pStyle w:val="ListParagraph"/>
         <w:numPr>
           <w:ilvl w:val="0"/>
           <w:numId w:val="1"/>
@@ -3782,7 +3698,7 @@
     </w:p>
     <w:p>
       <w:pPr>
-        <w:pStyle w:val="Listenabsatz"/>
+        <w:pStyle w:val="ListParagraph"/>
         <w:numPr>
           <w:ilvl w:val="0"/>
           <w:numId w:val="1"/>
@@ -3809,7 +3725,7 @@
     </w:p>
     <w:p>
       <w:pPr>
-        <w:pStyle w:val="Listenabsatz"/>
+        <w:pStyle w:val="ListParagraph"/>
         <w:numPr>
           <w:ilvl w:val="0"/>
           <w:numId w:val="1"/>
@@ -3837,7 +3753,7 @@
     </w:p>
     <w:p>
       <w:pPr>
-        <w:pStyle w:val="berschrift3"/>
+        <w:pStyle w:val="Heading3"/>
         <w:rPr>
           <w:rFonts w:cs="Times New Roman"/>
           <w:lang w:val="en-AU"/>
@@ -3957,7 +3873,7 @@
                     </pic:cNvPicPr>
                   </pic:nvPicPr>
                   <pic:blipFill>
-                    <a:blip r:embed="rId10">
+                    <a:blip r:embed="rId9">
                       <a:extLst>
                         <a:ext uri="{28A0092B-C50C-407E-A947-70E740481C1C}">
                           <a14:useLocalDpi xmlns:a14="http://schemas.microsoft.com/office/drawing/2010/main" val="0"/>
@@ -3991,7 +3907,7 @@
     </w:p>
     <w:p>
       <w:pPr>
-        <w:pStyle w:val="Beschriftung"/>
+        <w:pStyle w:val="Caption"/>
         <w:rPr>
           <w:rFonts w:ascii="Times New Roman" w:hAnsi="Times New Roman" w:cs="Times New Roman"/>
           <w:b w:val="0"/>
@@ -4079,7 +3995,7 @@
     </w:p>
     <w:p>
       <w:pPr>
-        <w:pStyle w:val="Beschriftung"/>
+        <w:pStyle w:val="Caption"/>
         <w:rPr>
           <w:rFonts w:ascii="Times New Roman" w:hAnsi="Times New Roman" w:cs="Times New Roman"/>
           <w:sz w:val="20"/>
@@ -4282,7 +4198,7 @@
                     </pic:cNvPicPr>
                   </pic:nvPicPr>
                   <pic:blipFill>
-                    <a:blip r:embed="rId11">
+                    <a:blip r:embed="rId10">
                       <a:extLst>
                         <a:ext uri="{28A0092B-C50C-407E-A947-70E740481C1C}">
                           <a14:useLocalDpi xmlns:a14="http://schemas.microsoft.com/office/drawing/2010/main" val="0"/>
@@ -4316,7 +4232,7 @@
     </w:p>
     <w:p>
       <w:pPr>
-        <w:pStyle w:val="Beschriftung"/>
+        <w:pStyle w:val="Caption"/>
         <w:rPr>
           <w:rFonts w:ascii="Times New Roman" w:hAnsi="Times New Roman" w:cs="Times New Roman"/>
           <w:b w:val="0"/>
@@ -4532,7 +4448,7 @@
                     </pic:cNvPicPr>
                   </pic:nvPicPr>
                   <pic:blipFill>
-                    <a:blip r:embed="rId12">
+                    <a:blip r:embed="rId11">
                       <a:extLst>
                         <a:ext uri="{28A0092B-C50C-407E-A947-70E740481C1C}">
                           <a14:useLocalDpi xmlns:a14="http://schemas.microsoft.com/office/drawing/2010/main" val="0"/>
@@ -4566,7 +4482,7 @@
     </w:p>
     <w:p>
       <w:pPr>
-        <w:pStyle w:val="Beschriftung"/>
+        <w:pStyle w:val="Caption"/>
         <w:rPr>
           <w:rFonts w:ascii="Times New Roman" w:hAnsi="Times New Roman" w:cs="Times New Roman"/>
           <w:b w:val="0"/>
@@ -4873,7 +4789,7 @@
                     </pic:cNvPicPr>
                   </pic:nvPicPr>
                   <pic:blipFill>
-                    <a:blip r:embed="rId13">
+                    <a:blip r:embed="rId12">
                       <a:extLst>
                         <a:ext uri="{28A0092B-C50C-407E-A947-70E740481C1C}">
                           <a14:useLocalDpi xmlns:a14="http://schemas.microsoft.com/office/drawing/2010/main" val="0"/>
@@ -4927,7 +4843,7 @@
                     </pic:cNvPicPr>
                   </pic:nvPicPr>
                   <pic:blipFill>
-                    <a:blip r:embed="rId14">
+                    <a:blip r:embed="rId13">
                       <a:extLst>
                         <a:ext uri="{28A0092B-C50C-407E-A947-70E740481C1C}">
                           <a14:useLocalDpi xmlns:a14="http://schemas.microsoft.com/office/drawing/2010/main" val="0"/>
@@ -5011,7 +4927,7 @@
                         <w:txbxContent>
                           <w:p>
                             <w:pPr>
-                              <w:pStyle w:val="Beschriftung"/>
+                              <w:pStyle w:val="Caption"/>
                               <w:rPr>
                                 <w:rFonts w:ascii="Times New Roman" w:hAnsi="Times New Roman" w:cs="Times New Roman"/>
                                 <w:b w:val="0"/>
@@ -5117,12 +5033,12 @@
           </mc:Choice>
           <mc:Fallback>
             <w:pict>
-              <v:shape id="Textfeld 21" o:spid="_x0000_s1027" type="#_x0000_t202" style="position:absolute;margin-left:-3.6pt;margin-top:4.9pt;width:396.35pt;height:.05pt;z-index:251663360;visibility:visible;mso-wrap-style:square;mso-width-percent:0;mso-wrap-distance-left:9pt;mso-wrap-distance-top:0;mso-wrap-distance-right:9pt;mso-wrap-distance-bottom:0;mso-position-horizontal:absolute;mso-position-horizontal-relative:text;mso-position-vertical:absolute;mso-position-vertical-relative:text;mso-width-percent:0;mso-width-relative:margin;v-text-anchor:top" o:gfxdata="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" stroked="f">
+              <v:shape w14:anchorId="4364CD83" id="Textfeld 21" o:spid="_x0000_s1027" type="#_x0000_t202" style="position:absolute;margin-left:-3.6pt;margin-top:4.9pt;width:396.35pt;height:21.5pt;z-index:251663360;visibility:visible;mso-wrap-style:square;mso-width-percent:0;mso-wrap-distance-left:9pt;mso-wrap-distance-top:0;mso-wrap-distance-right:9pt;mso-wrap-distance-bottom:0;mso-position-horizontal:absolute;mso-position-horizontal-relative:text;mso-position-vertical:absolute;mso-position-vertical-relative:text;mso-width-percent:0;mso-width-relative:margin;v-text-anchor:top" o:gfxdata="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" stroked="f">
                 <v:textbox style="mso-fit-shape-to-text:t" inset="0,0,0,0">
                   <w:txbxContent>
                     <w:p>
                       <w:pPr>
-                        <w:pStyle w:val="Beschriftung"/>
+                        <w:pStyle w:val="Caption"/>
                         <w:rPr>
                           <w:rFonts w:ascii="Times New Roman" w:hAnsi="Times New Roman" w:cs="Times New Roman"/>
                           <w:b w:val="0"/>
@@ -5220,7 +5136,7 @@
     </w:p>
     <w:p>
       <w:pPr>
-        <w:pStyle w:val="berschrift3"/>
+        <w:pStyle w:val="Heading3"/>
         <w:rPr>
           <w:rFonts w:cs="Times New Roman"/>
           <w:lang w:val="en-AU"/>
@@ -5398,7 +5314,7 @@
                     </pic:cNvPicPr>
                   </pic:nvPicPr>
                   <pic:blipFill>
-                    <a:blip r:embed="rId15">
+                    <a:blip r:embed="rId14">
                       <a:extLst>
                         <a:ext uri="{28A0092B-C50C-407E-A947-70E740481C1C}">
                           <a14:useLocalDpi xmlns:a14="http://schemas.microsoft.com/office/drawing/2010/main" val="0"/>
@@ -5432,7 +5348,7 @@
     </w:p>
     <w:p>
       <w:pPr>
-        <w:pStyle w:val="Beschriftung"/>
+        <w:pStyle w:val="Caption"/>
         <w:rPr>
           <w:rFonts w:ascii="Times New Roman" w:hAnsi="Times New Roman" w:cs="Times New Roman"/>
           <w:b w:val="0"/>
@@ -5515,7 +5431,7 @@
     </w:p>
     <w:p>
       <w:pPr>
-        <w:pStyle w:val="berschrift3"/>
+        <w:pStyle w:val="Heading3"/>
         <w:rPr>
           <w:rFonts w:cs="Times New Roman"/>
           <w:lang w:val="en-AU"/>
@@ -5667,7 +5583,7 @@
                     </pic:cNvPicPr>
                   </pic:nvPicPr>
                   <pic:blipFill>
-                    <a:blip r:embed="rId16">
+                    <a:blip r:embed="rId15">
                       <a:extLst>
                         <a:ext uri="{28A0092B-C50C-407E-A947-70E740481C1C}">
                           <a14:useLocalDpi xmlns:a14="http://schemas.microsoft.com/office/drawing/2010/main" val="0"/>
@@ -5701,7 +5617,7 @@
     </w:p>
     <w:p>
       <w:pPr>
-        <w:pStyle w:val="Beschriftung"/>
+        <w:pStyle w:val="Caption"/>
         <w:jc w:val="both"/>
         <w:rPr>
           <w:rFonts w:ascii="Times New Roman" w:hAnsi="Times New Roman" w:cs="Times New Roman"/>
@@ -5804,7 +5720,7 @@
     </w:p>
     <w:p>
       <w:pPr>
-        <w:pStyle w:val="berschrift3"/>
+        <w:pStyle w:val="Heading3"/>
         <w:rPr>
           <w:rFonts w:cs="Times New Roman"/>
           <w:lang w:val="en-AU"/>
@@ -6020,7 +5936,7 @@
     </w:p>
     <w:p>
       <w:pPr>
-        <w:pStyle w:val="berschrift3"/>
+        <w:pStyle w:val="Heading3"/>
         <w:rPr>
           <w:rFonts w:cs="Times New Roman"/>
           <w:lang w:val="en-AU"/>
@@ -6232,7 +6148,7 @@
                     </pic:cNvPicPr>
                   </pic:nvPicPr>
                   <pic:blipFill>
-                    <a:blip r:embed="rId17">
+                    <a:blip r:embed="rId16">
                       <a:extLst>
                         <a:ext uri="{28A0092B-C50C-407E-A947-70E740481C1C}">
                           <a14:useLocalDpi xmlns:a14="http://schemas.microsoft.com/office/drawing/2010/main" val="0"/>
@@ -6266,7 +6182,7 @@
     </w:p>
     <w:p>
       <w:pPr>
-        <w:pStyle w:val="Beschriftung"/>
+        <w:pStyle w:val="Caption"/>
         <w:rPr>
           <w:rFonts w:ascii="Times New Roman" w:hAnsi="Times New Roman" w:cs="Times New Roman"/>
           <w:b w:val="0"/>
@@ -6372,7 +6288,7 @@
     </w:p>
     <w:p>
       <w:pPr>
-        <w:pStyle w:val="berschrift1"/>
+        <w:pStyle w:val="Heading1"/>
         <w:rPr>
           <w:rFonts w:cs="Times New Roman"/>
           <w:lang w:val="en-AU"/>
@@ -6399,7 +6315,7 @@
     </w:p>
     <w:p>
       <w:pPr>
-        <w:pStyle w:val="berschrift2"/>
+        <w:pStyle w:val="Heading2"/>
         <w:rPr>
           <w:rFonts w:cs="Times New Roman"/>
         </w:rPr>
@@ -6424,7 +6340,7 @@
     </w:p>
     <w:p>
       <w:pPr>
-        <w:pStyle w:val="berschrift3"/>
+        <w:pStyle w:val="Heading3"/>
         <w:rPr>
           <w:rFonts w:cs="Times New Roman"/>
         </w:rPr>
@@ -6555,7 +6471,7 @@
     </w:p>
     <w:p>
       <w:pPr>
-        <w:pStyle w:val="berschrift3"/>
+        <w:pStyle w:val="Heading3"/>
         <w:rPr>
           <w:rFonts w:cs="Times New Roman"/>
         </w:rPr>
@@ -6646,7 +6562,7 @@
     </w:p>
     <w:p>
       <w:pPr>
-        <w:pStyle w:val="berschrift4"/>
+        <w:pStyle w:val="Heading4"/>
         <w:rPr>
           <w:rFonts w:ascii="Times New Roman" w:hAnsi="Times New Roman" w:cs="Times New Roman"/>
         </w:rPr>
@@ -6759,7 +6675,7 @@
                     </pic:cNvPicPr>
                   </pic:nvPicPr>
                   <pic:blipFill>
-                    <a:blip r:embed="rId18">
+                    <a:blip r:embed="rId17">
                       <a:extLst>
                         <a:ext uri="{28A0092B-C50C-407E-A947-70E740481C1C}">
                           <a14:useLocalDpi xmlns:a14="http://schemas.microsoft.com/office/drawing/2010/main" val="0"/>
@@ -6793,7 +6709,7 @@
     </w:p>
     <w:p>
       <w:pPr>
-        <w:pStyle w:val="Beschriftung"/>
+        <w:pStyle w:val="Caption"/>
         <w:rPr>
           <w:rFonts w:ascii="Times New Roman" w:hAnsi="Times New Roman" w:cs="Times New Roman"/>
           <w:b w:val="0"/>
@@ -6881,7 +6797,7 @@
     </w:p>
     <w:p>
       <w:pPr>
-        <w:pStyle w:val="berschrift4"/>
+        <w:pStyle w:val="Heading4"/>
         <w:rPr>
           <w:rFonts w:ascii="Times New Roman" w:hAnsi="Times New Roman" w:cs="Times New Roman"/>
         </w:rPr>
@@ -7171,7 +7087,7 @@
                     </pic:cNvPicPr>
                   </pic:nvPicPr>
                   <pic:blipFill>
-                    <a:blip r:embed="rId19">
+                    <a:blip r:embed="rId18">
                       <a:extLst>
                         <a:ext uri="{28A0092B-C50C-407E-A947-70E740481C1C}">
                           <a14:useLocalDpi xmlns:a14="http://schemas.microsoft.com/office/drawing/2010/main" val="0"/>
@@ -7205,7 +7121,7 @@
     </w:p>
     <w:p>
       <w:pPr>
-        <w:pStyle w:val="Beschriftung"/>
+        <w:pStyle w:val="Caption"/>
         <w:rPr>
           <w:rFonts w:ascii="Times New Roman" w:hAnsi="Times New Roman" w:cs="Times New Roman"/>
           <w:b w:val="0"/>
@@ -7337,7 +7253,7 @@
     </w:p>
     <w:p>
       <w:pPr>
-        <w:pStyle w:val="berschrift2"/>
+        <w:pStyle w:val="Heading2"/>
         <w:rPr>
           <w:rFonts w:cs="Times New Roman"/>
         </w:rPr>
@@ -7361,7 +7277,7 @@
     </w:p>
     <w:p>
       <w:pPr>
-        <w:pStyle w:val="berschrift3"/>
+        <w:pStyle w:val="Heading3"/>
         <w:rPr>
           <w:rFonts w:cs="Times New Roman"/>
           <w:lang w:val="en-US"/>
@@ -7433,7 +7349,7 @@
     </w:p>
     <w:p>
       <w:pPr>
-        <w:pStyle w:val="berschrift3"/>
+        <w:pStyle w:val="Heading3"/>
         <w:rPr>
           <w:rFonts w:cs="Times New Roman"/>
         </w:rPr>
@@ -7576,7 +7492,7 @@
     </w:p>
     <w:p>
       <w:pPr>
-        <w:pStyle w:val="berschrift3"/>
+        <w:pStyle w:val="Heading3"/>
         <w:rPr>
           <w:rFonts w:cs="Times New Roman"/>
           <w:lang w:val="en-US"/>
@@ -7877,7 +7793,7 @@
     </w:p>
     <w:p>
       <w:pPr>
-        <w:pStyle w:val="berschrift2"/>
+        <w:pStyle w:val="Heading2"/>
         <w:rPr>
           <w:rFonts w:cs="Times New Roman"/>
         </w:rPr>
@@ -8245,7 +8161,7 @@
     </w:p>
     <w:tbl>
       <w:tblPr>
-        <w:tblStyle w:val="Tabellenraster"/>
+        <w:tblStyle w:val="TableGrid"/>
         <w:tblW w:w="0" w:type="auto"/>
         <w:tblLook w:val="04A0" w:firstRow="1" w:lastRow="0" w:firstColumn="1" w:lastColumn="0" w:noHBand="0" w:noVBand="1"/>
       </w:tblPr>
@@ -8889,7 +8805,7 @@
     </w:tbl>
     <w:p>
       <w:pPr>
-        <w:pStyle w:val="Beschriftung"/>
+        <w:pStyle w:val="Caption"/>
         <w:rPr>
           <w:rFonts w:ascii="Times New Roman" w:hAnsi="Times New Roman" w:cs="Times New Roman"/>
           <w:b w:val="0"/>
@@ -9120,10 +9036,10 @@
         </w:rPr>
         <w:t xml:space="preserve"> (</w:t>
       </w:r>
-      <w:hyperlink r:id="rId20" w:history="1">
+      <w:hyperlink r:id="rId19" w:history="1">
         <w:r>
           <w:rPr>
-            <w:rStyle w:val="Link"/>
+            <w:rStyle w:val="Hyperlink"/>
             <w:rFonts w:ascii="Times New Roman" w:hAnsi="Times New Roman" w:cs="Times New Roman"/>
             <w:lang w:val="en-US"/>
           </w:rPr>
@@ -9132,7 +9048,7 @@
       </w:hyperlink>
       <w:r>
         <w:rPr>
-          <w:rStyle w:val="Link"/>
+          <w:rStyle w:val="Hyperlink"/>
           <w:rFonts w:ascii="Times New Roman" w:hAnsi="Times New Roman" w:cs="Times New Roman"/>
           <w:lang w:val="en-US"/>
         </w:rPr>
@@ -9403,7 +9319,7 @@
                     </pic:cNvPicPr>
                   </pic:nvPicPr>
                   <pic:blipFill>
-                    <a:blip r:embed="rId21">
+                    <a:blip r:embed="rId20">
                       <a:extLst>
                         <a:ext uri="{28A0092B-C50C-407E-A947-70E740481C1C}">
                           <a14:useLocalDpi xmlns:a14="http://schemas.microsoft.com/office/drawing/2010/main" val="0"/>
@@ -9437,7 +9353,7 @@
     </w:p>
     <w:p>
       <w:pPr>
-        <w:pStyle w:val="Beschriftung"/>
+        <w:pStyle w:val="Caption"/>
         <w:rPr>
           <w:rFonts w:ascii="Times New Roman" w:hAnsi="Times New Roman" w:cs="Times New Roman"/>
           <w:b w:val="0"/>
@@ -9470,8 +9386,6 @@
         </w:rPr>
         <w:t xml:space="preserve"> </w:t>
       </w:r>
-      <w:bookmarkStart w:id="22" w:name="_GoBack"/>
-      <w:bookmarkEnd w:id="22"/>
       <w:r>
         <w:rPr>
           <w:rFonts w:ascii="Times New Roman" w:hAnsi="Times New Roman" w:cs="Times New Roman"/>
@@ -9599,6 +9513,157 @@
                 <pic:pic xmlns:pic="http://schemas.openxmlformats.org/drawingml/2006/picture">
                   <pic:nvPicPr>
                     <pic:cNvPr id="0" name="Picture 1" descr="C:\Users\D059348\dev\HU\BADS\Dokumente\parametersRF.png"/>
+                    <pic:cNvPicPr>
+                      <a:picLocks noChangeAspect="1" noChangeArrowheads="1"/>
+                    </pic:cNvPicPr>
+                  </pic:nvPicPr>
+                  <pic:blipFill>
+                    <a:blip r:embed="rId21">
+                      <a:extLst>
+                        <a:ext uri="{28A0092B-C50C-407E-A947-70E740481C1C}">
+                          <a14:useLocalDpi xmlns:a14="http://schemas.microsoft.com/office/drawing/2010/main" val="0"/>
+                        </a:ext>
+                      </a:extLst>
+                    </a:blip>
+                    <a:srcRect/>
+                    <a:stretch>
+                      <a:fillRect/>
+                    </a:stretch>
+                  </pic:blipFill>
+                  <pic:spPr bwMode="auto">
+                    <a:xfrm>
+                      <a:off x="0" y="0"/>
+                      <a:ext cx="5760720" cy="3988217"/>
+                    </a:xfrm>
+                    <a:prstGeom prst="rect">
+                      <a:avLst/>
+                    </a:prstGeom>
+                    <a:noFill/>
+                    <a:ln>
+                      <a:noFill/>
+                    </a:ln>
+                  </pic:spPr>
+                </pic:pic>
+              </a:graphicData>
+            </a:graphic>
+          </wp:inline>
+        </w:drawing>
+      </w:r>
+    </w:p>
+    <w:p>
+      <w:pPr>
+        <w:pStyle w:val="Caption"/>
+        <w:rPr>
+          <w:rFonts w:ascii="Times New Roman" w:hAnsi="Times New Roman" w:cs="Times New Roman"/>
+          <w:b w:val="0"/>
+          <w:color w:val="auto"/>
+          <w:sz w:val="20"/>
+          <w:szCs w:val="20"/>
+          <w:lang w:val="en-US"/>
+        </w:rPr>
+      </w:pPr>
+      <w:r>
+        <w:rPr>
+          <w:rFonts w:ascii="Times New Roman" w:hAnsi="Times New Roman" w:cs="Times New Roman"/>
+          <w:b w:val="0"/>
+          <w:color w:val="auto"/>
+          <w:sz w:val="20"/>
+          <w:szCs w:val="20"/>
+          <w:lang w:val="en-US"/>
+        </w:rPr>
+        <w:t xml:space="preserve">Figure </w:t>
+      </w:r>
+      <w:r>
+        <w:rPr>
+          <w:rFonts w:ascii="Times New Roman" w:hAnsi="Times New Roman" w:cs="Times New Roman"/>
+          <w:b w:val="0"/>
+          <w:color w:val="auto"/>
+          <w:sz w:val="20"/>
+          <w:szCs w:val="20"/>
+        </w:rPr>
+        <w:fldChar w:fldCharType="begin"/>
+      </w:r>
+      <w:r>
+        <w:rPr>
+          <w:rFonts w:ascii="Times New Roman" w:hAnsi="Times New Roman" w:cs="Times New Roman"/>
+          <w:b w:val="0"/>
+          <w:color w:val="auto"/>
+          <w:sz w:val="20"/>
+          <w:szCs w:val="20"/>
+          <w:lang w:val="en-US"/>
+        </w:rPr>
+        <w:instrText xml:space="preserve"> SEQ Figure \* ARABIC </w:instrText>
+      </w:r>
+      <w:r>
+        <w:rPr>
+          <w:rFonts w:ascii="Times New Roman" w:hAnsi="Times New Roman" w:cs="Times New Roman"/>
+          <w:b w:val="0"/>
+          <w:color w:val="auto"/>
+          <w:sz w:val="20"/>
+          <w:szCs w:val="20"/>
+        </w:rPr>
+        <w:fldChar w:fldCharType="separate"/>
+      </w:r>
+      <w:r>
+        <w:rPr>
+          <w:rFonts w:ascii="Times New Roman" w:hAnsi="Times New Roman" w:cs="Times New Roman"/>
+          <w:b w:val="0"/>
+          <w:noProof/>
+          <w:color w:val="auto"/>
+          <w:sz w:val="20"/>
+          <w:szCs w:val="20"/>
+          <w:lang w:val="en-US"/>
+        </w:rPr>
+        <w:t>11</w:t>
+      </w:r>
+      <w:r>
+        <w:rPr>
+          <w:rFonts w:ascii="Times New Roman" w:hAnsi="Times New Roman" w:cs="Times New Roman"/>
+          <w:b w:val="0"/>
+          <w:color w:val="auto"/>
+          <w:sz w:val="20"/>
+          <w:szCs w:val="20"/>
+        </w:rPr>
+        <w:fldChar w:fldCharType="end"/>
+      </w:r>
+      <w:r>
+        <w:rPr>
+          <w:rFonts w:ascii="Times New Roman" w:hAnsi="Times New Roman" w:cs="Times New Roman"/>
+          <w:b w:val="0"/>
+          <w:color w:val="auto"/>
+          <w:sz w:val="20"/>
+          <w:szCs w:val="20"/>
+          <w:lang w:val="en-US"/>
+        </w:rPr>
+        <w:t>: Model Selection Random Forest (on small subset)</w:t>
+      </w:r>
+    </w:p>
+    <w:p>
+      <w:pPr>
+        <w:keepNext/>
+        <w:rPr>
+          <w:rFonts w:ascii="Times New Roman" w:hAnsi="Times New Roman" w:cs="Times New Roman"/>
+        </w:rPr>
+      </w:pPr>
+      <w:r>
+        <w:rPr>
+          <w:rFonts w:ascii="Times New Roman" w:hAnsi="Times New Roman" w:cs="Times New Roman"/>
+          <w:noProof/>
+        </w:rPr>
+        <w:lastRenderedPageBreak/>
+        <w:drawing>
+          <wp:inline distT="0" distB="0" distL="0" distR="0" wp14:anchorId="15B1BB9B" wp14:editId="5E76F476">
+            <wp:extent cx="5760720" cy="3988217"/>
+            <wp:effectExtent l="0" t="0" r="0" b="0"/>
+            <wp:docPr id="13" name="Picture 2" descr="C:\Users\D059348\dev\HU\BADS\Dokumente\parametersSVM.png"/>
+            <wp:cNvGraphicFramePr>
+              <a:graphicFrameLocks xmlns:a="http://schemas.openxmlformats.org/drawingml/2006/main" noChangeAspect="1"/>
+            </wp:cNvGraphicFramePr>
+            <a:graphic xmlns:a="http://schemas.openxmlformats.org/drawingml/2006/main">
+              <a:graphicData uri="http://schemas.openxmlformats.org/drawingml/2006/picture">
+                <pic:pic xmlns:pic="http://schemas.openxmlformats.org/drawingml/2006/picture">
+                  <pic:nvPicPr>
+                    <pic:cNvPr id="0" name="Picture 2" descr="C:\Users\D059348\dev\HU\BADS\Dokumente\parametersSVM.png"/>
                     <pic:cNvPicPr>
                       <a:picLocks noChangeAspect="1" noChangeArrowheads="1"/>
                     </pic:cNvPicPr>
@@ -9638,7 +9703,7 @@
     </w:p>
     <w:p>
       <w:pPr>
-        <w:pStyle w:val="Beschriftung"/>
+        <w:pStyle w:val="Caption"/>
         <w:rPr>
           <w:rFonts w:ascii="Times New Roman" w:hAnsi="Times New Roman" w:cs="Times New Roman"/>
           <w:b w:val="0"/>
@@ -9700,7 +9765,7 @@
           <w:szCs w:val="20"/>
           <w:lang w:val="en-US"/>
         </w:rPr>
-        <w:t>11</w:t>
+        <w:t>12</w:t>
       </w:r>
       <w:r>
         <w:rPr>
@@ -9721,157 +9786,6 @@
           <w:szCs w:val="20"/>
           <w:lang w:val="en-US"/>
         </w:rPr>
-        <w:t>: Model Selection Random Forest (on small subset)</w:t>
-      </w:r>
-    </w:p>
-    <w:p>
-      <w:pPr>
-        <w:keepNext/>
-        <w:rPr>
-          <w:rFonts w:ascii="Times New Roman" w:hAnsi="Times New Roman" w:cs="Times New Roman"/>
-        </w:rPr>
-      </w:pPr>
-      <w:r>
-        <w:rPr>
-          <w:rFonts w:ascii="Times New Roman" w:hAnsi="Times New Roman" w:cs="Times New Roman"/>
-          <w:noProof/>
-        </w:rPr>
-        <w:lastRenderedPageBreak/>
-        <w:drawing>
-          <wp:inline distT="0" distB="0" distL="0" distR="0" wp14:anchorId="15B1BB9B" wp14:editId="5E76F476">
-            <wp:extent cx="5760720" cy="3988217"/>
-            <wp:effectExtent l="0" t="0" r="0" b="0"/>
-            <wp:docPr id="13" name="Picture 2" descr="C:\Users\D059348\dev\HU\BADS\Dokumente\parametersSVM.png"/>
-            <wp:cNvGraphicFramePr>
-              <a:graphicFrameLocks xmlns:a="http://schemas.openxmlformats.org/drawingml/2006/main" noChangeAspect="1"/>
-            </wp:cNvGraphicFramePr>
-            <a:graphic xmlns:a="http://schemas.openxmlformats.org/drawingml/2006/main">
-              <a:graphicData uri="http://schemas.openxmlformats.org/drawingml/2006/picture">
-                <pic:pic xmlns:pic="http://schemas.openxmlformats.org/drawingml/2006/picture">
-                  <pic:nvPicPr>
-                    <pic:cNvPr id="0" name="Picture 2" descr="C:\Users\D059348\dev\HU\BADS\Dokumente\parametersSVM.png"/>
-                    <pic:cNvPicPr>
-                      <a:picLocks noChangeAspect="1" noChangeArrowheads="1"/>
-                    </pic:cNvPicPr>
-                  </pic:nvPicPr>
-                  <pic:blipFill>
-                    <a:blip r:embed="rId23">
-                      <a:extLst>
-                        <a:ext uri="{28A0092B-C50C-407E-A947-70E740481C1C}">
-                          <a14:useLocalDpi xmlns:a14="http://schemas.microsoft.com/office/drawing/2010/main" val="0"/>
-                        </a:ext>
-                      </a:extLst>
-                    </a:blip>
-                    <a:srcRect/>
-                    <a:stretch>
-                      <a:fillRect/>
-                    </a:stretch>
-                  </pic:blipFill>
-                  <pic:spPr bwMode="auto">
-                    <a:xfrm>
-                      <a:off x="0" y="0"/>
-                      <a:ext cx="5760720" cy="3988217"/>
-                    </a:xfrm>
-                    <a:prstGeom prst="rect">
-                      <a:avLst/>
-                    </a:prstGeom>
-                    <a:noFill/>
-                    <a:ln>
-                      <a:noFill/>
-                    </a:ln>
-                  </pic:spPr>
-                </pic:pic>
-              </a:graphicData>
-            </a:graphic>
-          </wp:inline>
-        </w:drawing>
-      </w:r>
-    </w:p>
-    <w:p>
-      <w:pPr>
-        <w:pStyle w:val="Beschriftung"/>
-        <w:rPr>
-          <w:rFonts w:ascii="Times New Roman" w:hAnsi="Times New Roman" w:cs="Times New Roman"/>
-          <w:b w:val="0"/>
-          <w:color w:val="auto"/>
-          <w:sz w:val="20"/>
-          <w:szCs w:val="20"/>
-          <w:lang w:val="en-US"/>
-        </w:rPr>
-      </w:pPr>
-      <w:r>
-        <w:rPr>
-          <w:rFonts w:ascii="Times New Roman" w:hAnsi="Times New Roman" w:cs="Times New Roman"/>
-          <w:b w:val="0"/>
-          <w:color w:val="auto"/>
-          <w:sz w:val="20"/>
-          <w:szCs w:val="20"/>
-          <w:lang w:val="en-US"/>
-        </w:rPr>
-        <w:t xml:space="preserve">Figure </w:t>
-      </w:r>
-      <w:r>
-        <w:rPr>
-          <w:rFonts w:ascii="Times New Roman" w:hAnsi="Times New Roman" w:cs="Times New Roman"/>
-          <w:b w:val="0"/>
-          <w:color w:val="auto"/>
-          <w:sz w:val="20"/>
-          <w:szCs w:val="20"/>
-        </w:rPr>
-        <w:fldChar w:fldCharType="begin"/>
-      </w:r>
-      <w:r>
-        <w:rPr>
-          <w:rFonts w:ascii="Times New Roman" w:hAnsi="Times New Roman" w:cs="Times New Roman"/>
-          <w:b w:val="0"/>
-          <w:color w:val="auto"/>
-          <w:sz w:val="20"/>
-          <w:szCs w:val="20"/>
-          <w:lang w:val="en-US"/>
-        </w:rPr>
-        <w:instrText xml:space="preserve"> SEQ Figure \* ARABIC </w:instrText>
-      </w:r>
-      <w:r>
-        <w:rPr>
-          <w:rFonts w:ascii="Times New Roman" w:hAnsi="Times New Roman" w:cs="Times New Roman"/>
-          <w:b w:val="0"/>
-          <w:color w:val="auto"/>
-          <w:sz w:val="20"/>
-          <w:szCs w:val="20"/>
-        </w:rPr>
-        <w:fldChar w:fldCharType="separate"/>
-      </w:r>
-      <w:r>
-        <w:rPr>
-          <w:rFonts w:ascii="Times New Roman" w:hAnsi="Times New Roman" w:cs="Times New Roman"/>
-          <w:b w:val="0"/>
-          <w:noProof/>
-          <w:color w:val="auto"/>
-          <w:sz w:val="20"/>
-          <w:szCs w:val="20"/>
-          <w:lang w:val="en-US"/>
-        </w:rPr>
-        <w:t>12</w:t>
-      </w:r>
-      <w:r>
-        <w:rPr>
-          <w:rFonts w:ascii="Times New Roman" w:hAnsi="Times New Roman" w:cs="Times New Roman"/>
-          <w:b w:val="0"/>
-          <w:color w:val="auto"/>
-          <w:sz w:val="20"/>
-          <w:szCs w:val="20"/>
-        </w:rPr>
-        <w:fldChar w:fldCharType="end"/>
-      </w:r>
-      <w:r>
-        <w:rPr>
-          <w:rFonts w:ascii="Times New Roman" w:hAnsi="Times New Roman" w:cs="Times New Roman"/>
-          <w:b w:val="0"/>
-          <w:color w:val="auto"/>
-          <w:sz w:val="20"/>
-          <w:szCs w:val="20"/>
-          <w:lang w:val="en-US"/>
-        </w:rPr>
         <w:t>: Model Selection SVM (on small subset)</w:t>
       </w:r>
     </w:p>
@@ -9885,19 +9799,19 @@
     </w:p>
     <w:p>
       <w:pPr>
-        <w:pStyle w:val="berschrift2"/>
+        <w:pStyle w:val="Heading2"/>
         <w:rPr>
           <w:rFonts w:cs="Times New Roman"/>
         </w:rPr>
       </w:pPr>
-      <w:bookmarkStart w:id="23" w:name="_Toc440991560"/>
+      <w:bookmarkStart w:id="22" w:name="_Toc440991560"/>
       <w:r>
         <w:rPr>
           <w:rFonts w:cs="Times New Roman"/>
         </w:rPr>
         <w:t>Evaluation</w:t>
       </w:r>
-      <w:bookmarkEnd w:id="23"/>
+      <w:bookmarkEnd w:id="22"/>
     </w:p>
     <w:p>
       <w:pPr>
@@ -10042,7 +9956,7 @@
                     </pic:cNvPicPr>
                   </pic:nvPicPr>
                   <pic:blipFill>
-                    <a:blip r:embed="rId24"/>
+                    <a:blip r:embed="rId23"/>
                     <a:srcRect/>
                     <a:stretch>
                       <a:fillRect/>
@@ -10073,7 +9987,7 @@
     </w:p>
     <w:p>
       <w:pPr>
-        <w:pStyle w:val="Beschriftung"/>
+        <w:pStyle w:val="Caption"/>
         <w:rPr>
           <w:rFonts w:ascii="Times New Roman" w:hAnsi="Times New Roman" w:cs="Times New Roman"/>
           <w:b w:val="0"/>
@@ -10210,7 +10124,7 @@
                     </pic:cNvPicPr>
                   </pic:nvPicPr>
                   <pic:blipFill>
-                    <a:blip r:embed="rId25"/>
+                    <a:blip r:embed="rId24"/>
                     <a:srcRect/>
                     <a:stretch>
                       <a:fillRect/>
@@ -10241,7 +10155,7 @@
     </w:p>
     <w:p>
       <w:pPr>
-        <w:pStyle w:val="Beschriftung"/>
+        <w:pStyle w:val="Caption"/>
         <w:rPr>
           <w:rFonts w:ascii="Times New Roman" w:hAnsi="Times New Roman" w:cs="Times New Roman"/>
           <w:b w:val="0"/>
@@ -10403,13 +10317,13 @@
     </w:p>
     <w:p>
       <w:pPr>
-        <w:pStyle w:val="berschrift1"/>
+        <w:pStyle w:val="Heading1"/>
         <w:rPr>
           <w:rFonts w:eastAsia="Times New Roman" w:cs="Times New Roman"/>
           <w:lang w:val="en-AU"/>
         </w:rPr>
       </w:pPr>
-      <w:bookmarkStart w:id="24" w:name="_Toc440991561"/>
+      <w:bookmarkStart w:id="23" w:name="_Toc440991561"/>
       <w:r>
         <w:rPr>
           <w:rFonts w:eastAsia="Times New Roman" w:cs="Times New Roman"/>
@@ -10425,236 +10339,236 @@
         </w:rPr>
         <w:t xml:space="preserve"> Iteration</w:t>
       </w:r>
+      <w:bookmarkEnd w:id="23"/>
+      <w:r>
+        <w:rPr>
+          <w:rFonts w:eastAsia="Times New Roman" w:cs="Times New Roman"/>
+          <w:lang w:val="en-AU"/>
+        </w:rPr>
+        <w:t xml:space="preserve"> </w:t>
+      </w:r>
+    </w:p>
+    <w:p>
+      <w:pPr>
+        <w:rPr>
+          <w:rFonts w:ascii="Times New Roman" w:hAnsi="Times New Roman" w:cs="Times New Roman"/>
+          <w:lang w:val="en-AU"/>
+        </w:rPr>
+      </w:pPr>
+    </w:p>
+    <w:p>
+      <w:pPr>
+        <w:pStyle w:val="Heading2"/>
+        <w:rPr>
+          <w:rFonts w:cs="Times New Roman"/>
+        </w:rPr>
+      </w:pPr>
+      <w:bookmarkStart w:id="24" w:name="_Toc440991562"/>
+      <w:r>
+        <w:rPr>
+          <w:rFonts w:cs="Times New Roman"/>
+        </w:rPr>
+        <w:t>Preprocessing</w:t>
+      </w:r>
       <w:bookmarkEnd w:id="24"/>
-      <w:r>
-        <w:rPr>
-          <w:rFonts w:eastAsia="Times New Roman" w:cs="Times New Roman"/>
-          <w:lang w:val="en-AU"/>
-        </w:rPr>
-        <w:t xml:space="preserve"> </w:t>
-      </w:r>
-    </w:p>
-    <w:p>
-      <w:pPr>
-        <w:rPr>
-          <w:rFonts w:ascii="Times New Roman" w:hAnsi="Times New Roman" w:cs="Times New Roman"/>
-          <w:lang w:val="en-AU"/>
-        </w:rPr>
-      </w:pPr>
-    </w:p>
-    <w:p>
-      <w:pPr>
-        <w:pStyle w:val="berschrift2"/>
+    </w:p>
+    <w:p>
+      <w:pPr>
+        <w:pStyle w:val="Heading3"/>
         <w:rPr>
           <w:rFonts w:cs="Times New Roman"/>
         </w:rPr>
       </w:pPr>
-      <w:bookmarkStart w:id="25" w:name="_Toc440991562"/>
+      <w:bookmarkStart w:id="25" w:name="_Toc440991563"/>
       <w:r>
         <w:rPr>
           <w:rFonts w:cs="Times New Roman"/>
         </w:rPr>
-        <w:t>Preprocessing</w:t>
+        <w:t>Multivariate outlier detection</w:t>
       </w:r>
       <w:bookmarkEnd w:id="25"/>
     </w:p>
     <w:p>
       <w:pPr>
-        <w:pStyle w:val="berschrift3"/>
+        <w:jc w:val="both"/>
+        <w:rPr>
+          <w:rFonts w:ascii="Times New Roman" w:hAnsi="Times New Roman" w:cs="Times New Roman"/>
+          <w:lang w:val="en-AU"/>
+        </w:rPr>
+      </w:pPr>
+    </w:p>
+    <w:p>
+      <w:pPr>
+        <w:jc w:val="both"/>
+        <w:rPr>
+          <w:rFonts w:ascii="Times New Roman" w:hAnsi="Times New Roman" w:cs="Times New Roman"/>
+          <w:lang w:val="en-US"/>
+        </w:rPr>
+      </w:pPr>
+      <w:r>
+        <w:rPr>
+          <w:rFonts w:ascii="Times New Roman" w:hAnsi="Times New Roman" w:cs="Times New Roman"/>
+          <w:lang w:val="en-US"/>
+        </w:rPr>
+        <w:t xml:space="preserve">We consider two algorithm </w:t>
+      </w:r>
+      <w:r>
+        <w:rPr>
+          <w:rFonts w:ascii="Times New Roman" w:hAnsi="Times New Roman" w:cs="Times New Roman"/>
+          <w:lang w:val="en-US"/>
+        </w:rPr>
+        <w:t>for</w:t>
+      </w:r>
+      <w:r>
+        <w:rPr>
+          <w:rFonts w:ascii="Times New Roman" w:hAnsi="Times New Roman" w:cs="Times New Roman"/>
+          <w:lang w:val="en-US"/>
+        </w:rPr>
+        <w:t xml:space="preserve"> multivariate outlier detection: Feature-bagging based outlier detection with local outlier factor and angle based outlier detection.</w:t>
+      </w:r>
+    </w:p>
+    <w:p>
+      <w:pPr>
+        <w:jc w:val="both"/>
+        <w:rPr>
+          <w:rFonts w:ascii="Times New Roman" w:hAnsi="Times New Roman" w:cs="Times New Roman"/>
+          <w:lang w:val="en-US"/>
+        </w:rPr>
+      </w:pPr>
+      <w:r>
+        <w:rPr>
+          <w:rFonts w:ascii="Times New Roman" w:hAnsi="Times New Roman" w:cs="Times New Roman"/>
+          <w:lang w:val="en-US"/>
+        </w:rPr>
+        <w:t>The feature-bagging based outlier detection can be considered as an ensemble method. The ensemble method compares results of several outlier detection algorithms. Every outlier detection algorithm uses a small subset of random variables to detect outliers. Every detected outlier ascribes a probability of being an outlier. The probabilities of being an outlier are compared to find outliers with the highest probability to be an outlier.</w:t>
+      </w:r>
+    </w:p>
+    <w:p>
+      <w:pPr>
+        <w:jc w:val="both"/>
+        <w:rPr>
+          <w:rFonts w:ascii="Times New Roman" w:hAnsi="Times New Roman" w:cs="Times New Roman"/>
+          <w:lang w:val="en-US"/>
+        </w:rPr>
+      </w:pPr>
+      <w:r>
+        <w:rPr>
+          <w:rFonts w:ascii="Times New Roman" w:hAnsi="Times New Roman" w:cs="Times New Roman"/>
+          <w:lang w:val="en-US"/>
+        </w:rPr>
+        <w:t xml:space="preserve">We considered applying the HighDimOut package. The HighDimOut package provides a function called Func:FBOD and Func.ABOD. </w:t>
+      </w:r>
+    </w:p>
+    <w:p>
+      <w:pPr>
+        <w:jc w:val="both"/>
+        <w:rPr>
+          <w:rFonts w:ascii="Times New Roman" w:hAnsi="Times New Roman" w:cs="Times New Roman"/>
+          <w:lang w:val="en-US"/>
+        </w:rPr>
+      </w:pPr>
+      <w:r>
+        <w:rPr>
+          <w:rFonts w:ascii="Times New Roman" w:hAnsi="Times New Roman" w:cs="Times New Roman"/>
+          <w:lang w:val="en-US"/>
+        </w:rPr>
+        <w:t xml:space="preserve">The Func.FBOD uses bagging based outlier detection method with the help of local outlier factor (LOF). The local outlier factor describes how remote a sample is. The degree of isolation depends </w:t>
+      </w:r>
+      <w:r>
+        <w:rPr>
+          <w:rFonts w:ascii="Times New Roman" w:hAnsi="Times New Roman" w:cs="Times New Roman"/>
+          <w:lang w:val="en-US"/>
+        </w:rPr>
+        <w:t>on</w:t>
+      </w:r>
+      <w:r>
+        <w:rPr>
+          <w:rFonts w:ascii="Times New Roman" w:hAnsi="Times New Roman" w:cs="Times New Roman"/>
+          <w:lang w:val="en-US"/>
+        </w:rPr>
+        <w:t xml:space="preserve"> the local distance to neighbors. The result of Func.FBOD is a vector which contains the score of feature-bagging based outlier detection based on local outlier factor.</w:t>
+      </w:r>
+    </w:p>
+    <w:p>
+      <w:pPr>
+        <w:jc w:val="both"/>
+        <w:rPr>
+          <w:rFonts w:ascii="Times New Roman" w:hAnsi="Times New Roman" w:cs="Times New Roman"/>
+          <w:lang w:val="en-US"/>
+        </w:rPr>
+      </w:pPr>
+      <w:r>
+        <w:rPr>
+          <w:rFonts w:ascii="Times New Roman" w:hAnsi="Times New Roman" w:cs="Times New Roman"/>
+          <w:lang w:val="en-US"/>
+        </w:rPr>
+        <w:t>The Func.ABOD uses angle based outlier detection algorithm. The used angle based outlier detection algorithm calculates the angle variance of an object to the neighbors. The angle variance is used to decide if an object is an outlier or not. An outlier has a low angle variance.</w:t>
+      </w:r>
+    </w:p>
+    <w:p>
+      <w:pPr>
+        <w:jc w:val="both"/>
+        <w:rPr>
+          <w:rFonts w:ascii="Times New Roman" w:hAnsi="Times New Roman" w:cs="Times New Roman"/>
+          <w:lang w:val="en-US"/>
+        </w:rPr>
+      </w:pPr>
+      <w:r>
+        <w:rPr>
+          <w:rFonts w:ascii="Times New Roman" w:hAnsi="Times New Roman" w:cs="Times New Roman"/>
+          <w:lang w:val="en-US"/>
+        </w:rPr>
+        <w:t>We applied Func:FBOD and Func.ABOD on a subset with 100 samples. The Func.ABOD calculated still after two hours. The results of the Func:FBOD seemed to be an improvement. Nevertheless, compared to our univariate outlier detection the computational time consumption increased for both algorithms. We have to consider the computational time consumption as a factor of using this multivariate outlier detection due to our limited computational resources. Our limited computational resources lead to the decision of using univariate instead of multivariate outlier detection for the second</w:t>
+      </w:r>
+      <w:r>
+        <w:rPr>
+          <w:rFonts w:ascii="Times New Roman" w:hAnsi="Times New Roman" w:cs="Times New Roman"/>
+          <w:lang w:val="en-US"/>
+        </w:rPr>
+        <w:t xml:space="preserve"> iteration again</w:t>
+      </w:r>
+      <w:r>
+        <w:rPr>
+          <w:rFonts w:ascii="Times New Roman" w:hAnsi="Times New Roman" w:cs="Times New Roman"/>
+          <w:lang w:val="en-US"/>
+        </w:rPr>
+        <w:t>.</w:t>
+      </w:r>
+    </w:p>
+    <w:p>
+      <w:pPr>
+        <w:jc w:val="both"/>
+        <w:rPr>
+          <w:rFonts w:ascii="Times New Roman" w:hAnsi="Times New Roman" w:cs="Times New Roman"/>
+          <w:lang w:val="en-US"/>
+        </w:rPr>
+      </w:pPr>
+    </w:p>
+    <w:p>
+      <w:pPr>
+        <w:pStyle w:val="Heading2"/>
         <w:rPr>
           <w:rFonts w:cs="Times New Roman"/>
         </w:rPr>
       </w:pPr>
-      <w:bookmarkStart w:id="26" w:name="_Toc440991563"/>
+      <w:bookmarkStart w:id="26" w:name="_Toc440991564"/>
       <w:r>
         <w:rPr>
           <w:rFonts w:cs="Times New Roman"/>
         </w:rPr>
-        <w:t>Multivariate outlier detection</w:t>
+        <w:t>Transformation</w:t>
       </w:r>
       <w:bookmarkEnd w:id="26"/>
     </w:p>
     <w:p>
       <w:pPr>
-        <w:jc w:val="both"/>
-        <w:rPr>
-          <w:rFonts w:ascii="Times New Roman" w:hAnsi="Times New Roman" w:cs="Times New Roman"/>
-          <w:lang w:val="en-AU"/>
-        </w:rPr>
-      </w:pPr>
-    </w:p>
-    <w:p>
-      <w:pPr>
-        <w:jc w:val="both"/>
-        <w:rPr>
-          <w:rFonts w:ascii="Times New Roman" w:hAnsi="Times New Roman" w:cs="Times New Roman"/>
-          <w:lang w:val="en-US"/>
-        </w:rPr>
-      </w:pPr>
-      <w:r>
-        <w:rPr>
-          <w:rFonts w:ascii="Times New Roman" w:hAnsi="Times New Roman" w:cs="Times New Roman"/>
-          <w:lang w:val="en-US"/>
-        </w:rPr>
-        <w:t xml:space="preserve">We consider two algorithm </w:t>
-      </w:r>
-      <w:r>
-        <w:rPr>
-          <w:rFonts w:ascii="Times New Roman" w:hAnsi="Times New Roman" w:cs="Times New Roman"/>
-          <w:lang w:val="en-US"/>
-        </w:rPr>
-        <w:t>for</w:t>
-      </w:r>
-      <w:r>
-        <w:rPr>
-          <w:rFonts w:ascii="Times New Roman" w:hAnsi="Times New Roman" w:cs="Times New Roman"/>
-          <w:lang w:val="en-US"/>
-        </w:rPr>
-        <w:t xml:space="preserve"> multivariate outlier detection: Feature-bagging based outlier detection with local outlier factor and angle based outlier detection.</w:t>
-      </w:r>
-    </w:p>
-    <w:p>
-      <w:pPr>
-        <w:jc w:val="both"/>
-        <w:rPr>
-          <w:rFonts w:ascii="Times New Roman" w:hAnsi="Times New Roman" w:cs="Times New Roman"/>
-          <w:lang w:val="en-US"/>
-        </w:rPr>
-      </w:pPr>
-      <w:r>
-        <w:rPr>
-          <w:rFonts w:ascii="Times New Roman" w:hAnsi="Times New Roman" w:cs="Times New Roman"/>
-          <w:lang w:val="en-US"/>
-        </w:rPr>
-        <w:t>The feature-bagging based outlier detection can be considered as an ensemble method. The ensemble method compares results of several outlier detection algorithms. Every outlier detection algorithm uses a small subset of random variables to detect outliers. Every detected outlier ascribes a probability of being an outlier. The probabilities of being an outlier are compared to find outliers with the highest probability to be an outlier.</w:t>
-      </w:r>
-    </w:p>
-    <w:p>
-      <w:pPr>
-        <w:jc w:val="both"/>
-        <w:rPr>
-          <w:rFonts w:ascii="Times New Roman" w:hAnsi="Times New Roman" w:cs="Times New Roman"/>
-          <w:lang w:val="en-US"/>
-        </w:rPr>
-      </w:pPr>
-      <w:r>
-        <w:rPr>
-          <w:rFonts w:ascii="Times New Roman" w:hAnsi="Times New Roman" w:cs="Times New Roman"/>
-          <w:lang w:val="en-US"/>
-        </w:rPr>
-        <w:t xml:space="preserve">We considered applying the HighDimOut package. The HighDimOut package provides a function called Func:FBOD and Func.ABOD. </w:t>
-      </w:r>
-    </w:p>
-    <w:p>
-      <w:pPr>
-        <w:jc w:val="both"/>
-        <w:rPr>
-          <w:rFonts w:ascii="Times New Roman" w:hAnsi="Times New Roman" w:cs="Times New Roman"/>
-          <w:lang w:val="en-US"/>
-        </w:rPr>
-      </w:pPr>
-      <w:r>
-        <w:rPr>
-          <w:rFonts w:ascii="Times New Roman" w:hAnsi="Times New Roman" w:cs="Times New Roman"/>
-          <w:lang w:val="en-US"/>
-        </w:rPr>
-        <w:t xml:space="preserve">The Func.FBOD uses bagging based outlier detection method with the help of local outlier factor (LOF). The local outlier factor describes how remote a sample is. The degree of isolation depends </w:t>
-      </w:r>
-      <w:r>
-        <w:rPr>
-          <w:rFonts w:ascii="Times New Roman" w:hAnsi="Times New Roman" w:cs="Times New Roman"/>
-          <w:lang w:val="en-US"/>
-        </w:rPr>
-        <w:t>on</w:t>
-      </w:r>
-      <w:r>
-        <w:rPr>
-          <w:rFonts w:ascii="Times New Roman" w:hAnsi="Times New Roman" w:cs="Times New Roman"/>
-          <w:lang w:val="en-US"/>
-        </w:rPr>
-        <w:t xml:space="preserve"> the local distance to neighbors. The result of Func.FBOD is a vector which contains the score of feature-bagging based outlier detection based on local outlier factor.</w:t>
-      </w:r>
-    </w:p>
-    <w:p>
-      <w:pPr>
-        <w:jc w:val="both"/>
-        <w:rPr>
-          <w:rFonts w:ascii="Times New Roman" w:hAnsi="Times New Roman" w:cs="Times New Roman"/>
-          <w:lang w:val="en-US"/>
-        </w:rPr>
-      </w:pPr>
-      <w:r>
-        <w:rPr>
-          <w:rFonts w:ascii="Times New Roman" w:hAnsi="Times New Roman" w:cs="Times New Roman"/>
-          <w:lang w:val="en-US"/>
-        </w:rPr>
-        <w:t>The Func.ABOD uses angle based outlier detection algorithm. The used angle based outlier detection algorithm calculates the angle variance of an object to the neighbors. The angle variance is used to decide if an object is an outlier or not. An outlier has a low angle variance.</w:t>
-      </w:r>
-    </w:p>
-    <w:p>
-      <w:pPr>
-        <w:jc w:val="both"/>
-        <w:rPr>
-          <w:rFonts w:ascii="Times New Roman" w:hAnsi="Times New Roman" w:cs="Times New Roman"/>
-          <w:lang w:val="en-US"/>
-        </w:rPr>
-      </w:pPr>
-      <w:r>
-        <w:rPr>
-          <w:rFonts w:ascii="Times New Roman" w:hAnsi="Times New Roman" w:cs="Times New Roman"/>
-          <w:lang w:val="en-US"/>
-        </w:rPr>
-        <w:t>We applied Func:FBOD and Func.ABOD on a subset with 100 samples. The Func.ABOD calculated still after two hours. The results of the Func:FBOD seemed to be an improvement. Nevertheless, compared to our univariate outlier detection the computational time consumption increased for both algorithms. We have to consider the computational time consumption as a factor of using this multivariate outlier detection due to our limited computational resources. Our limited computational resources lead to the decision of using univariate instead of multivariate outlier detection for the second</w:t>
-      </w:r>
-      <w:r>
-        <w:rPr>
-          <w:rFonts w:ascii="Times New Roman" w:hAnsi="Times New Roman" w:cs="Times New Roman"/>
-          <w:lang w:val="en-US"/>
-        </w:rPr>
-        <w:t xml:space="preserve"> iteration again</w:t>
-      </w:r>
-      <w:r>
-        <w:rPr>
-          <w:rFonts w:ascii="Times New Roman" w:hAnsi="Times New Roman" w:cs="Times New Roman"/>
-          <w:lang w:val="en-US"/>
-        </w:rPr>
-        <w:t>.</w:t>
-      </w:r>
-    </w:p>
-    <w:p>
-      <w:pPr>
-        <w:jc w:val="both"/>
-        <w:rPr>
-          <w:rFonts w:ascii="Times New Roman" w:hAnsi="Times New Roman" w:cs="Times New Roman"/>
-          <w:lang w:val="en-US"/>
-        </w:rPr>
-      </w:pPr>
-    </w:p>
-    <w:p>
-      <w:pPr>
-        <w:pStyle w:val="berschrift2"/>
-        <w:rPr>
-          <w:rFonts w:cs="Times New Roman"/>
-        </w:rPr>
-      </w:pPr>
-      <w:bookmarkStart w:id="27" w:name="_Toc440991564"/>
-      <w:r>
-        <w:rPr>
-          <w:rFonts w:cs="Times New Roman"/>
-        </w:rPr>
-        <w:t>Transformation</w:t>
-      </w:r>
-      <w:bookmarkEnd w:id="27"/>
-    </w:p>
-    <w:p>
-      <w:pPr>
-        <w:pStyle w:val="berschrift3"/>
+        <w:pStyle w:val="Heading3"/>
         <w:rPr>
           <w:rFonts w:cs="Times New Roman"/>
           <w:lang w:val="en-GB"/>
         </w:rPr>
       </w:pPr>
-      <w:bookmarkStart w:id="28" w:name="_Toc440991565"/>
+      <w:bookmarkStart w:id="27" w:name="_Toc440991565"/>
       <w:r>
         <w:rPr>
           <w:rFonts w:cs="Times New Roman"/>
@@ -10662,7 +10576,7 @@
         </w:rPr>
         <w:t>Feature Selection</w:t>
       </w:r>
-      <w:bookmarkEnd w:id="28"/>
+      <w:bookmarkEnd w:id="27"/>
       <w:r>
         <w:rPr>
           <w:rFonts w:cs="Times New Roman"/>
@@ -11842,7 +11756,7 @@
     </w:tbl>
     <w:p>
       <w:pPr>
-        <w:pStyle w:val="Beschriftung"/>
+        <w:pStyle w:val="Caption"/>
         <w:rPr>
           <w:rFonts w:ascii="Times New Roman" w:hAnsi="Times New Roman" w:cs="Times New Roman"/>
           <w:b w:val="0"/>
@@ -12003,19 +11917,19 @@
     </w:p>
     <w:p>
       <w:pPr>
-        <w:pStyle w:val="berschrift3"/>
+        <w:pStyle w:val="Heading3"/>
         <w:rPr>
           <w:rFonts w:cs="Times New Roman"/>
         </w:rPr>
       </w:pPr>
-      <w:bookmarkStart w:id="29" w:name="_Toc440991566"/>
+      <w:bookmarkStart w:id="28" w:name="_Toc440991566"/>
       <w:r>
         <w:rPr>
           <w:rFonts w:cs="Times New Roman"/>
         </w:rPr>
         <w:t>Principal Component Analysiss</w:t>
       </w:r>
-      <w:bookmarkEnd w:id="29"/>
+      <w:bookmarkEnd w:id="28"/>
     </w:p>
     <w:p>
       <w:pPr>
@@ -12115,7 +12029,7 @@
     </w:p>
     <w:p>
       <w:pPr>
-        <w:pStyle w:val="HTMLVorformatiert"/>
+        <w:pStyle w:val="HTMLPreformatted"/>
         <w:jc w:val="both"/>
         <w:rPr>
           <w:rFonts w:ascii="Times New Roman" w:hAnsi="Times New Roman" w:cs="Times New Roman"/>
@@ -12226,7 +12140,7 @@
     </w:p>
     <w:p>
       <w:pPr>
-        <w:pStyle w:val="HTMLVorformatiert"/>
+        <w:pStyle w:val="HTMLPreformatted"/>
         <w:rPr>
           <w:rFonts w:ascii="Times New Roman" w:hAnsi="Times New Roman" w:cs="Times New Roman"/>
           <w:sz w:val="24"/>
@@ -12274,7 +12188,7 @@
                     </pic:cNvPicPr>
                   </pic:nvPicPr>
                   <pic:blipFill>
-                    <a:blip r:embed="rId26">
+                    <a:blip r:embed="rId25">
                       <a:extLst>
                         <a:ext uri="{28A0092B-C50C-407E-A947-70E740481C1C}">
                           <a14:useLocalDpi xmlns:a14="http://schemas.microsoft.com/office/drawing/2010/main" val="0"/>
@@ -12308,7 +12222,7 @@
     </w:p>
     <w:p>
       <w:pPr>
-        <w:pStyle w:val="Beschriftung"/>
+        <w:pStyle w:val="Caption"/>
         <w:rPr>
           <w:rFonts w:ascii="Times New Roman" w:hAnsi="Times New Roman" w:cs="Times New Roman"/>
           <w:b w:val="0"/>
@@ -12542,19 +12456,19 @@
     </w:p>
     <w:p>
       <w:pPr>
-        <w:pStyle w:val="berschrift2"/>
+        <w:pStyle w:val="Heading2"/>
         <w:rPr>
           <w:rFonts w:eastAsia="Times New Roman" w:cs="Times New Roman"/>
         </w:rPr>
       </w:pPr>
-      <w:bookmarkStart w:id="30" w:name="_Toc440991567"/>
+      <w:bookmarkStart w:id="29" w:name="_Toc440991567"/>
       <w:r>
         <w:rPr>
           <w:rFonts w:eastAsia="Times New Roman" w:cs="Times New Roman"/>
         </w:rPr>
         <w:t>Data Mining</w:t>
       </w:r>
-      <w:bookmarkEnd w:id="30"/>
+      <w:bookmarkEnd w:id="29"/>
     </w:p>
     <w:p>
       <w:pPr>
@@ -12868,7 +12782,7 @@
                     </pic:cNvPicPr>
                   </pic:nvPicPr>
                   <pic:blipFill rotWithShape="1">
-                    <a:blip r:embed="rId27">
+                    <a:blip r:embed="rId26">
                       <a:extLst>
                         <a:ext uri="{28A0092B-C50C-407E-A947-70E740481C1C}">
                           <a14:useLocalDpi xmlns:a14="http://schemas.microsoft.com/office/drawing/2010/main" val="0"/>
@@ -12892,7 +12806,7 @@
                     </a:ln>
                     <a:extLst>
                       <a:ext uri="{53640926-AAD7-44d8-BBD7-CCE9431645EC}">
-                        <a14:shadowObscured xmlns:a14="http://schemas.microsoft.com/office/drawing/2010/main"/>
+                        <a14:shadowObscured xmlns:a14="http://schemas.microsoft.com/office/drawing/2010/main" xmlns:w="http://schemas.openxmlformats.org/wordprocessingml/2006/main" xmlns:w10="urn:schemas-microsoft-com:office:word" xmlns:v="urn:schemas-microsoft-com:vml" xmlns:o="urn:schemas-microsoft-com:office:office" xmlns:mv="urn:schemas-microsoft-com:mac:vml" xmlns:mo="http://schemas.microsoft.com/office/mac/office/2008/main" xmlns=""/>
                       </a:ext>
                     </a:extLst>
                   </pic:spPr>
@@ -12905,7 +12819,7 @@
     </w:p>
     <w:p>
       <w:pPr>
-        <w:pStyle w:val="Beschriftung"/>
+        <w:pStyle w:val="Caption"/>
         <w:rPr>
           <w:rFonts w:ascii="Times New Roman" w:hAnsi="Times New Roman" w:cs="Times New Roman"/>
           <w:b w:val="0"/>
@@ -13104,7 +13018,7 @@
     </w:p>
     <w:p>
       <w:pPr>
-        <w:pStyle w:val="Beschriftung"/>
+        <w:pStyle w:val="Caption"/>
         <w:rPr>
           <w:rFonts w:ascii="Times New Roman" w:eastAsia="Times New Roman" w:hAnsi="Times New Roman" w:cs="Times New Roman"/>
           <w:lang w:val="en-US"/>
@@ -13125,10 +13039,10 @@
         </w:rPr>
         <w:lastRenderedPageBreak/>
         <w:drawing>
-          <wp:inline distT="0" distB="0" distL="0" distR="0" wp14:anchorId="33F64F20" wp14:editId="0B465B9D">
-            <wp:extent cx="5756910" cy="4423657"/>
+          <wp:inline distT="0" distB="0" distL="0" distR="0" wp14:anchorId="6351411A" wp14:editId="53761E17">
+            <wp:extent cx="5756910" cy="4197724"/>
             <wp:effectExtent l="0" t="0" r="0" b="0"/>
-            <wp:docPr id="20" name="Picture 20" descr="C:\Users\D059348\dev\HU\BADS\Dokumente\resultIteration2_2.png"/>
+            <wp:docPr id="22" name="Picture 22" descr="C:\Users\D059348\dev\HU\BADS\finalResult.png"/>
             <wp:cNvGraphicFramePr>
               <a:graphicFrameLocks xmlns:a="http://schemas.openxmlformats.org/drawingml/2006/main" noChangeAspect="1"/>
             </wp:cNvGraphicFramePr>
@@ -13136,13 +13050,13 @@
               <a:graphicData uri="http://schemas.openxmlformats.org/drawingml/2006/picture">
                 <pic:pic xmlns:pic="http://schemas.openxmlformats.org/drawingml/2006/picture">
                   <pic:nvPicPr>
-                    <pic:cNvPr id="0" name="Picture 1" descr="C:\Users\D059348\dev\HU\BADS\Dokumente\resultIteration2_2.png"/>
+                    <pic:cNvPr id="0" name="Picture 1" descr="C:\Users\D059348\dev\HU\BADS\finalResult.png"/>
                     <pic:cNvPicPr>
                       <a:picLocks noChangeAspect="1" noChangeArrowheads="1"/>
                     </pic:cNvPicPr>
                   </pic:nvPicPr>
                   <pic:blipFill>
-                    <a:blip r:embed="rId28">
+                    <a:blip r:embed="rId27">
                       <a:extLst>
                         <a:ext uri="{28A0092B-C50C-407E-A947-70E740481C1C}">
                           <a14:useLocalDpi xmlns:a14="http://schemas.microsoft.com/office/drawing/2010/main" val="0"/>
@@ -13157,7 +13071,7 @@
                   <pic:spPr bwMode="auto">
                     <a:xfrm>
                       <a:off x="0" y="0"/>
-                      <a:ext cx="5756910" cy="4423657"/>
+                      <a:ext cx="5756910" cy="4197724"/>
                     </a:xfrm>
                     <a:prstGeom prst="rect">
                       <a:avLst/>
@@ -13173,10 +13087,12 @@
           </wp:inline>
         </w:drawing>
       </w:r>
-    </w:p>
-    <w:p>
-      <w:pPr>
-        <w:pStyle w:val="Beschriftung"/>
+      <w:bookmarkStart w:id="30" w:name="_GoBack"/>
+      <w:bookmarkEnd w:id="30"/>
+    </w:p>
+    <w:p>
+      <w:pPr>
+        <w:pStyle w:val="Caption"/>
         <w:rPr>
           <w:rFonts w:ascii="Times New Roman" w:eastAsia="Times New Roman" w:hAnsi="Times New Roman" w:cs="Times New Roman"/>
           <w:b w:val="0"/>
@@ -13283,7 +13199,7 @@
     </w:p>
     <w:p>
       <w:pPr>
-        <w:pStyle w:val="berschrift2"/>
+        <w:pStyle w:val="Heading2"/>
         <w:rPr>
           <w:rFonts w:eastAsia="Times New Roman" w:cs="Times New Roman"/>
         </w:rPr>
@@ -13377,7 +13293,7 @@
     </w:p>
     <w:p>
       <w:pPr>
-        <w:pStyle w:val="berschrift1"/>
+        <w:pStyle w:val="Heading1"/>
         <w:rPr>
           <w:rFonts w:eastAsia="Times New Roman" w:cs="Times New Roman"/>
           <w:lang w:val="en-AU"/>
@@ -13641,7 +13557,7 @@
       </w:pPr>
     </w:p>
     <w:sectPr>
-      <w:footerReference w:type="default" r:id="rId29"/>
+      <w:footerReference w:type="default" r:id="rId28"/>
       <w:pgSz w:w="11900" w:h="16840"/>
       <w:pgMar w:top="1417" w:right="1417" w:bottom="1134" w:left="1417" w:header="708" w:footer="708" w:gutter="0"/>
       <w:cols w:space="708"/>
@@ -13652,16 +13568,8 @@
 </w:document>
 </file>
 
-<file path=word/commentsExtended.xml><?xml version="1.0" encoding="utf-8"?>
-<w15:commentsEx xmlns:wpc="http://schemas.microsoft.com/office/word/2010/wordprocessingCanvas" xmlns:mc="http://schemas.openxmlformats.org/markup-compatibility/2006" xmlns:o="urn:schemas-microsoft-com:office:office" xmlns:r="http://schemas.openxmlformats.org/officeDocument/2006/relationships" xmlns:m="http://schemas.openxmlformats.org/officeDocument/2006/math" xmlns:v="urn:schemas-microsoft-com:vml" xmlns:wp14="http://schemas.microsoft.com/office/word/2010/wordprocessingDrawing" xmlns:wp="http://schemas.openxmlformats.org/drawingml/2006/wordprocessingDrawing" xmlns:w10="urn:schemas-microsoft-com:office:word" xmlns:w="http://schemas.openxmlformats.org/wordprocessingml/2006/main" xmlns:w14="http://schemas.microsoft.com/office/word/2010/wordml" xmlns:w15="http://schemas.microsoft.com/office/word/2012/wordml" xmlns:wpg="http://schemas.microsoft.com/office/word/2010/wordprocessingGroup" xmlns:wpi="http://schemas.microsoft.com/office/word/2010/wordprocessingInk" xmlns:wne="http://schemas.microsoft.com/office/word/2006/wordml" xmlns:wps="http://schemas.microsoft.com/office/word/2010/wordprocessingShape" mc:Ignorable="w14 w15 wp14">
-  <w15:commentEx w15:paraId="081E3CE5" w15:done="0"/>
-  <w15:commentEx w15:paraId="0B12DB63" w15:done="0"/>
-  <w15:commentEx w15:paraId="0B92C881" w15:done="0"/>
-</w15:commentsEx>
-</file>
-
 <file path=word/endnotes.xml><?xml version="1.0" encoding="utf-8"?>
-<w:endnotes xmlns:wpc="http://schemas.microsoft.com/office/word/2010/wordprocessingCanvas" xmlns:mo="http://schemas.microsoft.com/office/mac/office/2008/main" xmlns:mc="http://schemas.openxmlformats.org/markup-compatibility/2006" xmlns:mv="urn:schemas-microsoft-com:mac:vml" xmlns:o="urn:schemas-microsoft-com:office:office" xmlns:r="http://schemas.openxmlformats.org/officeDocument/2006/relationships" xmlns:m="http://schemas.openxmlformats.org/officeDocument/2006/math" xmlns:v="urn:schemas-microsoft-com:vml" xmlns:wp14="http://schemas.microsoft.com/office/word/2010/wordprocessingDrawing" xmlns:wp="http://schemas.openxmlformats.org/drawingml/2006/wordprocessingDrawing" xmlns:w10="urn:schemas-microsoft-com:office:word" xmlns:w="http://schemas.openxmlformats.org/wordprocessingml/2006/main" xmlns:w14="http://schemas.microsoft.com/office/word/2010/wordml" xmlns:wpg="http://schemas.microsoft.com/office/word/2010/wordprocessingGroup" xmlns:wpi="http://schemas.microsoft.com/office/word/2010/wordprocessingInk" xmlns:wne="http://schemas.microsoft.com/office/word/2006/wordml" xmlns:wps="http://schemas.microsoft.com/office/word/2010/wordprocessingShape" mc:Ignorable="w14 wp14">
+<w:endnotes xmlns:wpc="http://schemas.microsoft.com/office/word/2010/wordprocessingCanvas" xmlns:mc="http://schemas.openxmlformats.org/markup-compatibility/2006" xmlns:o="urn:schemas-microsoft-com:office:office" xmlns:r="http://schemas.openxmlformats.org/officeDocument/2006/relationships" xmlns:m="http://schemas.openxmlformats.org/officeDocument/2006/math" xmlns:v="urn:schemas-microsoft-com:vml" xmlns:wp14="http://schemas.microsoft.com/office/word/2010/wordprocessingDrawing" xmlns:wp="http://schemas.openxmlformats.org/drawingml/2006/wordprocessingDrawing" xmlns:w10="urn:schemas-microsoft-com:office:word" xmlns:w="http://schemas.openxmlformats.org/wordprocessingml/2006/main" xmlns:w14="http://schemas.microsoft.com/office/word/2010/wordml" xmlns:w15="http://schemas.microsoft.com/office/word/2012/wordml" xmlns:wpg="http://schemas.microsoft.com/office/word/2010/wordprocessingGroup" xmlns:wpi="http://schemas.microsoft.com/office/word/2010/wordprocessingInk" xmlns:wne="http://schemas.microsoft.com/office/word/2006/wordml" xmlns:wps="http://schemas.microsoft.com/office/word/2010/wordprocessingShape" mc:Ignorable="w14 w15 wp14">
   <w:endnote w:type="separator" w:id="-1">
     <w:p>
       <w:r>
@@ -13680,10 +13588,10 @@
 </file>
 
 <file path=word/footer1.xml><?xml version="1.0" encoding="utf-8"?>
-<w:ftr xmlns:wpc="http://schemas.microsoft.com/office/word/2010/wordprocessingCanvas" xmlns:mo="http://schemas.microsoft.com/office/mac/office/2008/main" xmlns:mc="http://schemas.openxmlformats.org/markup-compatibility/2006" xmlns:mv="urn:schemas-microsoft-com:mac:vml" xmlns:o="urn:schemas-microsoft-com:office:office" xmlns:r="http://schemas.openxmlformats.org/officeDocument/2006/relationships" xmlns:m="http://schemas.openxmlformats.org/officeDocument/2006/math" xmlns:v="urn:schemas-microsoft-com:vml" xmlns:wp14="http://schemas.microsoft.com/office/word/2010/wordprocessingDrawing" xmlns:wp="http://schemas.openxmlformats.org/drawingml/2006/wordprocessingDrawing" xmlns:w10="urn:schemas-microsoft-com:office:word" xmlns:w="http://schemas.openxmlformats.org/wordprocessingml/2006/main" xmlns:w14="http://schemas.microsoft.com/office/word/2010/wordml" xmlns:wpg="http://schemas.microsoft.com/office/word/2010/wordprocessingGroup" xmlns:wpi="http://schemas.microsoft.com/office/word/2010/wordprocessingInk" xmlns:wne="http://schemas.microsoft.com/office/word/2006/wordml" xmlns:wps="http://schemas.microsoft.com/office/word/2010/wordprocessingShape" mc:Ignorable="w14 wp14">
+<w:ftr xmlns:wpc="http://schemas.microsoft.com/office/word/2010/wordprocessingCanvas" xmlns:mc="http://schemas.openxmlformats.org/markup-compatibility/2006" xmlns:o="urn:schemas-microsoft-com:office:office" xmlns:r="http://schemas.openxmlformats.org/officeDocument/2006/relationships" xmlns:m="http://schemas.openxmlformats.org/officeDocument/2006/math" xmlns:v="urn:schemas-microsoft-com:vml" xmlns:wp14="http://schemas.microsoft.com/office/word/2010/wordprocessingDrawing" xmlns:wp="http://schemas.openxmlformats.org/drawingml/2006/wordprocessingDrawing" xmlns:w10="urn:schemas-microsoft-com:office:word" xmlns:w="http://schemas.openxmlformats.org/wordprocessingml/2006/main" xmlns:w14="http://schemas.microsoft.com/office/word/2010/wordml" xmlns:w15="http://schemas.microsoft.com/office/word/2012/wordml" xmlns:wpg="http://schemas.microsoft.com/office/word/2010/wordprocessingGroup" xmlns:wpi="http://schemas.microsoft.com/office/word/2010/wordprocessingInk" xmlns:wne="http://schemas.microsoft.com/office/word/2006/wordml" xmlns:wps="http://schemas.microsoft.com/office/word/2010/wordprocessingShape" mc:Ignorable="w14 w15 wp14">
   <w:p>
     <w:pPr>
-      <w:pStyle w:val="Fuzeile"/>
+      <w:pStyle w:val="Footer"/>
       <w:rPr>
         <w:rFonts w:ascii="Times New Roman" w:hAnsi="Times New Roman" w:cs="Times New Roman"/>
         <w:sz w:val="22"/>
@@ -13745,7 +13653,7 @@
         <w:sz w:val="22"/>
         <w:szCs w:val="22"/>
       </w:rPr>
-      <w:t>14</w:t>
+      <w:t>20</w:t>
     </w:r>
     <w:r>
       <w:rPr>
@@ -13760,7 +13668,7 @@
 </file>
 
 <file path=word/footnotes.xml><?xml version="1.0" encoding="utf-8"?>
-<w:footnotes xmlns:wpc="http://schemas.microsoft.com/office/word/2010/wordprocessingCanvas" xmlns:mo="http://schemas.microsoft.com/office/mac/office/2008/main" xmlns:mc="http://schemas.openxmlformats.org/markup-compatibility/2006" xmlns:mv="urn:schemas-microsoft-com:mac:vml" xmlns:o="urn:schemas-microsoft-com:office:office" xmlns:r="http://schemas.openxmlformats.org/officeDocument/2006/relationships" xmlns:m="http://schemas.openxmlformats.org/officeDocument/2006/math" xmlns:v="urn:schemas-microsoft-com:vml" xmlns:wp14="http://schemas.microsoft.com/office/word/2010/wordprocessingDrawing" xmlns:wp="http://schemas.openxmlformats.org/drawingml/2006/wordprocessingDrawing" xmlns:w10="urn:schemas-microsoft-com:office:word" xmlns:w="http://schemas.openxmlformats.org/wordprocessingml/2006/main" xmlns:w14="http://schemas.microsoft.com/office/word/2010/wordml" xmlns:wpg="http://schemas.microsoft.com/office/word/2010/wordprocessingGroup" xmlns:wpi="http://schemas.microsoft.com/office/word/2010/wordprocessingInk" xmlns:wne="http://schemas.microsoft.com/office/word/2006/wordml" xmlns:wps="http://schemas.microsoft.com/office/word/2010/wordprocessingShape" mc:Ignorable="w14 wp14">
+<w:footnotes xmlns:wpc="http://schemas.microsoft.com/office/word/2010/wordprocessingCanvas" xmlns:mc="http://schemas.openxmlformats.org/markup-compatibility/2006" xmlns:o="urn:schemas-microsoft-com:office:office" xmlns:r="http://schemas.openxmlformats.org/officeDocument/2006/relationships" xmlns:m="http://schemas.openxmlformats.org/officeDocument/2006/math" xmlns:v="urn:schemas-microsoft-com:vml" xmlns:wp14="http://schemas.microsoft.com/office/word/2010/wordprocessingDrawing" xmlns:wp="http://schemas.openxmlformats.org/drawingml/2006/wordprocessingDrawing" xmlns:w10="urn:schemas-microsoft-com:office:word" xmlns:w="http://schemas.openxmlformats.org/wordprocessingml/2006/main" xmlns:w14="http://schemas.microsoft.com/office/word/2010/wordml" xmlns:w15="http://schemas.microsoft.com/office/word/2012/wordml" xmlns:wpg="http://schemas.microsoft.com/office/word/2010/wordprocessingGroup" xmlns:wpi="http://schemas.microsoft.com/office/word/2010/wordprocessingInk" xmlns:wne="http://schemas.microsoft.com/office/word/2006/wordml" xmlns:wps="http://schemas.microsoft.com/office/word/2010/wordprocessingShape" mc:Ignorable="w14 w15 wp14">
   <w:footnote w:type="separator" w:id="-1">
     <w:p>
       <w:r>
@@ -13779,8 +13687,8 @@
 </file>
 
 <file path=word/numbering.xml><?xml version="1.0" encoding="utf-8"?>
-<w:numbering xmlns:wpc="http://schemas.microsoft.com/office/word/2010/wordprocessingCanvas" xmlns:mo="http://schemas.microsoft.com/office/mac/office/2008/main" xmlns:mc="http://schemas.openxmlformats.org/markup-compatibility/2006" xmlns:mv="urn:schemas-microsoft-com:mac:vml" xmlns:o="urn:schemas-microsoft-com:office:office" xmlns:r="http://schemas.openxmlformats.org/officeDocument/2006/relationships" xmlns:m="http://schemas.openxmlformats.org/officeDocument/2006/math" xmlns:v="urn:schemas-microsoft-com:vml" xmlns:wp14="http://schemas.microsoft.com/office/word/2010/wordprocessingDrawing" xmlns:wp="http://schemas.openxmlformats.org/drawingml/2006/wordprocessingDrawing" xmlns:w10="urn:schemas-microsoft-com:office:word" xmlns:w="http://schemas.openxmlformats.org/wordprocessingml/2006/main" xmlns:w14="http://schemas.microsoft.com/office/word/2010/wordml" xmlns:wpg="http://schemas.microsoft.com/office/word/2010/wordprocessingGroup" xmlns:wpi="http://schemas.microsoft.com/office/word/2010/wordprocessingInk" xmlns:wne="http://schemas.microsoft.com/office/word/2006/wordml" xmlns:wps="http://schemas.microsoft.com/office/word/2010/wordprocessingShape" mc:Ignorable="w14 wp14">
-  <w:abstractNum w:abstractNumId="0">
+<w:numbering xmlns:wpc="http://schemas.microsoft.com/office/word/2010/wordprocessingCanvas" xmlns:mc="http://schemas.openxmlformats.org/markup-compatibility/2006" xmlns:o="urn:schemas-microsoft-com:office:office" xmlns:r="http://schemas.openxmlformats.org/officeDocument/2006/relationships" xmlns:m="http://schemas.openxmlformats.org/officeDocument/2006/math" xmlns:v="urn:schemas-microsoft-com:vml" xmlns:wp14="http://schemas.microsoft.com/office/word/2010/wordprocessingDrawing" xmlns:wp="http://schemas.openxmlformats.org/drawingml/2006/wordprocessingDrawing" xmlns:w10="urn:schemas-microsoft-com:office:word" xmlns:w="http://schemas.openxmlformats.org/wordprocessingml/2006/main" xmlns:w14="http://schemas.microsoft.com/office/word/2010/wordml" xmlns:w15="http://schemas.microsoft.com/office/word/2012/wordml" xmlns:wpg="http://schemas.microsoft.com/office/word/2010/wordprocessingGroup" xmlns:wpi="http://schemas.microsoft.com/office/word/2010/wordprocessingInk" xmlns:wne="http://schemas.microsoft.com/office/word/2006/wordml" xmlns:wps="http://schemas.microsoft.com/office/word/2010/wordprocessingShape" mc:Ignorable="w14 w15 wp14">
+  <w:abstractNum w:abstractNumId="0" w15:restartNumberingAfterBreak="0">
     <w:nsid w:val="0A8F5397"/>
     <w:multiLevelType w:val="hybridMultilevel"/>
     <w:tmpl w:val="B68822C0"/>
@@ -13866,7 +13774,7 @@
       </w:pPr>
     </w:lvl>
   </w:abstractNum>
-  <w:abstractNum w:abstractNumId="1">
+  <w:abstractNum w:abstractNumId="1" w15:restartNumberingAfterBreak="0">
     <w:nsid w:val="136D613D"/>
     <w:multiLevelType w:val="hybridMultilevel"/>
     <w:tmpl w:val="3D10FE76"/>
@@ -13955,14 +13863,14 @@
       </w:pPr>
     </w:lvl>
   </w:abstractNum>
-  <w:abstractNum w:abstractNumId="2">
+  <w:abstractNum w:abstractNumId="2" w15:restartNumberingAfterBreak="0">
     <w:nsid w:val="2D460ED8"/>
     <w:multiLevelType w:val="multilevel"/>
     <w:tmpl w:val="04070025"/>
     <w:lvl w:ilvl="0">
       <w:start w:val="1"/>
       <w:numFmt w:val="decimal"/>
-      <w:pStyle w:val="berschrift1"/>
+      <w:pStyle w:val="Heading1"/>
       <w:lvlText w:val="%1"/>
       <w:lvlJc w:val="left"/>
       <w:pPr>
@@ -13972,7 +13880,7 @@
     <w:lvl w:ilvl="1">
       <w:start w:val="1"/>
       <w:numFmt w:val="decimal"/>
-      <w:pStyle w:val="berschrift2"/>
+      <w:pStyle w:val="Heading2"/>
       <w:lvlText w:val="%1.%2"/>
       <w:lvlJc w:val="left"/>
       <w:pPr>
@@ -13982,7 +13890,7 @@
     <w:lvl w:ilvl="2">
       <w:start w:val="1"/>
       <w:numFmt w:val="decimal"/>
-      <w:pStyle w:val="berschrift3"/>
+      <w:pStyle w:val="Heading3"/>
       <w:lvlText w:val="%1.%2.%3"/>
       <w:lvlJc w:val="left"/>
       <w:pPr>
@@ -13992,7 +13900,7 @@
     <w:lvl w:ilvl="3">
       <w:start w:val="1"/>
       <w:numFmt w:val="decimal"/>
-      <w:pStyle w:val="berschrift4"/>
+      <w:pStyle w:val="Heading4"/>
       <w:lvlText w:val="%1.%2.%3.%4"/>
       <w:lvlJc w:val="left"/>
       <w:pPr>
@@ -14002,7 +13910,7 @@
     <w:lvl w:ilvl="4">
       <w:start w:val="1"/>
       <w:numFmt w:val="decimal"/>
-      <w:pStyle w:val="berschrift5"/>
+      <w:pStyle w:val="Heading5"/>
       <w:lvlText w:val="%1.%2.%3.%4.%5"/>
       <w:lvlJc w:val="left"/>
       <w:pPr>
@@ -14012,7 +13920,7 @@
     <w:lvl w:ilvl="5">
       <w:start w:val="1"/>
       <w:numFmt w:val="decimal"/>
-      <w:pStyle w:val="berschrift6"/>
+      <w:pStyle w:val="Heading6"/>
       <w:lvlText w:val="%1.%2.%3.%4.%5.%6"/>
       <w:lvlJc w:val="left"/>
       <w:pPr>
@@ -14022,7 +13930,7 @@
     <w:lvl w:ilvl="6">
       <w:start w:val="1"/>
       <w:numFmt w:val="decimal"/>
-      <w:pStyle w:val="berschrift7"/>
+      <w:pStyle w:val="Heading7"/>
       <w:lvlText w:val="%1.%2.%3.%4.%5.%6.%7"/>
       <w:lvlJc w:val="left"/>
       <w:pPr>
@@ -14032,7 +13940,7 @@
     <w:lvl w:ilvl="7">
       <w:start w:val="1"/>
       <w:numFmt w:val="decimal"/>
-      <w:pStyle w:val="berschrift8"/>
+      <w:pStyle w:val="Heading8"/>
       <w:lvlText w:val="%1.%2.%3.%4.%5.%6.%7.%8"/>
       <w:lvlJc w:val="left"/>
       <w:pPr>
@@ -14042,7 +13950,7 @@
     <w:lvl w:ilvl="8">
       <w:start w:val="1"/>
       <w:numFmt w:val="decimal"/>
-      <w:pStyle w:val="berschrift9"/>
+      <w:pStyle w:val="Heading9"/>
       <w:lvlText w:val="%1.%2.%3.%4.%5.%6.%7.%8.%9"/>
       <w:lvlJc w:val="left"/>
       <w:pPr>
@@ -14050,7 +13958,7 @@
       </w:pPr>
     </w:lvl>
   </w:abstractNum>
-  <w:abstractNum w:abstractNumId="3">
+  <w:abstractNum w:abstractNumId="3" w15:restartNumberingAfterBreak="0">
     <w:nsid w:val="38B40D77"/>
     <w:multiLevelType w:val="hybridMultilevel"/>
     <w:tmpl w:val="62ACBF98"/>
@@ -14136,7 +14044,7 @@
       </w:pPr>
     </w:lvl>
   </w:abstractNum>
-  <w:abstractNum w:abstractNumId="4">
+  <w:abstractNum w:abstractNumId="4" w15:restartNumberingAfterBreak="0">
     <w:nsid w:val="42840857"/>
     <w:multiLevelType w:val="hybridMultilevel"/>
     <w:tmpl w:val="AE3014E8"/>
@@ -14225,7 +14133,7 @@
       </w:pPr>
     </w:lvl>
   </w:abstractNum>
-  <w:abstractNum w:abstractNumId="5">
+  <w:abstractNum w:abstractNumId="5" w15:restartNumberingAfterBreak="0">
     <w:nsid w:val="519C227B"/>
     <w:multiLevelType w:val="hybridMultilevel"/>
     <w:tmpl w:val="42844472"/>
@@ -14314,7 +14222,7 @@
       </w:pPr>
     </w:lvl>
   </w:abstractNum>
-  <w:abstractNum w:abstractNumId="6">
+  <w:abstractNum w:abstractNumId="6" w15:restartNumberingAfterBreak="0">
     <w:nsid w:val="5DA139D2"/>
     <w:multiLevelType w:val="hybridMultilevel"/>
     <w:tmpl w:val="0B0285BE"/>
@@ -14426,7 +14334,7 @@
       </w:rPr>
     </w:lvl>
   </w:abstractNum>
-  <w:abstractNum w:abstractNumId="7">
+  <w:abstractNum w:abstractNumId="7" w15:restartNumberingAfterBreak="0">
     <w:nsid w:val="786E5F6B"/>
     <w:multiLevelType w:val="hybridMultilevel"/>
     <w:tmpl w:val="64CEA22C"/>
@@ -14567,7 +14475,7 @@
 </file>
 
 <file path=word/styles.xml><?xml version="1.0" encoding="utf-8"?>
-<w:styles xmlns:mc="http://schemas.openxmlformats.org/markup-compatibility/2006" xmlns:r="http://schemas.openxmlformats.org/officeDocument/2006/relationships" xmlns:w="http://schemas.openxmlformats.org/wordprocessingml/2006/main" xmlns:w14="http://schemas.microsoft.com/office/word/2010/wordml" mc:Ignorable="w14">
+<w:styles xmlns:mc="http://schemas.openxmlformats.org/markup-compatibility/2006" xmlns:r="http://schemas.openxmlformats.org/officeDocument/2006/relationships" xmlns:w="http://schemas.openxmlformats.org/wordprocessingml/2006/main" xmlns:w14="http://schemas.microsoft.com/office/word/2010/wordml" xmlns:w15="http://schemas.microsoft.com/office/word/2012/wordml" mc:Ignorable="w14 w15">
   <w:docDefaults>
     <w:rPrDefault>
       <w:rPr>
@@ -14579,155 +14487,380 @@
     </w:rPrDefault>
     <w:pPrDefault/>
   </w:docDefaults>
-  <w:latentStyles w:defLockedState="0" w:defUIPriority="99" w:defSemiHidden="1" w:defUnhideWhenUsed="1" w:defQFormat="0" w:count="276">
-    <w:lsdException w:name="Normal" w:semiHidden="0" w:uiPriority="0" w:unhideWhenUsed="0" w:qFormat="1"/>
-    <w:lsdException w:name="heading 1" w:semiHidden="0" w:uiPriority="9" w:unhideWhenUsed="0" w:qFormat="1"/>
-    <w:lsdException w:name="heading 2" w:uiPriority="9" w:qFormat="1"/>
-    <w:lsdException w:name="heading 3" w:uiPriority="9" w:qFormat="1"/>
-    <w:lsdException w:name="heading 4" w:uiPriority="9" w:qFormat="1"/>
-    <w:lsdException w:name="heading 5" w:uiPriority="9" w:qFormat="1"/>
-    <w:lsdException w:name="heading 6" w:uiPriority="9" w:qFormat="1"/>
-    <w:lsdException w:name="heading 7" w:uiPriority="9" w:qFormat="1"/>
-    <w:lsdException w:name="heading 8" w:uiPriority="9" w:qFormat="1"/>
-    <w:lsdException w:name="heading 9" w:uiPriority="9" w:qFormat="1"/>
-    <w:lsdException w:name="toc 1" w:uiPriority="39"/>
-    <w:lsdException w:name="toc 2" w:uiPriority="39"/>
-    <w:lsdException w:name="toc 3" w:uiPriority="39"/>
-    <w:lsdException w:name="toc 4" w:uiPriority="39"/>
-    <w:lsdException w:name="toc 5" w:uiPriority="39"/>
-    <w:lsdException w:name="toc 6" w:uiPriority="39"/>
-    <w:lsdException w:name="toc 7" w:uiPriority="39"/>
-    <w:lsdException w:name="toc 8" w:uiPriority="39"/>
-    <w:lsdException w:name="toc 9" w:uiPriority="39"/>
-    <w:lsdException w:name="caption" w:uiPriority="35" w:qFormat="1"/>
-    <w:lsdException w:name="Title" w:semiHidden="0" w:uiPriority="10" w:unhideWhenUsed="0" w:qFormat="1"/>
-    <w:lsdException w:name="Default Paragraph Font" w:uiPriority="1"/>
-    <w:lsdException w:name="Subtitle" w:semiHidden="0" w:uiPriority="11" w:unhideWhenUsed="0" w:qFormat="1"/>
-    <w:lsdException w:name="Strong" w:semiHidden="0" w:uiPriority="22" w:unhideWhenUsed="0" w:qFormat="1"/>
-    <w:lsdException w:name="Emphasis" w:semiHidden="0" w:uiPriority="20" w:unhideWhenUsed="0" w:qFormat="1"/>
-    <w:lsdException w:name="Table Grid" w:semiHidden="0" w:uiPriority="39" w:unhideWhenUsed="0"/>
-    <w:lsdException w:name="Placeholder Text" w:unhideWhenUsed="0"/>
-    <w:lsdException w:name="No Spacing" w:semiHidden="0" w:uiPriority="1" w:unhideWhenUsed="0" w:qFormat="1"/>
-    <w:lsdException w:name="Light Shading" w:semiHidden="0" w:uiPriority="60" w:unhideWhenUsed="0"/>
-    <w:lsdException w:name="Light List" w:semiHidden="0" w:uiPriority="61" w:unhideWhenUsed="0"/>
-    <w:lsdException w:name="Light Grid" w:semiHidden="0" w:uiPriority="62" w:unhideWhenUsed="0"/>
-    <w:lsdException w:name="Medium Shading 1" w:semiHidden="0" w:uiPriority="63" w:unhideWhenUsed="0"/>
-    <w:lsdException w:name="Medium Shading 2" w:semiHidden="0" w:uiPriority="64" w:unhideWhenUsed="0"/>
-    <w:lsdException w:name="Medium List 1" w:semiHidden="0" w:uiPriority="65" w:unhideWhenUsed="0"/>
-    <w:lsdException w:name="Medium List 2" w:semiHidden="0" w:uiPriority="66" w:unhideWhenUsed="0"/>
-    <w:lsdException w:name="Medium Grid 1" w:semiHidden="0" w:uiPriority="67" w:unhideWhenUsed="0"/>
-    <w:lsdException w:name="Medium Grid 2" w:semiHidden="0" w:uiPriority="68" w:unhideWhenUsed="0"/>
-    <w:lsdException w:name="Medium Grid 3" w:semiHidden="0" w:uiPriority="69" w:unhideWhenUsed="0"/>
-    <w:lsdException w:name="Dark List" w:semiHidden="0" w:uiPriority="70" w:unhideWhenUsed="0"/>
-    <w:lsdException w:name="Colorful Shading" w:semiHidden="0" w:uiPriority="71" w:unhideWhenUsed="0"/>
-    <w:lsdException w:name="Colorful List" w:semiHidden="0" w:uiPriority="72" w:unhideWhenUsed="0"/>
-    <w:lsdException w:name="Colorful Grid" w:semiHidden="0" w:uiPriority="73" w:unhideWhenUsed="0"/>
-    <w:lsdException w:name="Light Shading Accent 1" w:semiHidden="0" w:uiPriority="60" w:unhideWhenUsed="0"/>
-    <w:lsdException w:name="Light List Accent 1" w:semiHidden="0" w:uiPriority="61" w:unhideWhenUsed="0"/>
-    <w:lsdException w:name="Light Grid Accent 1" w:semiHidden="0" w:uiPriority="62" w:unhideWhenUsed="0"/>
-    <w:lsdException w:name="Medium Shading 1 Accent 1" w:semiHidden="0" w:uiPriority="63" w:unhideWhenUsed="0"/>
-    <w:lsdException w:name="Medium Shading 2 Accent 1" w:semiHidden="0" w:uiPriority="64" w:unhideWhenUsed="0"/>
-    <w:lsdException w:name="Medium List 1 Accent 1" w:semiHidden="0" w:uiPriority="65" w:unhideWhenUsed="0"/>
-    <w:lsdException w:name="Revision" w:unhideWhenUsed="0"/>
-    <w:lsdException w:name="List Paragraph" w:semiHidden="0" w:uiPriority="34" w:unhideWhenUsed="0" w:qFormat="1"/>
-    <w:lsdException w:name="Quote" w:semiHidden="0" w:uiPriority="29" w:unhideWhenUsed="0" w:qFormat="1"/>
-    <w:lsdException w:name="Intense Quote" w:semiHidden="0" w:uiPriority="30" w:unhideWhenUsed="0" w:qFormat="1"/>
-    <w:lsdException w:name="Medium List 2 Accent 1" w:semiHidden="0" w:uiPriority="66" w:unhideWhenUsed="0"/>
-    <w:lsdException w:name="Medium Grid 1 Accent 1" w:semiHidden="0" w:uiPriority="67" w:unhideWhenUsed="0"/>
-    <w:lsdException w:name="Medium Grid 2 Accent 1" w:semiHidden="0" w:uiPriority="68" w:unhideWhenUsed="0"/>
-    <w:lsdException w:name="Medium Grid 3 Accent 1" w:semiHidden="0" w:uiPriority="69" w:unhideWhenUsed="0"/>
-    <w:lsdException w:name="Dark List Accent 1" w:semiHidden="0" w:uiPriority="70" w:unhideWhenUsed="0"/>
-    <w:lsdException w:name="Colorful Shading Accent 1" w:semiHidden="0" w:uiPriority="71" w:unhideWhenUsed="0"/>
-    <w:lsdException w:name="Colorful List Accent 1" w:semiHidden="0" w:uiPriority="72" w:unhideWhenUsed="0"/>
-    <w:lsdException w:name="Colorful Grid Accent 1" w:semiHidden="0" w:uiPriority="73" w:unhideWhenUsed="0"/>
-    <w:lsdException w:name="Light Shading Accent 2" w:semiHidden="0" w:uiPriority="60" w:unhideWhenUsed="0"/>
-    <w:lsdException w:name="Light List Accent 2" w:semiHidden="0" w:uiPriority="61" w:unhideWhenUsed="0"/>
-    <w:lsdException w:name="Light Grid Accent 2" w:semiHidden="0" w:uiPriority="62" w:unhideWhenUsed="0"/>
-    <w:lsdException w:name="Medium Shading 1 Accent 2" w:semiHidden="0" w:uiPriority="63" w:unhideWhenUsed="0"/>
-    <w:lsdException w:name="Medium Shading 2 Accent 2" w:semiHidden="0" w:uiPriority="64" w:unhideWhenUsed="0"/>
-    <w:lsdException w:name="Medium List 1 Accent 2" w:semiHidden="0" w:uiPriority="65" w:unhideWhenUsed="0"/>
-    <w:lsdException w:name="Medium List 2 Accent 2" w:semiHidden="0" w:uiPriority="66" w:unhideWhenUsed="0"/>
-    <w:lsdException w:name="Medium Grid 1 Accent 2" w:semiHidden="0" w:uiPriority="67" w:unhideWhenUsed="0"/>
-    <w:lsdException w:name="Medium Grid 2 Accent 2" w:semiHidden="0" w:uiPriority="68" w:unhideWhenUsed="0"/>
-    <w:lsdException w:name="Medium Grid 3 Accent 2" w:semiHidden="0" w:uiPriority="69" w:unhideWhenUsed="0"/>
-    <w:lsdException w:name="Dark List Accent 2" w:semiHidden="0" w:uiPriority="70" w:unhideWhenUsed="0"/>
-    <w:lsdException w:name="Colorful Shading Accent 2" w:semiHidden="0" w:uiPriority="71" w:unhideWhenUsed="0"/>
-    <w:lsdException w:name="Colorful List Accent 2" w:semiHidden="0" w:uiPriority="72" w:unhideWhenUsed="0"/>
-    <w:lsdException w:name="Colorful Grid Accent 2" w:semiHidden="0" w:uiPriority="73" w:unhideWhenUsed="0"/>
-    <w:lsdException w:name="Light Shading Accent 3" w:semiHidden="0" w:uiPriority="60" w:unhideWhenUsed="0"/>
-    <w:lsdException w:name="Light List Accent 3" w:semiHidden="0" w:uiPriority="61" w:unhideWhenUsed="0"/>
-    <w:lsdException w:name="Light Grid Accent 3" w:semiHidden="0" w:uiPriority="62" w:unhideWhenUsed="0"/>
-    <w:lsdException w:name="Medium Shading 1 Accent 3" w:semiHidden="0" w:uiPriority="63" w:unhideWhenUsed="0"/>
-    <w:lsdException w:name="Medium Shading 2 Accent 3" w:semiHidden="0" w:uiPriority="64" w:unhideWhenUsed="0"/>
-    <w:lsdException w:name="Medium List 1 Accent 3" w:semiHidden="0" w:uiPriority="65" w:unhideWhenUsed="0"/>
-    <w:lsdException w:name="Medium List 2 Accent 3" w:semiHidden="0" w:uiPriority="66" w:unhideWhenUsed="0"/>
-    <w:lsdException w:name="Medium Grid 1 Accent 3" w:semiHidden="0" w:uiPriority="67" w:unhideWhenUsed="0"/>
-    <w:lsdException w:name="Medium Grid 2 Accent 3" w:semiHidden="0" w:uiPriority="68" w:unhideWhenUsed="0"/>
-    <w:lsdException w:name="Medium Grid 3 Accent 3" w:semiHidden="0" w:uiPriority="69" w:unhideWhenUsed="0"/>
-    <w:lsdException w:name="Dark List Accent 3" w:semiHidden="0" w:uiPriority="70" w:unhideWhenUsed="0"/>
-    <w:lsdException w:name="Colorful Shading Accent 3" w:semiHidden="0" w:uiPriority="71" w:unhideWhenUsed="0"/>
-    <w:lsdException w:name="Colorful List Accent 3" w:semiHidden="0" w:uiPriority="72" w:unhideWhenUsed="0"/>
-    <w:lsdException w:name="Colorful Grid Accent 3" w:semiHidden="0" w:uiPriority="73" w:unhideWhenUsed="0"/>
-    <w:lsdException w:name="Light Shading Accent 4" w:semiHidden="0" w:uiPriority="60" w:unhideWhenUsed="0"/>
-    <w:lsdException w:name="Light List Accent 4" w:semiHidden="0" w:uiPriority="61" w:unhideWhenUsed="0"/>
-    <w:lsdException w:name="Light Grid Accent 4" w:semiHidden="0" w:uiPriority="62" w:unhideWhenUsed="0"/>
-    <w:lsdException w:name="Medium Shading 1 Accent 4" w:semiHidden="0" w:uiPriority="63" w:unhideWhenUsed="0"/>
-    <w:lsdException w:name="Medium Shading 2 Accent 4" w:semiHidden="0" w:uiPriority="64" w:unhideWhenUsed="0"/>
-    <w:lsdException w:name="Medium List 1 Accent 4" w:semiHidden="0" w:uiPriority="65" w:unhideWhenUsed="0"/>
-    <w:lsdException w:name="Medium List 2 Accent 4" w:semiHidden="0" w:uiPriority="66" w:unhideWhenUsed="0"/>
-    <w:lsdException w:name="Medium Grid 1 Accent 4" w:semiHidden="0" w:uiPriority="67" w:unhideWhenUsed="0"/>
-    <w:lsdException w:name="Medium Grid 2 Accent 4" w:semiHidden="0" w:uiPriority="68" w:unhideWhenUsed="0"/>
-    <w:lsdException w:name="Medium Grid 3 Accent 4" w:semiHidden="0" w:uiPriority="69" w:unhideWhenUsed="0"/>
-    <w:lsdException w:name="Dark List Accent 4" w:semiHidden="0" w:uiPriority="70" w:unhideWhenUsed="0"/>
-    <w:lsdException w:name="Colorful Shading Accent 4" w:semiHidden="0" w:uiPriority="71" w:unhideWhenUsed="0"/>
-    <w:lsdException w:name="Colorful List Accent 4" w:semiHidden="0" w:uiPriority="72" w:unhideWhenUsed="0"/>
-    <w:lsdException w:name="Colorful Grid Accent 4" w:semiHidden="0" w:uiPriority="73" w:unhideWhenUsed="0"/>
-    <w:lsdException w:name="Light Shading Accent 5" w:semiHidden="0" w:uiPriority="60" w:unhideWhenUsed="0"/>
-    <w:lsdException w:name="Light List Accent 5" w:semiHidden="0" w:uiPriority="61" w:unhideWhenUsed="0"/>
-    <w:lsdException w:name="Light Grid Accent 5" w:semiHidden="0" w:uiPriority="62" w:unhideWhenUsed="0"/>
-    <w:lsdException w:name="Medium Shading 1 Accent 5" w:semiHidden="0" w:uiPriority="63" w:unhideWhenUsed="0"/>
-    <w:lsdException w:name="Medium Shading 2 Accent 5" w:semiHidden="0" w:uiPriority="64" w:unhideWhenUsed="0"/>
-    <w:lsdException w:name="Medium List 1 Accent 5" w:semiHidden="0" w:uiPriority="65" w:unhideWhenUsed="0"/>
-    <w:lsdException w:name="Medium List 2 Accent 5" w:semiHidden="0" w:uiPriority="66" w:unhideWhenUsed="0"/>
-    <w:lsdException w:name="Medium Grid 1 Accent 5" w:semiHidden="0" w:uiPriority="67" w:unhideWhenUsed="0"/>
-    <w:lsdException w:name="Medium Grid 2 Accent 5" w:semiHidden="0" w:uiPriority="68" w:unhideWhenUsed="0"/>
-    <w:lsdException w:name="Medium Grid 3 Accent 5" w:semiHidden="0" w:uiPriority="69" w:unhideWhenUsed="0"/>
-    <w:lsdException w:name="Dark List Accent 5" w:semiHidden="0" w:uiPriority="70" w:unhideWhenUsed="0"/>
-    <w:lsdException w:name="Colorful Shading Accent 5" w:semiHidden="0" w:uiPriority="71" w:unhideWhenUsed="0"/>
-    <w:lsdException w:name="Colorful List Accent 5" w:semiHidden="0" w:uiPriority="72" w:unhideWhenUsed="0"/>
-    <w:lsdException w:name="Colorful Grid Accent 5" w:semiHidden="0" w:uiPriority="73" w:unhideWhenUsed="0"/>
-    <w:lsdException w:name="Light Shading Accent 6" w:semiHidden="0" w:uiPriority="60" w:unhideWhenUsed="0"/>
-    <w:lsdException w:name="Light List Accent 6" w:semiHidden="0" w:uiPriority="61" w:unhideWhenUsed="0"/>
-    <w:lsdException w:name="Light Grid Accent 6" w:semiHidden="0" w:uiPriority="62" w:unhideWhenUsed="0"/>
-    <w:lsdException w:name="Medium Shading 1 Accent 6" w:semiHidden="0" w:uiPriority="63" w:unhideWhenUsed="0"/>
-    <w:lsdException w:name="Medium Shading 2 Accent 6" w:semiHidden="0" w:uiPriority="64" w:unhideWhenUsed="0"/>
-    <w:lsdException w:name="Medium List 1 Accent 6" w:semiHidden="0" w:uiPriority="65" w:unhideWhenUsed="0"/>
-    <w:lsdException w:name="Medium List 2 Accent 6" w:semiHidden="0" w:uiPriority="66" w:unhideWhenUsed="0"/>
-    <w:lsdException w:name="Medium Grid 1 Accent 6" w:semiHidden="0" w:uiPriority="67" w:unhideWhenUsed="0"/>
-    <w:lsdException w:name="Medium Grid 2 Accent 6" w:semiHidden="0" w:uiPriority="68" w:unhideWhenUsed="0"/>
-    <w:lsdException w:name="Medium Grid 3 Accent 6" w:semiHidden="0" w:uiPriority="69" w:unhideWhenUsed="0"/>
-    <w:lsdException w:name="Dark List Accent 6" w:semiHidden="0" w:uiPriority="70" w:unhideWhenUsed="0"/>
-    <w:lsdException w:name="Colorful Shading Accent 6" w:semiHidden="0" w:uiPriority="71" w:unhideWhenUsed="0"/>
-    <w:lsdException w:name="Colorful List Accent 6" w:semiHidden="0" w:uiPriority="72" w:unhideWhenUsed="0"/>
-    <w:lsdException w:name="Colorful Grid Accent 6" w:semiHidden="0" w:uiPriority="73" w:unhideWhenUsed="0"/>
-    <w:lsdException w:name="Subtle Emphasis" w:semiHidden="0" w:uiPriority="19" w:unhideWhenUsed="0" w:qFormat="1"/>
-    <w:lsdException w:name="Intense Emphasis" w:semiHidden="0" w:uiPriority="21" w:unhideWhenUsed="0" w:qFormat="1"/>
-    <w:lsdException w:name="Subtle Reference" w:semiHidden="0" w:uiPriority="31" w:unhideWhenUsed="0" w:qFormat="1"/>
-    <w:lsdException w:name="Intense Reference" w:semiHidden="0" w:uiPriority="32" w:unhideWhenUsed="0" w:qFormat="1"/>
-    <w:lsdException w:name="Book Title" w:semiHidden="0" w:uiPriority="33" w:unhideWhenUsed="0" w:qFormat="1"/>
-    <w:lsdException w:name="Bibliography" w:uiPriority="37"/>
-    <w:lsdException w:name="TOC Heading" w:uiPriority="39" w:qFormat="1"/>
+  <w:latentStyles w:defLockedState="0" w:defUIPriority="99" w:defSemiHidden="0" w:defUnhideWhenUsed="0" w:defQFormat="0" w:count="371">
+    <w:lsdException w:name="Normal" w:uiPriority="0" w:qFormat="1"/>
+    <w:lsdException w:name="heading 1" w:uiPriority="9" w:qFormat="1"/>
+    <w:lsdException w:name="heading 2" w:semiHidden="1" w:uiPriority="9" w:unhideWhenUsed="1" w:qFormat="1"/>
+    <w:lsdException w:name="heading 3" w:semiHidden="1" w:uiPriority="9" w:unhideWhenUsed="1" w:qFormat="1"/>
+    <w:lsdException w:name="heading 4" w:semiHidden="1" w:uiPriority="9" w:unhideWhenUsed="1" w:qFormat="1"/>
+    <w:lsdException w:name="heading 5" w:semiHidden="1" w:uiPriority="9" w:unhideWhenUsed="1" w:qFormat="1"/>
+    <w:lsdException w:name="heading 6" w:semiHidden="1" w:uiPriority="9" w:unhideWhenUsed="1" w:qFormat="1"/>
+    <w:lsdException w:name="heading 7" w:semiHidden="1" w:uiPriority="9" w:unhideWhenUsed="1" w:qFormat="1"/>
+    <w:lsdException w:name="heading 8" w:semiHidden="1" w:uiPriority="9" w:unhideWhenUsed="1" w:qFormat="1"/>
+    <w:lsdException w:name="heading 9" w:semiHidden="1" w:uiPriority="9" w:unhideWhenUsed="1" w:qFormat="1"/>
+    <w:lsdException w:name="index 1" w:semiHidden="1" w:unhideWhenUsed="1"/>
+    <w:lsdException w:name="index 2" w:semiHidden="1" w:unhideWhenUsed="1"/>
+    <w:lsdException w:name="index 3" w:semiHidden="1" w:unhideWhenUsed="1"/>
+    <w:lsdException w:name="index 4" w:semiHidden="1" w:unhideWhenUsed="1"/>
+    <w:lsdException w:name="index 5" w:semiHidden="1" w:unhideWhenUsed="1"/>
+    <w:lsdException w:name="index 6" w:semiHidden="1" w:unhideWhenUsed="1"/>
+    <w:lsdException w:name="index 7" w:semiHidden="1" w:unhideWhenUsed="1"/>
+    <w:lsdException w:name="index 8" w:semiHidden="1" w:unhideWhenUsed="1"/>
+    <w:lsdException w:name="index 9" w:semiHidden="1" w:unhideWhenUsed="1"/>
+    <w:lsdException w:name="toc 1" w:semiHidden="1" w:uiPriority="39" w:unhideWhenUsed="1"/>
+    <w:lsdException w:name="toc 2" w:semiHidden="1" w:uiPriority="39" w:unhideWhenUsed="1"/>
+    <w:lsdException w:name="toc 3" w:semiHidden="1" w:uiPriority="39" w:unhideWhenUsed="1"/>
+    <w:lsdException w:name="toc 4" w:semiHidden="1" w:uiPriority="39" w:unhideWhenUsed="1"/>
+    <w:lsdException w:name="toc 5" w:semiHidden="1" w:uiPriority="39" w:unhideWhenUsed="1"/>
+    <w:lsdException w:name="toc 6" w:semiHidden="1" w:uiPriority="39" w:unhideWhenUsed="1"/>
+    <w:lsdException w:name="toc 7" w:semiHidden="1" w:uiPriority="39" w:unhideWhenUsed="1"/>
+    <w:lsdException w:name="toc 8" w:semiHidden="1" w:uiPriority="39" w:unhideWhenUsed="1"/>
+    <w:lsdException w:name="toc 9" w:semiHidden="1" w:uiPriority="39" w:unhideWhenUsed="1"/>
+    <w:lsdException w:name="Normal Indent" w:semiHidden="1" w:unhideWhenUsed="1"/>
+    <w:lsdException w:name="footnote text" w:semiHidden="1" w:unhideWhenUsed="1"/>
+    <w:lsdException w:name="annotation text" w:semiHidden="1" w:unhideWhenUsed="1"/>
+    <w:lsdException w:name="header" w:semiHidden="1" w:unhideWhenUsed="1"/>
+    <w:lsdException w:name="footer" w:semiHidden="1" w:unhideWhenUsed="1"/>
+    <w:lsdException w:name="index heading" w:semiHidden="1" w:unhideWhenUsed="1"/>
+    <w:lsdException w:name="caption" w:semiHidden="1" w:uiPriority="35" w:unhideWhenUsed="1" w:qFormat="1"/>
+    <w:lsdException w:name="table of figures" w:semiHidden="1" w:unhideWhenUsed="1"/>
+    <w:lsdException w:name="envelope address" w:semiHidden="1" w:unhideWhenUsed="1"/>
+    <w:lsdException w:name="envelope return" w:semiHidden="1" w:unhideWhenUsed="1"/>
+    <w:lsdException w:name="footnote reference" w:semiHidden="1" w:unhideWhenUsed="1"/>
+    <w:lsdException w:name="annotation reference" w:semiHidden="1" w:unhideWhenUsed="1"/>
+    <w:lsdException w:name="line number" w:semiHidden="1" w:unhideWhenUsed="1"/>
+    <w:lsdException w:name="page number" w:semiHidden="1" w:unhideWhenUsed="1"/>
+    <w:lsdException w:name="endnote reference" w:semiHidden="1" w:unhideWhenUsed="1"/>
+    <w:lsdException w:name="endnote text" w:semiHidden="1" w:unhideWhenUsed="1"/>
+    <w:lsdException w:name="table of authorities" w:semiHidden="1" w:unhideWhenUsed="1"/>
+    <w:lsdException w:name="macro" w:semiHidden="1" w:unhideWhenUsed="1"/>
+    <w:lsdException w:name="toa heading" w:semiHidden="1" w:unhideWhenUsed="1"/>
+    <w:lsdException w:name="List" w:semiHidden="1" w:unhideWhenUsed="1"/>
+    <w:lsdException w:name="List Bullet" w:semiHidden="1" w:unhideWhenUsed="1"/>
+    <w:lsdException w:name="List Number" w:semiHidden="1" w:unhideWhenUsed="1"/>
+    <w:lsdException w:name="List 2" w:semiHidden="1" w:unhideWhenUsed="1"/>
+    <w:lsdException w:name="List 3" w:semiHidden="1" w:unhideWhenUsed="1"/>
+    <w:lsdException w:name="List 4" w:semiHidden="1" w:unhideWhenUsed="1"/>
+    <w:lsdException w:name="List 5" w:semiHidden="1" w:unhideWhenUsed="1"/>
+    <w:lsdException w:name="List Bullet 2" w:semiHidden="1" w:unhideWhenUsed="1"/>
+    <w:lsdException w:name="List Bullet 3" w:semiHidden="1" w:unhideWhenUsed="1"/>
+    <w:lsdException w:name="List Bullet 4" w:semiHidden="1" w:unhideWhenUsed="1"/>
+    <w:lsdException w:name="List Bullet 5" w:semiHidden="1" w:unhideWhenUsed="1"/>
+    <w:lsdException w:name="List Number 2" w:semiHidden="1" w:unhideWhenUsed="1"/>
+    <w:lsdException w:name="List Number 3" w:semiHidden="1" w:unhideWhenUsed="1"/>
+    <w:lsdException w:name="List Number 4" w:semiHidden="1" w:unhideWhenUsed="1"/>
+    <w:lsdException w:name="List Number 5" w:semiHidden="1" w:unhideWhenUsed="1"/>
+    <w:lsdException w:name="Title" w:uiPriority="10" w:qFormat="1"/>
+    <w:lsdException w:name="Closing" w:semiHidden="1" w:unhideWhenUsed="1"/>
+    <w:lsdException w:name="Signature" w:semiHidden="1" w:unhideWhenUsed="1"/>
+    <w:lsdException w:name="Default Paragraph Font" w:semiHidden="1" w:uiPriority="1" w:unhideWhenUsed="1"/>
+    <w:lsdException w:name="Body Text" w:semiHidden="1" w:unhideWhenUsed="1"/>
+    <w:lsdException w:name="Body Text Indent" w:semiHidden="1" w:unhideWhenUsed="1"/>
+    <w:lsdException w:name="List Continue" w:semiHidden="1" w:unhideWhenUsed="1"/>
+    <w:lsdException w:name="List Continue 2" w:semiHidden="1" w:unhideWhenUsed="1"/>
+    <w:lsdException w:name="List Continue 3" w:semiHidden="1" w:unhideWhenUsed="1"/>
+    <w:lsdException w:name="List Continue 4" w:semiHidden="1" w:unhideWhenUsed="1"/>
+    <w:lsdException w:name="List Continue 5" w:semiHidden="1" w:unhideWhenUsed="1"/>
+    <w:lsdException w:name="Message Header" w:semiHidden="1" w:unhideWhenUsed="1"/>
+    <w:lsdException w:name="Subtitle" w:uiPriority="11" w:qFormat="1"/>
+    <w:lsdException w:name="Salutation" w:semiHidden="1" w:unhideWhenUsed="1"/>
+    <w:lsdException w:name="Date" w:semiHidden="1" w:unhideWhenUsed="1"/>
+    <w:lsdException w:name="Body Text First Indent" w:semiHidden="1" w:unhideWhenUsed="1"/>
+    <w:lsdException w:name="Body Text First Indent 2" w:semiHidden="1" w:unhideWhenUsed="1"/>
+    <w:lsdException w:name="Note Heading" w:semiHidden="1" w:unhideWhenUsed="1"/>
+    <w:lsdException w:name="Body Text 2" w:semiHidden="1" w:unhideWhenUsed="1"/>
+    <w:lsdException w:name="Body Text 3" w:semiHidden="1" w:unhideWhenUsed="1"/>
+    <w:lsdException w:name="Body Text Indent 2" w:semiHidden="1" w:unhideWhenUsed="1"/>
+    <w:lsdException w:name="Body Text Indent 3" w:semiHidden="1" w:unhideWhenUsed="1"/>
+    <w:lsdException w:name="Block Text" w:semiHidden="1" w:unhideWhenUsed="1"/>
+    <w:lsdException w:name="Hyperlink" w:semiHidden="1" w:unhideWhenUsed="1"/>
+    <w:lsdException w:name="FollowedHyperlink" w:semiHidden="1" w:unhideWhenUsed="1"/>
+    <w:lsdException w:name="Strong" w:uiPriority="22" w:qFormat="1"/>
+    <w:lsdException w:name="Emphasis" w:uiPriority="20" w:qFormat="1"/>
+    <w:lsdException w:name="Document Map" w:semiHidden="1" w:unhideWhenUsed="1"/>
+    <w:lsdException w:name="Plain Text" w:semiHidden="1" w:unhideWhenUsed="1"/>
+    <w:lsdException w:name="E-mail Signature" w:semiHidden="1" w:unhideWhenUsed="1"/>
+    <w:lsdException w:name="HTML Top of Form" w:semiHidden="1" w:unhideWhenUsed="1"/>
+    <w:lsdException w:name="HTML Bottom of Form" w:semiHidden="1" w:unhideWhenUsed="1"/>
+    <w:lsdException w:name="Normal (Web)" w:semiHidden="1" w:unhideWhenUsed="1"/>
+    <w:lsdException w:name="HTML Acronym" w:semiHidden="1" w:unhideWhenUsed="1"/>
+    <w:lsdException w:name="HTML Address" w:semiHidden="1" w:unhideWhenUsed="1"/>
+    <w:lsdException w:name="HTML Cite" w:semiHidden="1" w:unhideWhenUsed="1"/>
+    <w:lsdException w:name="HTML Code" w:semiHidden="1" w:unhideWhenUsed="1"/>
+    <w:lsdException w:name="HTML Definition" w:semiHidden="1" w:unhideWhenUsed="1"/>
+    <w:lsdException w:name="HTML Keyboard" w:semiHidden="1" w:unhideWhenUsed="1"/>
+    <w:lsdException w:name="HTML Preformatted" w:semiHidden="1" w:unhideWhenUsed="1"/>
+    <w:lsdException w:name="HTML Sample" w:semiHidden="1" w:unhideWhenUsed="1"/>
+    <w:lsdException w:name="HTML Typewriter" w:semiHidden="1" w:unhideWhenUsed="1"/>
+    <w:lsdException w:name="HTML Variable" w:semiHidden="1" w:unhideWhenUsed="1"/>
+    <w:lsdException w:name="Normal Table" w:semiHidden="1" w:unhideWhenUsed="1"/>
+    <w:lsdException w:name="annotation subject" w:semiHidden="1" w:unhideWhenUsed="1"/>
+    <w:lsdException w:name="No List" w:semiHidden="1" w:unhideWhenUsed="1"/>
+    <w:lsdException w:name="Outline List 1" w:semiHidden="1" w:unhideWhenUsed="1"/>
+    <w:lsdException w:name="Outline List 2" w:semiHidden="1" w:unhideWhenUsed="1"/>
+    <w:lsdException w:name="Outline List 3" w:semiHidden="1" w:unhideWhenUsed="1"/>
+    <w:lsdException w:name="Table Simple 1" w:semiHidden="1" w:unhideWhenUsed="1"/>
+    <w:lsdException w:name="Table Simple 2" w:semiHidden="1" w:unhideWhenUsed="1"/>
+    <w:lsdException w:name="Table Simple 3" w:semiHidden="1" w:unhideWhenUsed="1"/>
+    <w:lsdException w:name="Table Classic 1" w:semiHidden="1" w:unhideWhenUsed="1"/>
+    <w:lsdException w:name="Table Classic 2" w:semiHidden="1" w:unhideWhenUsed="1"/>
+    <w:lsdException w:name="Table Classic 3" w:semiHidden="1" w:unhideWhenUsed="1"/>
+    <w:lsdException w:name="Table Classic 4" w:semiHidden="1" w:unhideWhenUsed="1"/>
+    <w:lsdException w:name="Table Colorful 1" w:semiHidden="1" w:unhideWhenUsed="1"/>
+    <w:lsdException w:name="Table Colorful 2" w:semiHidden="1" w:unhideWhenUsed="1"/>
+    <w:lsdException w:name="Table Colorful 3" w:semiHidden="1" w:unhideWhenUsed="1"/>
+    <w:lsdException w:name="Table Columns 1" w:semiHidden="1" w:unhideWhenUsed="1"/>
+    <w:lsdException w:name="Table Columns 2" w:semiHidden="1" w:unhideWhenUsed="1"/>
+    <w:lsdException w:name="Table Columns 3" w:semiHidden="1" w:unhideWhenUsed="1"/>
+    <w:lsdException w:name="Table Columns 4" w:semiHidden="1" w:unhideWhenUsed="1"/>
+    <w:lsdException w:name="Table Columns 5" w:semiHidden="1" w:unhideWhenUsed="1"/>
+    <w:lsdException w:name="Table Grid 1" w:semiHidden="1" w:unhideWhenUsed="1"/>
+    <w:lsdException w:name="Table Grid 2" w:semiHidden="1" w:unhideWhenUsed="1"/>
+    <w:lsdException w:name="Table Grid 3" w:semiHidden="1" w:unhideWhenUsed="1"/>
+    <w:lsdException w:name="Table Grid 4" w:semiHidden="1" w:unhideWhenUsed="1"/>
+    <w:lsdException w:name="Table Grid 5" w:semiHidden="1" w:unhideWhenUsed="1"/>
+    <w:lsdException w:name="Table Grid 6" w:semiHidden="1" w:unhideWhenUsed="1"/>
+    <w:lsdException w:name="Table Grid 7" w:semiHidden="1" w:unhideWhenUsed="1"/>
+    <w:lsdException w:name="Table Grid 8" w:semiHidden="1" w:unhideWhenUsed="1"/>
+    <w:lsdException w:name="Table List 1" w:semiHidden="1" w:unhideWhenUsed="1"/>
+    <w:lsdException w:name="Table List 2" w:semiHidden="1" w:unhideWhenUsed="1"/>
+    <w:lsdException w:name="Table List 3" w:semiHidden="1" w:unhideWhenUsed="1"/>
+    <w:lsdException w:name="Table List 4" w:semiHidden="1" w:unhideWhenUsed="1"/>
+    <w:lsdException w:name="Table List 5" w:semiHidden="1" w:unhideWhenUsed="1"/>
+    <w:lsdException w:name="Table List 6" w:semiHidden="1" w:unhideWhenUsed="1"/>
+    <w:lsdException w:name="Table List 7" w:semiHidden="1" w:unhideWhenUsed="1"/>
+    <w:lsdException w:name="Table List 8" w:semiHidden="1" w:unhideWhenUsed="1"/>
+    <w:lsdException w:name="Table 3D effects 1" w:semiHidden="1" w:unhideWhenUsed="1"/>
+    <w:lsdException w:name="Table 3D effects 2" w:semiHidden="1" w:unhideWhenUsed="1"/>
+    <w:lsdException w:name="Table 3D effects 3" w:semiHidden="1" w:unhideWhenUsed="1"/>
+    <w:lsdException w:name="Table Contemporary" w:semiHidden="1" w:unhideWhenUsed="1"/>
+    <w:lsdException w:name="Table Elegant" w:semiHidden="1" w:unhideWhenUsed="1"/>
+    <w:lsdException w:name="Table Professional" w:semiHidden="1" w:unhideWhenUsed="1"/>
+    <w:lsdException w:name="Table Subtle 1" w:semiHidden="1" w:unhideWhenUsed="1"/>
+    <w:lsdException w:name="Table Subtle 2" w:semiHidden="1" w:unhideWhenUsed="1"/>
+    <w:lsdException w:name="Table Web 1" w:semiHidden="1" w:unhideWhenUsed="1"/>
+    <w:lsdException w:name="Table Web 2" w:semiHidden="1" w:unhideWhenUsed="1"/>
+    <w:lsdException w:name="Table Web 3" w:semiHidden="1" w:unhideWhenUsed="1"/>
+    <w:lsdException w:name="Balloon Text" w:semiHidden="1" w:unhideWhenUsed="1"/>
+    <w:lsdException w:name="Table Grid" w:uiPriority="39"/>
+    <w:lsdException w:name="Table Theme" w:semiHidden="1" w:unhideWhenUsed="1"/>
+    <w:lsdException w:name="Placeholder Text" w:semiHidden="1"/>
+    <w:lsdException w:name="No Spacing" w:uiPriority="1" w:qFormat="1"/>
+    <w:lsdException w:name="Light Shading" w:uiPriority="60"/>
+    <w:lsdException w:name="Light List" w:uiPriority="61"/>
+    <w:lsdException w:name="Light Grid" w:uiPriority="62"/>
+    <w:lsdException w:name="Medium Shading 1" w:uiPriority="63"/>
+    <w:lsdException w:name="Medium Shading 2" w:uiPriority="64"/>
+    <w:lsdException w:name="Medium List 1" w:uiPriority="65"/>
+    <w:lsdException w:name="Medium List 2" w:uiPriority="66"/>
+    <w:lsdException w:name="Medium Grid 1" w:uiPriority="67"/>
+    <w:lsdException w:name="Medium Grid 2" w:uiPriority="68"/>
+    <w:lsdException w:name="Medium Grid 3" w:uiPriority="69"/>
+    <w:lsdException w:name="Dark List" w:uiPriority="70"/>
+    <w:lsdException w:name="Colorful Shading" w:uiPriority="71"/>
+    <w:lsdException w:name="Colorful List" w:uiPriority="72"/>
+    <w:lsdException w:name="Colorful Grid" w:uiPriority="73"/>
+    <w:lsdException w:name="Light Shading Accent 1" w:uiPriority="60"/>
+    <w:lsdException w:name="Light List Accent 1" w:uiPriority="61"/>
+    <w:lsdException w:name="Light Grid Accent 1" w:uiPriority="62"/>
+    <w:lsdException w:name="Medium Shading 1 Accent 1" w:uiPriority="63"/>
+    <w:lsdException w:name="Medium Shading 2 Accent 1" w:uiPriority="64"/>
+    <w:lsdException w:name="Medium List 1 Accent 1" w:uiPriority="65"/>
+    <w:lsdException w:name="Revision" w:semiHidden="1"/>
+    <w:lsdException w:name="List Paragraph" w:uiPriority="34" w:qFormat="1"/>
+    <w:lsdException w:name="Quote" w:uiPriority="29" w:qFormat="1"/>
+    <w:lsdException w:name="Intense Quote" w:uiPriority="30" w:qFormat="1"/>
+    <w:lsdException w:name="Medium List 2 Accent 1" w:uiPriority="66"/>
+    <w:lsdException w:name="Medium Grid 1 Accent 1" w:uiPriority="67"/>
+    <w:lsdException w:name="Medium Grid 2 Accent 1" w:uiPriority="68"/>
+    <w:lsdException w:name="Medium Grid 3 Accent 1" w:uiPriority="69"/>
+    <w:lsdException w:name="Dark List Accent 1" w:uiPriority="70"/>
+    <w:lsdException w:name="Colorful Shading Accent 1" w:uiPriority="71"/>
+    <w:lsdException w:name="Colorful List Accent 1" w:uiPriority="72"/>
+    <w:lsdException w:name="Colorful Grid Accent 1" w:uiPriority="73"/>
+    <w:lsdException w:name="Light Shading Accent 2" w:uiPriority="60"/>
+    <w:lsdException w:name="Light List Accent 2" w:uiPriority="61"/>
+    <w:lsdException w:name="Light Grid Accent 2" w:uiPriority="62"/>
+    <w:lsdException w:name="Medium Shading 1 Accent 2" w:uiPriority="63"/>
+    <w:lsdException w:name="Medium Shading 2 Accent 2" w:uiPriority="64"/>
+    <w:lsdException w:name="Medium List 1 Accent 2" w:uiPriority="65"/>
+    <w:lsdException w:name="Medium List 2 Accent 2" w:uiPriority="66"/>
+    <w:lsdException w:name="Medium Grid 1 Accent 2" w:uiPriority="67"/>
+    <w:lsdException w:name="Medium Grid 2 Accent 2" w:uiPriority="68"/>
+    <w:lsdException w:name="Medium Grid 3 Accent 2" w:uiPriority="69"/>
+    <w:lsdException w:name="Dark List Accent 2" w:uiPriority="70"/>
+    <w:lsdException w:name="Colorful Shading Accent 2" w:uiPriority="71"/>
+    <w:lsdException w:name="Colorful List Accent 2" w:uiPriority="72"/>
+    <w:lsdException w:name="Colorful Grid Accent 2" w:uiPriority="73"/>
+    <w:lsdException w:name="Light Shading Accent 3" w:uiPriority="60"/>
+    <w:lsdException w:name="Light List Accent 3" w:uiPriority="61"/>
+    <w:lsdException w:name="Light Grid Accent 3" w:uiPriority="62"/>
+    <w:lsdException w:name="Medium Shading 1 Accent 3" w:uiPriority="63"/>
+    <w:lsdException w:name="Medium Shading 2 Accent 3" w:uiPriority="64"/>
+    <w:lsdException w:name="Medium List 1 Accent 3" w:uiPriority="65"/>
+    <w:lsdException w:name="Medium List 2 Accent 3" w:uiPriority="66"/>
+    <w:lsdException w:name="Medium Grid 1 Accent 3" w:uiPriority="67"/>
+    <w:lsdException w:name="Medium Grid 2 Accent 3" w:uiPriority="68"/>
+    <w:lsdException w:name="Medium Grid 3 Accent 3" w:uiPriority="69"/>
+    <w:lsdException w:name="Dark List Accent 3" w:uiPriority="70"/>
+    <w:lsdException w:name="Colorful Shading Accent 3" w:uiPriority="71"/>
+    <w:lsdException w:name="Colorful List Accent 3" w:uiPriority="72"/>
+    <w:lsdException w:name="Colorful Grid Accent 3" w:uiPriority="73"/>
+    <w:lsdException w:name="Light Shading Accent 4" w:uiPriority="60"/>
+    <w:lsdException w:name="Light List Accent 4" w:uiPriority="61"/>
+    <w:lsdException w:name="Light Grid Accent 4" w:uiPriority="62"/>
+    <w:lsdException w:name="Medium Shading 1 Accent 4" w:uiPriority="63"/>
+    <w:lsdException w:name="Medium Shading 2 Accent 4" w:uiPriority="64"/>
+    <w:lsdException w:name="Medium List 1 Accent 4" w:uiPriority="65"/>
+    <w:lsdException w:name="Medium List 2 Accent 4" w:uiPriority="66"/>
+    <w:lsdException w:name="Medium Grid 1 Accent 4" w:uiPriority="67"/>
+    <w:lsdException w:name="Medium Grid 2 Accent 4" w:uiPriority="68"/>
+    <w:lsdException w:name="Medium Grid 3 Accent 4" w:uiPriority="69"/>
+    <w:lsdException w:name="Dark List Accent 4" w:uiPriority="70"/>
+    <w:lsdException w:name="Colorful Shading Accent 4" w:uiPriority="71"/>
+    <w:lsdException w:name="Colorful List Accent 4" w:uiPriority="72"/>
+    <w:lsdException w:name="Colorful Grid Accent 4" w:uiPriority="73"/>
+    <w:lsdException w:name="Light Shading Accent 5" w:uiPriority="60"/>
+    <w:lsdException w:name="Light List Accent 5" w:uiPriority="61"/>
+    <w:lsdException w:name="Light Grid Accent 5" w:uiPriority="62"/>
+    <w:lsdException w:name="Medium Shading 1 Accent 5" w:uiPriority="63"/>
+    <w:lsdException w:name="Medium Shading 2 Accent 5" w:uiPriority="64"/>
+    <w:lsdException w:name="Medium List 1 Accent 5" w:uiPriority="65"/>
+    <w:lsdException w:name="Medium List 2 Accent 5" w:uiPriority="66"/>
+    <w:lsdException w:name="Medium Grid 1 Accent 5" w:uiPriority="67"/>
+    <w:lsdException w:name="Medium Grid 2 Accent 5" w:uiPriority="68"/>
+    <w:lsdException w:name="Medium Grid 3 Accent 5" w:uiPriority="69"/>
+    <w:lsdException w:name="Dark List Accent 5" w:uiPriority="70"/>
+    <w:lsdException w:name="Colorful Shading Accent 5" w:uiPriority="71"/>
+    <w:lsdException w:name="Colorful List Accent 5" w:uiPriority="72"/>
+    <w:lsdException w:name="Colorful Grid Accent 5" w:uiPriority="73"/>
+    <w:lsdException w:name="Light Shading Accent 6" w:uiPriority="60"/>
+    <w:lsdException w:name="Light List Accent 6" w:uiPriority="61"/>
+    <w:lsdException w:name="Light Grid Accent 6" w:uiPriority="62"/>
+    <w:lsdException w:name="Medium Shading 1 Accent 6" w:uiPriority="63"/>
+    <w:lsdException w:name="Medium Shading 2 Accent 6" w:uiPriority="64"/>
+    <w:lsdException w:name="Medium List 1 Accent 6" w:uiPriority="65"/>
+    <w:lsdException w:name="Medium List 2 Accent 6" w:uiPriority="66"/>
+    <w:lsdException w:name="Medium Grid 1 Accent 6" w:uiPriority="67"/>
+    <w:lsdException w:name="Medium Grid 2 Accent 6" w:uiPriority="68"/>
+    <w:lsdException w:name="Medium Grid 3 Accent 6" w:uiPriority="69"/>
+    <w:lsdException w:name="Dark List Accent 6" w:uiPriority="70"/>
+    <w:lsdException w:name="Colorful Shading Accent 6" w:uiPriority="71"/>
+    <w:lsdException w:name="Colorful List Accent 6" w:uiPriority="72"/>
+    <w:lsdException w:name="Colorful Grid Accent 6" w:uiPriority="73"/>
+    <w:lsdException w:name="Subtle Emphasis" w:uiPriority="19" w:qFormat="1"/>
+    <w:lsdException w:name="Intense Emphasis" w:uiPriority="21" w:qFormat="1"/>
+    <w:lsdException w:name="Subtle Reference" w:uiPriority="31" w:qFormat="1"/>
+    <w:lsdException w:name="Intense Reference" w:uiPriority="32" w:qFormat="1"/>
+    <w:lsdException w:name="Book Title" w:uiPriority="33" w:qFormat="1"/>
+    <w:lsdException w:name="Bibliography" w:semiHidden="1" w:uiPriority="37" w:unhideWhenUsed="1"/>
+    <w:lsdException w:name="TOC Heading" w:semiHidden="1" w:uiPriority="39" w:unhideWhenUsed="1" w:qFormat="1"/>
+    <w:lsdException w:name="Grid Table 4" w:uiPriority="49"/>
+    <w:lsdException w:name="Grid Table 5 Dark" w:uiPriority="50"/>
+    <w:lsdException w:name="Grid Table 6 Colorful" w:uiPriority="51"/>
+    <w:lsdException w:name="Grid Table 7 Colorful" w:uiPriority="52"/>
+    <w:lsdException w:name="Grid Table 1 Light Accent 1" w:uiPriority="46"/>
+    <w:lsdException w:name="Grid Table 2 Accent 1" w:uiPriority="47"/>
+    <w:lsdException w:name="Grid Table 3 Accent 1" w:uiPriority="48"/>
+    <w:lsdException w:name="Grid Table 4 Accent 1" w:uiPriority="49"/>
+    <w:lsdException w:name="Grid Table 5 Dark Accent 1" w:uiPriority="50"/>
+    <w:lsdException w:name="Grid Table 6 Colorful Accent 1" w:uiPriority="51"/>
+    <w:lsdException w:name="Grid Table 7 Colorful Accent 1" w:uiPriority="52"/>
+    <w:lsdException w:name="Grid Table 1 Light Accent 2" w:uiPriority="46"/>
+    <w:lsdException w:name="Grid Table 2 Accent 2" w:uiPriority="47"/>
+    <w:lsdException w:name="Grid Table 3 Accent 2" w:uiPriority="48"/>
+    <w:lsdException w:name="Grid Table 4 Accent 2" w:uiPriority="49"/>
+    <w:lsdException w:name="Grid Table 5 Dark Accent 2" w:uiPriority="50"/>
+    <w:lsdException w:name="Grid Table 6 Colorful Accent 2" w:uiPriority="51"/>
+    <w:lsdException w:name="Grid Table 7 Colorful Accent 2" w:uiPriority="52"/>
+    <w:lsdException w:name="Grid Table 1 Light Accent 3" w:uiPriority="46"/>
+    <w:lsdException w:name="Grid Table 2 Accent 3" w:uiPriority="47"/>
+    <w:lsdException w:name="Grid Table 3 Accent 3" w:uiPriority="48"/>
+    <w:lsdException w:name="Grid Table 4 Accent 3" w:uiPriority="49"/>
+    <w:lsdException w:name="Grid Table 5 Dark Accent 3" w:uiPriority="50"/>
+    <w:lsdException w:name="Grid Table 6 Colorful Accent 3" w:uiPriority="51"/>
+    <w:lsdException w:name="Grid Table 7 Colorful Accent 3" w:uiPriority="52"/>
+    <w:lsdException w:name="Grid Table 1 Light Accent 4" w:uiPriority="46"/>
+    <w:lsdException w:name="Grid Table 2 Accent 4" w:uiPriority="47"/>
+    <w:lsdException w:name="Grid Table 3 Accent 4" w:uiPriority="48"/>
+    <w:lsdException w:name="Grid Table 4 Accent 4" w:uiPriority="49"/>
+    <w:lsdException w:name="Grid Table 5 Dark Accent 4" w:uiPriority="50"/>
+    <w:lsdException w:name="Grid Table 6 Colorful Accent 4" w:uiPriority="51"/>
+    <w:lsdException w:name="Grid Table 7 Colorful Accent 4" w:uiPriority="52"/>
+    <w:lsdException w:name="Grid Table 1 Light Accent 5" w:uiPriority="46"/>
+    <w:lsdException w:name="Grid Table 2 Accent 5" w:uiPriority="47"/>
+    <w:lsdException w:name="Grid Table 3 Accent 5" w:uiPriority="48"/>
+    <w:lsdException w:name="Grid Table 4 Accent 5" w:uiPriority="49"/>
+    <w:lsdException w:name="Grid Table 5 Dark Accent 5" w:uiPriority="50"/>
+    <w:lsdException w:name="Grid Table 6 Colorful Accent 5" w:uiPriority="51"/>
+    <w:lsdException w:name="Grid Table 7 Colorful Accent 5" w:uiPriority="52"/>
+    <w:lsdException w:name="Grid Table 1 Light Accent 6" w:uiPriority="46"/>
+    <w:lsdException w:name="Grid Table 2 Accent 6" w:uiPriority="47"/>
+    <w:lsdException w:name="Grid Table 3 Accent 6" w:uiPriority="48"/>
+    <w:lsdException w:name="Grid Table 4 Accent 6" w:uiPriority="49"/>
+    <w:lsdException w:name="Grid Table 5 Dark Accent 6" w:uiPriority="50"/>
+    <w:lsdException w:name="Grid Table 6 Colorful Accent 6" w:uiPriority="51"/>
+    <w:lsdException w:name="Grid Table 7 Colorful Accent 6" w:uiPriority="52"/>
+    <w:lsdException w:name="List Table 1 Light" w:uiPriority="46"/>
+    <w:lsdException w:name="List Table 2" w:uiPriority="47"/>
+    <w:lsdException w:name="List Table 3" w:uiPriority="48"/>
+    <w:lsdException w:name="List Table 4" w:uiPriority="49"/>
+    <w:lsdException w:name="List Table 5 Dark" w:uiPriority="50"/>
+    <w:lsdException w:name="List Table 6 Colorful" w:uiPriority="51"/>
+    <w:lsdException w:name="List Table 7 Colorful" w:uiPriority="52"/>
+    <w:lsdException w:name="List Table 1 Light Accent 1" w:uiPriority="46"/>
+    <w:lsdException w:name="List Table 2 Accent 1" w:uiPriority="47"/>
+    <w:lsdException w:name="List Table 3 Accent 1" w:uiPriority="48"/>
+    <w:lsdException w:name="List Table 4 Accent 1" w:uiPriority="49"/>
+    <w:lsdException w:name="List Table 5 Dark Accent 1" w:uiPriority="50"/>
+    <w:lsdException w:name="List Table 6 Colorful Accent 1" w:uiPriority="51"/>
+    <w:lsdException w:name="List Table 7 Colorful Accent 1" w:uiPriority="52"/>
+    <w:lsdException w:name="List Table 1 Light Accent 2" w:uiPriority="46"/>
+    <w:lsdException w:name="List Table 2 Accent 2" w:uiPriority="47"/>
+    <w:lsdException w:name="List Table 3 Accent 2" w:uiPriority="48"/>
+    <w:lsdException w:name="List Table 4 Accent 2" w:uiPriority="49"/>
+    <w:lsdException w:name="List Table 5 Dark Accent 2" w:uiPriority="50"/>
+    <w:lsdException w:name="List Table 6 Colorful Accent 2" w:uiPriority="51"/>
+    <w:lsdException w:name="List Table 7 Colorful Accent 2" w:uiPriority="52"/>
+    <w:lsdException w:name="List Table 1 Light Accent 3" w:uiPriority="46"/>
+    <w:lsdException w:name="List Table 2 Accent 3" w:uiPriority="47"/>
+    <w:lsdException w:name="List Table 3 Accent 3" w:uiPriority="48"/>
+    <w:lsdException w:name="List Table 4 Accent 3" w:uiPriority="49"/>
+    <w:lsdException w:name="List Table 5 Dark Accent 3" w:uiPriority="50"/>
+    <w:lsdException w:name="List Table 6 Colorful Accent 3" w:uiPriority="51"/>
+    <w:lsdException w:name="List Table 7 Colorful Accent 3" w:uiPriority="52"/>
+    <w:lsdException w:name="List Table 1 Light Accent 4" w:uiPriority="46"/>
+    <w:lsdException w:name="List Table 2 Accent 4" w:uiPriority="47"/>
+    <w:lsdException w:name="List Table 3 Accent 4" w:uiPriority="48"/>
+    <w:lsdException w:name="List Table 4 Accent 4" w:uiPriority="49"/>
+    <w:lsdException w:name="List Table 5 Dark Accent 4" w:uiPriority="50"/>
+    <w:lsdException w:name="List Table 6 Colorful Accent 4" w:uiPriority="51"/>
+    <w:lsdException w:name="List Table 7 Colorful Accent 4" w:uiPriority="52"/>
+    <w:lsdException w:name="List Table 1 Light Accent 5" w:uiPriority="46"/>
+    <w:lsdException w:name="List Table 2 Accent 5" w:uiPriority="47"/>
+    <w:lsdException w:name="List Table 3 Accent 5" w:uiPriority="48"/>
+    <w:lsdException w:name="List Table 4 Accent 5" w:uiPriority="49"/>
+    <w:lsdException w:name="List Table 5 Dark Accent 5" w:uiPriority="50"/>
+    <w:lsdException w:name="List Table 6 Colorful Accent 5" w:uiPriority="51"/>
+    <w:lsdException w:name="List Table 7 Colorful Accent 5" w:uiPriority="52"/>
+    <w:lsdException w:name="List Table 1 Light Accent 6" w:uiPriority="46"/>
+    <w:lsdException w:name="List Table 2 Accent 6" w:uiPriority="47"/>
+    <w:lsdException w:name="List Table 3 Accent 6" w:uiPriority="48"/>
+    <w:lsdException w:name="List Table 4 Accent 6" w:uiPriority="49"/>
+    <w:lsdException w:name="List Table 5 Dark Accent 6" w:uiPriority="50"/>
+    <w:lsdException w:name="List Table 6 Colorful Accent 6" w:uiPriority="51"/>
+    <w:lsdException w:name="List Table 7 Colorful Accent 6" w:uiPriority="52"/>
   </w:latentStyles>
-  <w:style w:type="paragraph" w:default="1" w:styleId="Standard">
+  <w:style w:type="paragraph" w:default="1" w:styleId="Normal">
     <w:name w:val="Normal"/>
     <w:qFormat/>
     <w:rsid w:val="006F6CEE"/>
   </w:style>
-  <w:style w:type="paragraph" w:styleId="berschrift1">
+  <w:style w:type="paragraph" w:styleId="Heading1">
     <w:name w:val="heading 1"/>
-    <w:basedOn w:val="Standard"/>
-    <w:next w:val="Standard"/>
-    <w:link w:val="berschrift1Zeichen"/>
+    <w:basedOn w:val="Normal"/>
+    <w:next w:val="Normal"/>
+    <w:link w:val="Heading1Char"/>
     <w:uiPriority w:val="9"/>
     <w:qFormat/>
     <w:rsid w:val="00EA7F05"/>
@@ -14749,11 +14882,11 @@
       <w:szCs w:val="32"/>
     </w:rPr>
   </w:style>
-  <w:style w:type="paragraph" w:styleId="berschrift2">
+  <w:style w:type="paragraph" w:styleId="Heading2">
     <w:name w:val="heading 2"/>
-    <w:basedOn w:val="Standard"/>
-    <w:next w:val="Standard"/>
-    <w:link w:val="berschrift2Zeichen"/>
+    <w:basedOn w:val="Normal"/>
+    <w:next w:val="Normal"/>
+    <w:link w:val="Heading2Char"/>
     <w:uiPriority w:val="9"/>
     <w:unhideWhenUsed/>
     <w:qFormat/>
@@ -14778,11 +14911,11 @@
       <w:lang w:val="en-AU"/>
     </w:rPr>
   </w:style>
-  <w:style w:type="paragraph" w:styleId="berschrift3">
+  <w:style w:type="paragraph" w:styleId="Heading3">
     <w:name w:val="heading 3"/>
-    <w:basedOn w:val="Standard"/>
-    <w:next w:val="Standard"/>
-    <w:link w:val="berschrift3Zeichen"/>
+    <w:basedOn w:val="Normal"/>
+    <w:next w:val="Normal"/>
+    <w:link w:val="Heading3Char"/>
     <w:uiPriority w:val="9"/>
     <w:unhideWhenUsed/>
     <w:qFormat/>
@@ -14804,11 +14937,11 @@
       <w:color w:val="4F81BD" w:themeColor="accent1"/>
     </w:rPr>
   </w:style>
-  <w:style w:type="paragraph" w:styleId="berschrift4">
+  <w:style w:type="paragraph" w:styleId="Heading4">
     <w:name w:val="heading 4"/>
-    <w:basedOn w:val="Standard"/>
-    <w:next w:val="Standard"/>
-    <w:link w:val="berschrift4Zeichen"/>
+    <w:basedOn w:val="Normal"/>
+    <w:next w:val="Normal"/>
+    <w:link w:val="Heading4Char"/>
     <w:uiPriority w:val="9"/>
     <w:unhideWhenUsed/>
     <w:qFormat/>
@@ -14832,11 +14965,11 @@
       <w:color w:val="4F81BD" w:themeColor="accent1"/>
     </w:rPr>
   </w:style>
-  <w:style w:type="paragraph" w:styleId="berschrift5">
+  <w:style w:type="paragraph" w:styleId="Heading5">
     <w:name w:val="heading 5"/>
-    <w:basedOn w:val="Standard"/>
-    <w:next w:val="Standard"/>
-    <w:link w:val="berschrift5Zeichen"/>
+    <w:basedOn w:val="Normal"/>
+    <w:next w:val="Normal"/>
+    <w:link w:val="Heading5Char"/>
     <w:uiPriority w:val="9"/>
     <w:semiHidden/>
     <w:unhideWhenUsed/>
@@ -14857,11 +14990,11 @@
       <w:color w:val="243F60" w:themeColor="accent1" w:themeShade="7F"/>
     </w:rPr>
   </w:style>
-  <w:style w:type="paragraph" w:styleId="berschrift6">
+  <w:style w:type="paragraph" w:styleId="Heading6">
     <w:name w:val="heading 6"/>
-    <w:basedOn w:val="Standard"/>
-    <w:next w:val="Standard"/>
-    <w:link w:val="berschrift6Zeichen"/>
+    <w:basedOn w:val="Normal"/>
+    <w:next w:val="Normal"/>
+    <w:link w:val="Heading6Char"/>
     <w:uiPriority w:val="9"/>
     <w:semiHidden/>
     <w:unhideWhenUsed/>
@@ -14884,11 +15017,11 @@
       <w:color w:val="243F60" w:themeColor="accent1" w:themeShade="7F"/>
     </w:rPr>
   </w:style>
-  <w:style w:type="paragraph" w:styleId="berschrift7">
+  <w:style w:type="paragraph" w:styleId="Heading7">
     <w:name w:val="heading 7"/>
-    <w:basedOn w:val="Standard"/>
-    <w:next w:val="Standard"/>
-    <w:link w:val="berschrift7Zeichen"/>
+    <w:basedOn w:val="Normal"/>
+    <w:next w:val="Normal"/>
+    <w:link w:val="Heading7Char"/>
     <w:uiPriority w:val="9"/>
     <w:semiHidden/>
     <w:unhideWhenUsed/>
@@ -14911,11 +15044,11 @@
       <w:color w:val="404040" w:themeColor="text1" w:themeTint="BF"/>
     </w:rPr>
   </w:style>
-  <w:style w:type="paragraph" w:styleId="berschrift8">
+  <w:style w:type="paragraph" w:styleId="Heading8">
     <w:name w:val="heading 8"/>
-    <w:basedOn w:val="Standard"/>
-    <w:next w:val="Standard"/>
-    <w:link w:val="berschrift8Zeichen"/>
+    <w:basedOn w:val="Normal"/>
+    <w:next w:val="Normal"/>
+    <w:link w:val="Heading8Char"/>
     <w:uiPriority w:val="9"/>
     <w:semiHidden/>
     <w:unhideWhenUsed/>
@@ -14938,11 +15071,11 @@
       <w:szCs w:val="20"/>
     </w:rPr>
   </w:style>
-  <w:style w:type="paragraph" w:styleId="berschrift9">
+  <w:style w:type="paragraph" w:styleId="Heading9">
     <w:name w:val="heading 9"/>
-    <w:basedOn w:val="Standard"/>
-    <w:next w:val="Standard"/>
-    <w:link w:val="berschrift9Zeichen"/>
+    <w:basedOn w:val="Normal"/>
+    <w:next w:val="Normal"/>
+    <w:link w:val="Heading9Char"/>
     <w:uiPriority w:val="9"/>
     <w:semiHidden/>
     <w:unhideWhenUsed/>
@@ -14967,13 +15100,13 @@
       <w:szCs w:val="20"/>
     </w:rPr>
   </w:style>
-  <w:style w:type="character" w:default="1" w:styleId="Absatzstandardschriftart">
+  <w:style w:type="character" w:default="1" w:styleId="DefaultParagraphFont">
     <w:name w:val="Default Paragraph Font"/>
     <w:uiPriority w:val="1"/>
     <w:semiHidden/>
     <w:unhideWhenUsed/>
   </w:style>
-  <w:style w:type="table" w:default="1" w:styleId="NormaleTabelle">
+  <w:style w:type="table" w:default="1" w:styleId="TableNormal">
     <w:name w:val="Normal Table"/>
     <w:uiPriority w:val="99"/>
     <w:semiHidden/>
@@ -14988,15 +15121,15 @@
       </w:tblCellMar>
     </w:tblPr>
   </w:style>
-  <w:style w:type="numbering" w:default="1" w:styleId="KeineListe">
+  <w:style w:type="numbering" w:default="1" w:styleId="NoList">
     <w:name w:val="No List"/>
     <w:uiPriority w:val="99"/>
     <w:semiHidden/>
     <w:unhideWhenUsed/>
   </w:style>
-  <w:style w:type="paragraph" w:styleId="Listenabsatz">
+  <w:style w:type="paragraph" w:styleId="ListParagraph">
     <w:name w:val="List Paragraph"/>
-    <w:basedOn w:val="Standard"/>
+    <w:basedOn w:val="Normal"/>
     <w:uiPriority w:val="34"/>
     <w:qFormat/>
     <w:rsid w:val="005C779B"/>
@@ -15005,10 +15138,10 @@
       <w:contextualSpacing/>
     </w:pPr>
   </w:style>
-  <w:style w:type="paragraph" w:styleId="Sprechblasentext">
+  <w:style w:type="paragraph" w:styleId="BalloonText">
     <w:name w:val="Balloon Text"/>
-    <w:basedOn w:val="Standard"/>
-    <w:link w:val="SprechblasentextZeichen"/>
+    <w:basedOn w:val="Normal"/>
+    <w:link w:val="BalloonTextChar"/>
     <w:uiPriority w:val="99"/>
     <w:semiHidden/>
     <w:unhideWhenUsed/>
@@ -15019,10 +15152,10 @@
       <w:szCs w:val="18"/>
     </w:rPr>
   </w:style>
-  <w:style w:type="character" w:customStyle="1" w:styleId="SprechblasentextZeichen">
-    <w:name w:val="Sprechblasentext Zeichen"/>
-    <w:basedOn w:val="Absatzstandardschriftart"/>
-    <w:link w:val="Sprechblasentext"/>
+  <w:style w:type="character" w:customStyle="1" w:styleId="BalloonTextChar">
+    <w:name w:val="Balloon Text Char"/>
+    <w:basedOn w:val="DefaultParagraphFont"/>
+    <w:link w:val="BalloonText"/>
     <w:uiPriority w:val="99"/>
     <w:semiHidden/>
     <w:rsid w:val="0065292B"/>
@@ -15032,10 +15165,10 @@
       <w:szCs w:val="18"/>
     </w:rPr>
   </w:style>
-  <w:style w:type="character" w:customStyle="1" w:styleId="berschrift2Zeichen">
-    <w:name w:val="Überschrift 2 Zeichen"/>
-    <w:basedOn w:val="Absatzstandardschriftart"/>
-    <w:link w:val="berschrift2"/>
+  <w:style w:type="character" w:customStyle="1" w:styleId="Heading2Char">
+    <w:name w:val="Heading 2 Char"/>
+    <w:basedOn w:val="DefaultParagraphFont"/>
+    <w:link w:val="Heading2"/>
     <w:uiPriority w:val="9"/>
     <w:rsid w:val="008B608A"/>
     <w:rPr>
@@ -15048,10 +15181,10 @@
       <w:lang w:val="en-AU"/>
     </w:rPr>
   </w:style>
-  <w:style w:type="character" w:customStyle="1" w:styleId="berschrift1Zeichen">
-    <w:name w:val="Überschrift 1 Zeichen"/>
-    <w:basedOn w:val="Absatzstandardschriftart"/>
-    <w:link w:val="berschrift1"/>
+  <w:style w:type="character" w:customStyle="1" w:styleId="Heading1Char">
+    <w:name w:val="Heading 1 Char"/>
+    <w:basedOn w:val="DefaultParagraphFont"/>
+    <w:link w:val="Heading1"/>
     <w:uiPriority w:val="9"/>
     <w:rsid w:val="00EA7F05"/>
     <w:rPr>
@@ -15063,10 +15196,10 @@
       <w:szCs w:val="32"/>
     </w:rPr>
   </w:style>
-  <w:style w:type="character" w:customStyle="1" w:styleId="berschrift3Zeichen">
-    <w:name w:val="Überschrift 3 Zeichen"/>
-    <w:basedOn w:val="Absatzstandardschriftart"/>
-    <w:link w:val="berschrift3"/>
+  <w:style w:type="character" w:customStyle="1" w:styleId="Heading3Char">
+    <w:name w:val="Heading 3 Char"/>
+    <w:basedOn w:val="DefaultParagraphFont"/>
+    <w:link w:val="Heading3"/>
     <w:uiPriority w:val="9"/>
     <w:rsid w:val="00A73AA1"/>
     <w:rPr>
@@ -15076,10 +15209,10 @@
       <w:color w:val="4F81BD" w:themeColor="accent1"/>
     </w:rPr>
   </w:style>
-  <w:style w:type="paragraph" w:styleId="Beschriftung">
+  <w:style w:type="paragraph" w:styleId="Caption">
     <w:name w:val="caption"/>
-    <w:basedOn w:val="Standard"/>
-    <w:next w:val="Standard"/>
+    <w:basedOn w:val="Normal"/>
+    <w:next w:val="Normal"/>
     <w:uiPriority w:val="35"/>
     <w:unhideWhenUsed/>
     <w:qFormat/>
@@ -15095,9 +15228,9 @@
       <w:szCs w:val="18"/>
     </w:rPr>
   </w:style>
-  <w:style w:type="table" w:styleId="Tabellenraster">
+  <w:style w:type="table" w:styleId="TableGrid">
     <w:name w:val="Table Grid"/>
-    <w:basedOn w:val="NormaleTabelle"/>
+    <w:basedOn w:val="TableNormal"/>
     <w:uiPriority w:val="39"/>
     <w:rsid w:val="004A049A"/>
     <w:rPr>
@@ -15107,7 +15240,6 @@
       <w:lang w:eastAsia="en-US"/>
     </w:rPr>
     <w:tblPr>
-      <w:tblInd w:w="0" w:type="dxa"/>
       <w:tblBorders>
         <w:top w:val="single" w:sz="4" w:space="0" w:color="auto"/>
         <w:left w:val="single" w:sz="4" w:space="0" w:color="auto"/>
@@ -15116,17 +15248,11 @@
         <w:insideH w:val="single" w:sz="4" w:space="0" w:color="auto"/>
         <w:insideV w:val="single" w:sz="4" w:space="0" w:color="auto"/>
       </w:tblBorders>
-      <w:tblCellMar>
-        <w:top w:w="0" w:type="dxa"/>
-        <w:left w:w="108" w:type="dxa"/>
-        <w:bottom w:w="0" w:type="dxa"/>
-        <w:right w:w="108" w:type="dxa"/>
-      </w:tblCellMar>
     </w:tblPr>
   </w:style>
-  <w:style w:type="character" w:styleId="Link">
+  <w:style w:type="character" w:styleId="Hyperlink">
     <w:name w:val="Hyperlink"/>
-    <w:basedOn w:val="Absatzstandardschriftart"/>
+    <w:basedOn w:val="DefaultParagraphFont"/>
     <w:uiPriority w:val="99"/>
     <w:unhideWhenUsed/>
     <w:rsid w:val="004A049A"/>
@@ -15135,10 +15261,10 @@
       <w:u w:val="single"/>
     </w:rPr>
   </w:style>
-  <w:style w:type="paragraph" w:styleId="HTMLVorformatiert">
+  <w:style w:type="paragraph" w:styleId="HTMLPreformatted">
     <w:name w:val="HTML Preformatted"/>
-    <w:basedOn w:val="Standard"/>
-    <w:link w:val="HTMLVorformatiertZeichen"/>
+    <w:basedOn w:val="Normal"/>
+    <w:link w:val="HTMLPreformattedChar"/>
     <w:uiPriority w:val="99"/>
     <w:semiHidden/>
     <w:unhideWhenUsed/>
@@ -15169,10 +15295,10 @@
       <w:szCs w:val="20"/>
     </w:rPr>
   </w:style>
-  <w:style w:type="character" w:customStyle="1" w:styleId="HTMLVorformatiertZeichen">
-    <w:name w:val="HTML Vorformatiert Zeichen"/>
-    <w:basedOn w:val="Absatzstandardschriftart"/>
-    <w:link w:val="HTMLVorformatiert"/>
+  <w:style w:type="character" w:customStyle="1" w:styleId="HTMLPreformattedChar">
+    <w:name w:val="HTML Preformatted Char"/>
+    <w:basedOn w:val="DefaultParagraphFont"/>
+    <w:link w:val="HTMLPreformatted"/>
     <w:uiPriority w:val="99"/>
     <w:semiHidden/>
     <w:rsid w:val="00783D21"/>
@@ -15182,10 +15308,10 @@
       <w:szCs w:val="20"/>
     </w:rPr>
   </w:style>
-  <w:style w:type="paragraph" w:styleId="Kopfzeile">
+  <w:style w:type="paragraph" w:styleId="Header">
     <w:name w:val="header"/>
-    <w:basedOn w:val="Standard"/>
-    <w:link w:val="KopfzeileZeichen"/>
+    <w:basedOn w:val="Normal"/>
+    <w:link w:val="HeaderChar"/>
     <w:uiPriority w:val="99"/>
     <w:unhideWhenUsed/>
     <w:rsid w:val="005F4EBB"/>
@@ -15196,17 +15322,17 @@
       </w:tabs>
     </w:pPr>
   </w:style>
-  <w:style w:type="character" w:customStyle="1" w:styleId="KopfzeileZeichen">
-    <w:name w:val="Kopfzeile Zeichen"/>
-    <w:basedOn w:val="Absatzstandardschriftart"/>
-    <w:link w:val="Kopfzeile"/>
+  <w:style w:type="character" w:customStyle="1" w:styleId="HeaderChar">
+    <w:name w:val="Header Char"/>
+    <w:basedOn w:val="DefaultParagraphFont"/>
+    <w:link w:val="Header"/>
     <w:uiPriority w:val="99"/>
     <w:rsid w:val="005F4EBB"/>
   </w:style>
-  <w:style w:type="paragraph" w:styleId="Fuzeile">
+  <w:style w:type="paragraph" w:styleId="Footer">
     <w:name w:val="footer"/>
-    <w:basedOn w:val="Standard"/>
-    <w:link w:val="FuzeileZeichen"/>
+    <w:basedOn w:val="Normal"/>
+    <w:link w:val="FooterChar"/>
     <w:uiPriority w:val="99"/>
     <w:unhideWhenUsed/>
     <w:rsid w:val="005F4EBB"/>
@@ -15217,16 +15343,16 @@
       </w:tabs>
     </w:pPr>
   </w:style>
-  <w:style w:type="character" w:customStyle="1" w:styleId="FuzeileZeichen">
-    <w:name w:val="Fußzeile Zeichen"/>
-    <w:basedOn w:val="Absatzstandardschriftart"/>
-    <w:link w:val="Fuzeile"/>
+  <w:style w:type="character" w:customStyle="1" w:styleId="FooterChar">
+    <w:name w:val="Footer Char"/>
+    <w:basedOn w:val="DefaultParagraphFont"/>
+    <w:link w:val="Footer"/>
     <w:uiPriority w:val="99"/>
     <w:rsid w:val="005F4EBB"/>
   </w:style>
-  <w:style w:type="paragraph" w:styleId="KeinLeerraum">
+  <w:style w:type="paragraph" w:styleId="NoSpacing">
     <w:name w:val="No Spacing"/>
-    <w:link w:val="KeinLeerraumZeichen"/>
+    <w:link w:val="NoSpacingChar"/>
     <w:uiPriority w:val="1"/>
     <w:qFormat/>
     <w:rsid w:val="004459B0"/>
@@ -15236,10 +15362,10 @@
       <w:lang w:eastAsia="en-US"/>
     </w:rPr>
   </w:style>
-  <w:style w:type="character" w:customStyle="1" w:styleId="KeinLeerraumZeichen">
-    <w:name w:val="Kein Leerraum Zeichen"/>
-    <w:basedOn w:val="Absatzstandardschriftart"/>
-    <w:link w:val="KeinLeerraum"/>
+  <w:style w:type="character" w:customStyle="1" w:styleId="NoSpacingChar">
+    <w:name w:val="No Spacing Char"/>
+    <w:basedOn w:val="DefaultParagraphFont"/>
+    <w:link w:val="NoSpacing"/>
     <w:uiPriority w:val="1"/>
     <w:rsid w:val="004459B0"/>
     <w:rPr>
@@ -15248,10 +15374,10 @@
       <w:lang w:eastAsia="en-US"/>
     </w:rPr>
   </w:style>
-  <w:style w:type="paragraph" w:styleId="Inhaltsverzeichnisberschrift">
+  <w:style w:type="paragraph" w:styleId="TOCHeading">
     <w:name w:val="TOC Heading"/>
-    <w:basedOn w:val="berschrift1"/>
-    <w:next w:val="Standard"/>
+    <w:basedOn w:val="Heading1"/>
+    <w:next w:val="Normal"/>
     <w:uiPriority w:val="39"/>
     <w:semiHidden/>
     <w:unhideWhenUsed/>
@@ -15272,10 +15398,10 @@
       <w:lang w:eastAsia="en-US"/>
     </w:rPr>
   </w:style>
-  <w:style w:type="paragraph" w:styleId="Verzeichnis1">
+  <w:style w:type="paragraph" w:styleId="TOC1">
     <w:name w:val="toc 1"/>
-    <w:basedOn w:val="Standard"/>
-    <w:next w:val="Standard"/>
+    <w:basedOn w:val="Normal"/>
+    <w:next w:val="Normal"/>
     <w:autoRedefine/>
     <w:uiPriority w:val="39"/>
     <w:unhideWhenUsed/>
@@ -15284,10 +15410,10 @@
       <w:spacing w:after="100"/>
     </w:pPr>
   </w:style>
-  <w:style w:type="paragraph" w:styleId="Verzeichnis2">
+  <w:style w:type="paragraph" w:styleId="TOC2">
     <w:name w:val="toc 2"/>
-    <w:basedOn w:val="Standard"/>
-    <w:next w:val="Standard"/>
+    <w:basedOn w:val="Normal"/>
+    <w:next w:val="Normal"/>
     <w:autoRedefine/>
     <w:uiPriority w:val="39"/>
     <w:unhideWhenUsed/>
@@ -15297,10 +15423,10 @@
       <w:ind w:left="240"/>
     </w:pPr>
   </w:style>
-  <w:style w:type="paragraph" w:styleId="Verzeichnis3">
+  <w:style w:type="paragraph" w:styleId="TOC3">
     <w:name w:val="toc 3"/>
-    <w:basedOn w:val="Standard"/>
-    <w:next w:val="Standard"/>
+    <w:basedOn w:val="Normal"/>
+    <w:next w:val="Normal"/>
     <w:autoRedefine/>
     <w:uiPriority w:val="39"/>
     <w:unhideWhenUsed/>
@@ -15310,10 +15436,10 @@
       <w:ind w:left="480"/>
     </w:pPr>
   </w:style>
-  <w:style w:type="character" w:customStyle="1" w:styleId="berschrift4Zeichen">
-    <w:name w:val="Überschrift 4 Zeichen"/>
-    <w:basedOn w:val="Absatzstandardschriftart"/>
-    <w:link w:val="berschrift4"/>
+  <w:style w:type="character" w:customStyle="1" w:styleId="Heading4Char">
+    <w:name w:val="Heading 4 Char"/>
+    <w:basedOn w:val="DefaultParagraphFont"/>
+    <w:link w:val="Heading4"/>
     <w:uiPriority w:val="9"/>
     <w:rsid w:val="008B608A"/>
     <w:rPr>
@@ -15325,10 +15451,10 @@
       <w:color w:val="4F81BD" w:themeColor="accent1"/>
     </w:rPr>
   </w:style>
-  <w:style w:type="character" w:customStyle="1" w:styleId="berschrift5Zeichen">
-    <w:name w:val="Überschrift 5 Zeichen"/>
-    <w:basedOn w:val="Absatzstandardschriftart"/>
-    <w:link w:val="berschrift5"/>
+  <w:style w:type="character" w:customStyle="1" w:styleId="Heading5Char">
+    <w:name w:val="Heading 5 Char"/>
+    <w:basedOn w:val="DefaultParagraphFont"/>
+    <w:link w:val="Heading5"/>
     <w:uiPriority w:val="9"/>
     <w:semiHidden/>
     <w:rsid w:val="008B608A"/>
@@ -15337,10 +15463,10 @@
       <w:color w:val="243F60" w:themeColor="accent1" w:themeShade="7F"/>
     </w:rPr>
   </w:style>
-  <w:style w:type="character" w:customStyle="1" w:styleId="berschrift6Zeichen">
-    <w:name w:val="Überschrift 6 Zeichen"/>
-    <w:basedOn w:val="Absatzstandardschriftart"/>
-    <w:link w:val="berschrift6"/>
+  <w:style w:type="character" w:customStyle="1" w:styleId="Heading6Char">
+    <w:name w:val="Heading 6 Char"/>
+    <w:basedOn w:val="DefaultParagraphFont"/>
+    <w:link w:val="Heading6"/>
     <w:uiPriority w:val="9"/>
     <w:semiHidden/>
     <w:rsid w:val="008B608A"/>
@@ -15351,10 +15477,10 @@
       <w:color w:val="243F60" w:themeColor="accent1" w:themeShade="7F"/>
     </w:rPr>
   </w:style>
-  <w:style w:type="character" w:customStyle="1" w:styleId="berschrift7Zeichen">
-    <w:name w:val="Überschrift 7 Zeichen"/>
-    <w:basedOn w:val="Absatzstandardschriftart"/>
-    <w:link w:val="berschrift7"/>
+  <w:style w:type="character" w:customStyle="1" w:styleId="Heading7Char">
+    <w:name w:val="Heading 7 Char"/>
+    <w:basedOn w:val="DefaultParagraphFont"/>
+    <w:link w:val="Heading7"/>
     <w:uiPriority w:val="9"/>
     <w:semiHidden/>
     <w:rsid w:val="008B608A"/>
@@ -15365,10 +15491,10 @@
       <w:color w:val="404040" w:themeColor="text1" w:themeTint="BF"/>
     </w:rPr>
   </w:style>
-  <w:style w:type="character" w:customStyle="1" w:styleId="berschrift8Zeichen">
-    <w:name w:val="Überschrift 8 Zeichen"/>
-    <w:basedOn w:val="Absatzstandardschriftart"/>
-    <w:link w:val="berschrift8"/>
+  <w:style w:type="character" w:customStyle="1" w:styleId="Heading8Char">
+    <w:name w:val="Heading 8 Char"/>
+    <w:basedOn w:val="DefaultParagraphFont"/>
+    <w:link w:val="Heading8"/>
     <w:uiPriority w:val="9"/>
     <w:semiHidden/>
     <w:rsid w:val="008B608A"/>
@@ -15379,10 +15505,10 @@
       <w:szCs w:val="20"/>
     </w:rPr>
   </w:style>
-  <w:style w:type="character" w:customStyle="1" w:styleId="berschrift9Zeichen">
-    <w:name w:val="Überschrift 9 Zeichen"/>
-    <w:basedOn w:val="Absatzstandardschriftart"/>
-    <w:link w:val="berschrift9"/>
+  <w:style w:type="character" w:customStyle="1" w:styleId="Heading9Char">
+    <w:name w:val="Heading 9 Char"/>
+    <w:basedOn w:val="DefaultParagraphFont"/>
+    <w:link w:val="Heading9"/>
     <w:uiPriority w:val="9"/>
     <w:semiHidden/>
     <w:rsid w:val="008B608A"/>
@@ -15395,10 +15521,10 @@
       <w:szCs w:val="20"/>
     </w:rPr>
   </w:style>
-  <w:style w:type="paragraph" w:styleId="Funotentext">
+  <w:style w:type="paragraph" w:styleId="FootnoteText">
     <w:name w:val="footnote text"/>
-    <w:basedOn w:val="Standard"/>
-    <w:link w:val="FunotentextZeichen"/>
+    <w:basedOn w:val="Normal"/>
+    <w:link w:val="FootnoteTextChar"/>
     <w:uiPriority w:val="99"/>
     <w:semiHidden/>
     <w:unhideWhenUsed/>
@@ -15408,10 +15534,10 @@
       <w:szCs w:val="20"/>
     </w:rPr>
   </w:style>
-  <w:style w:type="character" w:customStyle="1" w:styleId="FunotentextZeichen">
-    <w:name w:val="Fußnotentext Zeichen"/>
-    <w:basedOn w:val="Absatzstandardschriftart"/>
-    <w:link w:val="Funotentext"/>
+  <w:style w:type="character" w:customStyle="1" w:styleId="FootnoteTextChar">
+    <w:name w:val="Footnote Text Char"/>
+    <w:basedOn w:val="DefaultParagraphFont"/>
+    <w:link w:val="FootnoteText"/>
     <w:uiPriority w:val="99"/>
     <w:semiHidden/>
     <w:rsid w:val="00633AA0"/>
@@ -15420,9 +15546,9 @@
       <w:szCs w:val="20"/>
     </w:rPr>
   </w:style>
-  <w:style w:type="character" w:styleId="Funotenzeichen">
+  <w:style w:type="character" w:styleId="FootnoteReference">
     <w:name w:val="footnote reference"/>
-    <w:basedOn w:val="Absatzstandardschriftart"/>
+    <w:basedOn w:val="DefaultParagraphFont"/>
     <w:uiPriority w:val="99"/>
     <w:semiHidden/>
     <w:unhideWhenUsed/>
@@ -15431,9 +15557,9 @@
       <w:vertAlign w:val="superscript"/>
     </w:rPr>
   </w:style>
-  <w:style w:type="character" w:styleId="Kommentarzeichen">
+  <w:style w:type="character" w:styleId="CommentReference">
     <w:name w:val="annotation reference"/>
-    <w:basedOn w:val="Absatzstandardschriftart"/>
+    <w:basedOn w:val="DefaultParagraphFont"/>
     <w:uiPriority w:val="99"/>
     <w:semiHidden/>
     <w:unhideWhenUsed/>
@@ -15443,10 +15569,10 @@
       <w:szCs w:val="16"/>
     </w:rPr>
   </w:style>
-  <w:style w:type="paragraph" w:styleId="Kommentartext">
+  <w:style w:type="paragraph" w:styleId="CommentText">
     <w:name w:val="annotation text"/>
-    <w:basedOn w:val="Standard"/>
-    <w:link w:val="KommentartextZeichen"/>
+    <w:basedOn w:val="Normal"/>
+    <w:link w:val="CommentTextChar"/>
     <w:uiPriority w:val="99"/>
     <w:semiHidden/>
     <w:unhideWhenUsed/>
@@ -15456,10 +15582,10 @@
       <w:szCs w:val="20"/>
     </w:rPr>
   </w:style>
-  <w:style w:type="character" w:customStyle="1" w:styleId="KommentartextZeichen">
-    <w:name w:val="Kommentartext Zeichen"/>
-    <w:basedOn w:val="Absatzstandardschriftart"/>
-    <w:link w:val="Kommentartext"/>
+  <w:style w:type="character" w:customStyle="1" w:styleId="CommentTextChar">
+    <w:name w:val="Comment Text Char"/>
+    <w:basedOn w:val="DefaultParagraphFont"/>
+    <w:link w:val="CommentText"/>
     <w:uiPriority w:val="99"/>
     <w:semiHidden/>
     <w:rsid w:val="00E77C20"/>
@@ -15468,11 +15594,11 @@
       <w:szCs w:val="20"/>
     </w:rPr>
   </w:style>
-  <w:style w:type="paragraph" w:styleId="Kommentarthema">
+  <w:style w:type="paragraph" w:styleId="CommentSubject">
     <w:name w:val="annotation subject"/>
-    <w:basedOn w:val="Kommentartext"/>
-    <w:next w:val="Kommentartext"/>
-    <w:link w:val="KommentarthemaZeichen"/>
+    <w:basedOn w:val="CommentText"/>
+    <w:next w:val="CommentText"/>
+    <w:link w:val="CommentSubjectChar"/>
     <w:uiPriority w:val="99"/>
     <w:semiHidden/>
     <w:unhideWhenUsed/>
@@ -15482,943 +15608,10 @@
       <w:bCs/>
     </w:rPr>
   </w:style>
-  <w:style w:type="character" w:customStyle="1" w:styleId="KommentarthemaZeichen">
-    <w:name w:val="Kommentarthema Zeichen"/>
-    <w:basedOn w:val="KommentartextZeichen"/>
-    <w:link w:val="Kommentarthema"/>
-    <w:uiPriority w:val="99"/>
-    <w:semiHidden/>
-    <w:rsid w:val="00E77C20"/>
-    <w:rPr>
-      <w:b/>
-      <w:bCs/>
-      <w:sz w:val="20"/>
-      <w:szCs w:val="20"/>
-    </w:rPr>
-  </w:style>
-</w:styles>
-</file>
-
-<file path=word/stylesWithEffects.xml><?xml version="1.0" encoding="utf-8"?>
-<w:styles xmlns:wpc="http://schemas.microsoft.com/office/word/2010/wordprocessingCanvas" xmlns:mo="http://schemas.microsoft.com/office/mac/office/2008/main" xmlns:mc="http://schemas.openxmlformats.org/markup-compatibility/2006" xmlns:mv="urn:schemas-microsoft-com:mac:vml" xmlns:o="urn:schemas-microsoft-com:office:office" xmlns:r="http://schemas.openxmlformats.org/officeDocument/2006/relationships" xmlns:m="http://schemas.openxmlformats.org/officeDocument/2006/math" xmlns:v="urn:schemas-microsoft-com:vml" xmlns:wp14="http://schemas.microsoft.com/office/word/2010/wordprocessingDrawing" xmlns:wp="http://schemas.openxmlformats.org/drawingml/2006/wordprocessingDrawing" xmlns:w10="urn:schemas-microsoft-com:office:word" xmlns:w="http://schemas.openxmlformats.org/wordprocessingml/2006/main" xmlns:w14="http://schemas.microsoft.com/office/word/2010/wordml" xmlns:wpg="http://schemas.microsoft.com/office/word/2010/wordprocessingGroup" xmlns:wpi="http://schemas.microsoft.com/office/word/2010/wordprocessingInk" xmlns:wne="http://schemas.microsoft.com/office/word/2006/wordml" xmlns:wps="http://schemas.microsoft.com/office/word/2010/wordprocessingShape" mc:Ignorable="w14 wp14">
-  <w:docDefaults>
-    <w:rPrDefault>
-      <w:rPr>
-        <w:rFonts w:asciiTheme="minorHAnsi" w:eastAsiaTheme="minorEastAsia" w:hAnsiTheme="minorHAnsi" w:cstheme="minorBidi"/>
-        <w:sz w:val="24"/>
-        <w:szCs w:val="24"/>
-        <w:lang w:val="de-DE" w:eastAsia="de-DE" w:bidi="ar-SA"/>
-      </w:rPr>
-    </w:rPrDefault>
-    <w:pPrDefault/>
-  </w:docDefaults>
-  <w:latentStyles w:defLockedState="0" w:defUIPriority="99" w:defSemiHidden="1" w:defUnhideWhenUsed="1" w:defQFormat="0" w:count="276">
-    <w:lsdException w:name="Normal" w:semiHidden="0" w:uiPriority="0" w:unhideWhenUsed="0" w:qFormat="1"/>
-    <w:lsdException w:name="heading 1" w:semiHidden="0" w:uiPriority="9" w:unhideWhenUsed="0" w:qFormat="1"/>
-    <w:lsdException w:name="heading 2" w:uiPriority="9" w:qFormat="1"/>
-    <w:lsdException w:name="heading 3" w:uiPriority="9" w:qFormat="1"/>
-    <w:lsdException w:name="heading 4" w:uiPriority="9" w:qFormat="1"/>
-    <w:lsdException w:name="heading 5" w:uiPriority="9" w:qFormat="1"/>
-    <w:lsdException w:name="heading 6" w:uiPriority="9" w:qFormat="1"/>
-    <w:lsdException w:name="heading 7" w:uiPriority="9" w:qFormat="1"/>
-    <w:lsdException w:name="heading 8" w:uiPriority="9" w:qFormat="1"/>
-    <w:lsdException w:name="heading 9" w:uiPriority="9" w:qFormat="1"/>
-    <w:lsdException w:name="toc 1" w:uiPriority="39"/>
-    <w:lsdException w:name="toc 2" w:uiPriority="39"/>
-    <w:lsdException w:name="toc 3" w:uiPriority="39"/>
-    <w:lsdException w:name="toc 4" w:uiPriority="39"/>
-    <w:lsdException w:name="toc 5" w:uiPriority="39"/>
-    <w:lsdException w:name="toc 6" w:uiPriority="39"/>
-    <w:lsdException w:name="toc 7" w:uiPriority="39"/>
-    <w:lsdException w:name="toc 8" w:uiPriority="39"/>
-    <w:lsdException w:name="toc 9" w:uiPriority="39"/>
-    <w:lsdException w:name="caption" w:uiPriority="35" w:qFormat="1"/>
-    <w:lsdException w:name="Title" w:semiHidden="0" w:uiPriority="10" w:unhideWhenUsed="0" w:qFormat="1"/>
-    <w:lsdException w:name="Default Paragraph Font" w:uiPriority="1"/>
-    <w:lsdException w:name="Subtitle" w:semiHidden="0" w:uiPriority="11" w:unhideWhenUsed="0" w:qFormat="1"/>
-    <w:lsdException w:name="Strong" w:semiHidden="0" w:uiPriority="22" w:unhideWhenUsed="0" w:qFormat="1"/>
-    <w:lsdException w:name="Emphasis" w:semiHidden="0" w:uiPriority="20" w:unhideWhenUsed="0" w:qFormat="1"/>
-    <w:lsdException w:name="Table Grid" w:semiHidden="0" w:uiPriority="39" w:unhideWhenUsed="0"/>
-    <w:lsdException w:name="Placeholder Text" w:unhideWhenUsed="0"/>
-    <w:lsdException w:name="No Spacing" w:semiHidden="0" w:uiPriority="1" w:unhideWhenUsed="0" w:qFormat="1"/>
-    <w:lsdException w:name="Light Shading" w:semiHidden="0" w:uiPriority="60" w:unhideWhenUsed="0"/>
-    <w:lsdException w:name="Light List" w:semiHidden="0" w:uiPriority="61" w:unhideWhenUsed="0"/>
-    <w:lsdException w:name="Light Grid" w:semiHidden="0" w:uiPriority="62" w:unhideWhenUsed="0"/>
-    <w:lsdException w:name="Medium Shading 1" w:semiHidden="0" w:uiPriority="63" w:unhideWhenUsed="0"/>
-    <w:lsdException w:name="Medium Shading 2" w:semiHidden="0" w:uiPriority="64" w:unhideWhenUsed="0"/>
-    <w:lsdException w:name="Medium List 1" w:semiHidden="0" w:uiPriority="65" w:unhideWhenUsed="0"/>
-    <w:lsdException w:name="Medium List 2" w:semiHidden="0" w:uiPriority="66" w:unhideWhenUsed="0"/>
-    <w:lsdException w:name="Medium Grid 1" w:semiHidden="0" w:uiPriority="67" w:unhideWhenUsed="0"/>
-    <w:lsdException w:name="Medium Grid 2" w:semiHidden="0" w:uiPriority="68" w:unhideWhenUsed="0"/>
-    <w:lsdException w:name="Medium Grid 3" w:semiHidden="0" w:uiPriority="69" w:unhideWhenUsed="0"/>
-    <w:lsdException w:name="Dark List" w:semiHidden="0" w:uiPriority="70" w:unhideWhenUsed="0"/>
-    <w:lsdException w:name="Colorful Shading" w:semiHidden="0" w:uiPriority="71" w:unhideWhenUsed="0"/>
-    <w:lsdException w:name="Colorful List" w:semiHidden="0" w:uiPriority="72" w:unhideWhenUsed="0"/>
-    <w:lsdException w:name="Colorful Grid" w:semiHidden="0" w:uiPriority="73" w:unhideWhenUsed="0"/>
-    <w:lsdException w:name="Light Shading Accent 1" w:semiHidden="0" w:uiPriority="60" w:unhideWhenUsed="0"/>
-    <w:lsdException w:name="Light List Accent 1" w:semiHidden="0" w:uiPriority="61" w:unhideWhenUsed="0"/>
-    <w:lsdException w:name="Light Grid Accent 1" w:semiHidden="0" w:uiPriority="62" w:unhideWhenUsed="0"/>
-    <w:lsdException w:name="Medium Shading 1 Accent 1" w:semiHidden="0" w:uiPriority="63" w:unhideWhenUsed="0"/>
-    <w:lsdException w:name="Medium Shading 2 Accent 1" w:semiHidden="0" w:uiPriority="64" w:unhideWhenUsed="0"/>
-    <w:lsdException w:name="Medium List 1 Accent 1" w:semiHidden="0" w:uiPriority="65" w:unhideWhenUsed="0"/>
-    <w:lsdException w:name="Revision" w:unhideWhenUsed="0"/>
-    <w:lsdException w:name="List Paragraph" w:semiHidden="0" w:uiPriority="34" w:unhideWhenUsed="0" w:qFormat="1"/>
-    <w:lsdException w:name="Quote" w:semiHidden="0" w:uiPriority="29" w:unhideWhenUsed="0" w:qFormat="1"/>
-    <w:lsdException w:name="Intense Quote" w:semiHidden="0" w:uiPriority="30" w:unhideWhenUsed="0" w:qFormat="1"/>
-    <w:lsdException w:name="Medium List 2 Accent 1" w:semiHidden="0" w:uiPriority="66" w:unhideWhenUsed="0"/>
-    <w:lsdException w:name="Medium Grid 1 Accent 1" w:semiHidden="0" w:uiPriority="67" w:unhideWhenUsed="0"/>
-    <w:lsdException w:name="Medium Grid 2 Accent 1" w:semiHidden="0" w:uiPriority="68" w:unhideWhenUsed="0"/>
-    <w:lsdException w:name="Medium Grid 3 Accent 1" w:semiHidden="0" w:uiPriority="69" w:unhideWhenUsed="0"/>
-    <w:lsdException w:name="Dark List Accent 1" w:semiHidden="0" w:uiPriority="70" w:unhideWhenUsed="0"/>
-    <w:lsdException w:name="Colorful Shading Accent 1" w:semiHidden="0" w:uiPriority="71" w:unhideWhenUsed="0"/>
-    <w:lsdException w:name="Colorful List Accent 1" w:semiHidden="0" w:uiPriority="72" w:unhideWhenUsed="0"/>
-    <w:lsdException w:name="Colorful Grid Accent 1" w:semiHidden="0" w:uiPriority="73" w:unhideWhenUsed="0"/>
-    <w:lsdException w:name="Light Shading Accent 2" w:semiHidden="0" w:uiPriority="60" w:unhideWhenUsed="0"/>
-    <w:lsdException w:name="Light List Accent 2" w:semiHidden="0" w:uiPriority="61" w:unhideWhenUsed="0"/>
-    <w:lsdException w:name="Light Grid Accent 2" w:semiHidden="0" w:uiPriority="62" w:unhideWhenUsed="0"/>
-    <w:lsdException w:name="Medium Shading 1 Accent 2" w:semiHidden="0" w:uiPriority="63" w:unhideWhenUsed="0"/>
-    <w:lsdException w:name="Medium Shading 2 Accent 2" w:semiHidden="0" w:uiPriority="64" w:unhideWhenUsed="0"/>
-    <w:lsdException w:name="Medium List 1 Accent 2" w:semiHidden="0" w:uiPriority="65" w:unhideWhenUsed="0"/>
-    <w:lsdException w:name="Medium List 2 Accent 2" w:semiHidden="0" w:uiPriority="66" w:unhideWhenUsed="0"/>
-    <w:lsdException w:name="Medium Grid 1 Accent 2" w:semiHidden="0" w:uiPriority="67" w:unhideWhenUsed="0"/>
-    <w:lsdException w:name="Medium Grid 2 Accent 2" w:semiHidden="0" w:uiPriority="68" w:unhideWhenUsed="0"/>
-    <w:lsdException w:name="Medium Grid 3 Accent 2" w:semiHidden="0" w:uiPriority="69" w:unhideWhenUsed="0"/>
-    <w:lsdException w:name="Dark List Accent 2" w:semiHidden="0" w:uiPriority="70" w:unhideWhenUsed="0"/>
-    <w:lsdException w:name="Colorful Shading Accent 2" w:semiHidden="0" w:uiPriority="71" w:unhideWhenUsed="0"/>
-    <w:lsdException w:name="Colorful List Accent 2" w:semiHidden="0" w:uiPriority="72" w:unhideWhenUsed="0"/>
-    <w:lsdException w:name="Colorful Grid Accent 2" w:semiHidden="0" w:uiPriority="73" w:unhideWhenUsed="0"/>
-    <w:lsdException w:name="Light Shading Accent 3" w:semiHidden="0" w:uiPriority="60" w:unhideWhenUsed="0"/>
-    <w:lsdException w:name="Light List Accent 3" w:semiHidden="0" w:uiPriority="61" w:unhideWhenUsed="0"/>
-    <w:lsdException w:name="Light Grid Accent 3" w:semiHidden="0" w:uiPriority="62" w:unhideWhenUsed="0"/>
-    <w:lsdException w:name="Medium Shading 1 Accent 3" w:semiHidden="0" w:uiPriority="63" w:unhideWhenUsed="0"/>
-    <w:lsdException w:name="Medium Shading 2 Accent 3" w:semiHidden="0" w:uiPriority="64" w:unhideWhenUsed="0"/>
-    <w:lsdException w:name="Medium List 1 Accent 3" w:semiHidden="0" w:uiPriority="65" w:unhideWhenUsed="0"/>
-    <w:lsdException w:name="Medium List 2 Accent 3" w:semiHidden="0" w:uiPriority="66" w:unhideWhenUsed="0"/>
-    <w:lsdException w:name="Medium Grid 1 Accent 3" w:semiHidden="0" w:uiPriority="67" w:unhideWhenUsed="0"/>
-    <w:lsdException w:name="Medium Grid 2 Accent 3" w:semiHidden="0" w:uiPriority="68" w:unhideWhenUsed="0"/>
-    <w:lsdException w:name="Medium Grid 3 Accent 3" w:semiHidden="0" w:uiPriority="69" w:unhideWhenUsed="0"/>
-    <w:lsdException w:name="Dark List Accent 3" w:semiHidden="0" w:uiPriority="70" w:unhideWhenUsed="0"/>
-    <w:lsdException w:name="Colorful Shading Accent 3" w:semiHidden="0" w:uiPriority="71" w:unhideWhenUsed="0"/>
-    <w:lsdException w:name="Colorful List Accent 3" w:semiHidden="0" w:uiPriority="72" w:unhideWhenUsed="0"/>
-    <w:lsdException w:name="Colorful Grid Accent 3" w:semiHidden="0" w:uiPriority="73" w:unhideWhenUsed="0"/>
-    <w:lsdException w:name="Light Shading Accent 4" w:semiHidden="0" w:uiPriority="60" w:unhideWhenUsed="0"/>
-    <w:lsdException w:name="Light List Accent 4" w:semiHidden="0" w:uiPriority="61" w:unhideWhenUsed="0"/>
-    <w:lsdException w:name="Light Grid Accent 4" w:semiHidden="0" w:uiPriority="62" w:unhideWhenUsed="0"/>
-    <w:lsdException w:name="Medium Shading 1 Accent 4" w:semiHidden="0" w:uiPriority="63" w:unhideWhenUsed="0"/>
-    <w:lsdException w:name="Medium Shading 2 Accent 4" w:semiHidden="0" w:uiPriority="64" w:unhideWhenUsed="0"/>
-    <w:lsdException w:name="Medium List 1 Accent 4" w:semiHidden="0" w:uiPriority="65" w:unhideWhenUsed="0"/>
-    <w:lsdException w:name="Medium List 2 Accent 4" w:semiHidden="0" w:uiPriority="66" w:unhideWhenUsed="0"/>
-    <w:lsdException w:name="Medium Grid 1 Accent 4" w:semiHidden="0" w:uiPriority="67" w:unhideWhenUsed="0"/>
-    <w:lsdException w:name="Medium Grid 2 Accent 4" w:semiHidden="0" w:uiPriority="68" w:unhideWhenUsed="0"/>
-    <w:lsdException w:name="Medium Grid 3 Accent 4" w:semiHidden="0" w:uiPriority="69" w:unhideWhenUsed="0"/>
-    <w:lsdException w:name="Dark List Accent 4" w:semiHidden="0" w:uiPriority="70" w:unhideWhenUsed="0"/>
-    <w:lsdException w:name="Colorful Shading Accent 4" w:semiHidden="0" w:uiPriority="71" w:unhideWhenUsed="0"/>
-    <w:lsdException w:name="Colorful List Accent 4" w:semiHidden="0" w:uiPriority="72" w:unhideWhenUsed="0"/>
-    <w:lsdException w:name="Colorful Grid Accent 4" w:semiHidden="0" w:uiPriority="73" w:unhideWhenUsed="0"/>
-    <w:lsdException w:name="Light Shading Accent 5" w:semiHidden="0" w:uiPriority="60" w:unhideWhenUsed="0"/>
-    <w:lsdException w:name="Light List Accent 5" w:semiHidden="0" w:uiPriority="61" w:unhideWhenUsed="0"/>
-    <w:lsdException w:name="Light Grid Accent 5" w:semiHidden="0" w:uiPriority="62" w:unhideWhenUsed="0"/>
-    <w:lsdException w:name="Medium Shading 1 Accent 5" w:semiHidden="0" w:uiPriority="63" w:unhideWhenUsed="0"/>
-    <w:lsdException w:name="Medium Shading 2 Accent 5" w:semiHidden="0" w:uiPriority="64" w:unhideWhenUsed="0"/>
-    <w:lsdException w:name="Medium List 1 Accent 5" w:semiHidden="0" w:uiPriority="65" w:unhideWhenUsed="0"/>
-    <w:lsdException w:name="Medium List 2 Accent 5" w:semiHidden="0" w:uiPriority="66" w:unhideWhenUsed="0"/>
-    <w:lsdException w:name="Medium Grid 1 Accent 5" w:semiHidden="0" w:uiPriority="67" w:unhideWhenUsed="0"/>
-    <w:lsdException w:name="Medium Grid 2 Accent 5" w:semiHidden="0" w:uiPriority="68" w:unhideWhenUsed="0"/>
-    <w:lsdException w:name="Medium Grid 3 Accent 5" w:semiHidden="0" w:uiPriority="69" w:unhideWhenUsed="0"/>
-    <w:lsdException w:name="Dark List Accent 5" w:semiHidden="0" w:uiPriority="70" w:unhideWhenUsed="0"/>
-    <w:lsdException w:name="Colorful Shading Accent 5" w:semiHidden="0" w:uiPriority="71" w:unhideWhenUsed="0"/>
-    <w:lsdException w:name="Colorful List Accent 5" w:semiHidden="0" w:uiPriority="72" w:unhideWhenUsed="0"/>
-    <w:lsdException w:name="Colorful Grid Accent 5" w:semiHidden="0" w:uiPriority="73" w:unhideWhenUsed="0"/>
-    <w:lsdException w:name="Light Shading Accent 6" w:semiHidden="0" w:uiPriority="60" w:unhideWhenUsed="0"/>
-    <w:lsdException w:name="Light List Accent 6" w:semiHidden="0" w:uiPriority="61" w:unhideWhenUsed="0"/>
-    <w:lsdException w:name="Light Grid Accent 6" w:semiHidden="0" w:uiPriority="62" w:unhideWhenUsed="0"/>
-    <w:lsdException w:name="Medium Shading 1 Accent 6" w:semiHidden="0" w:uiPriority="63" w:unhideWhenUsed="0"/>
-    <w:lsdException w:name="Medium Shading 2 Accent 6" w:semiHidden="0" w:uiPriority="64" w:unhideWhenUsed="0"/>
-    <w:lsdException w:name="Medium List 1 Accent 6" w:semiHidden="0" w:uiPriority="65" w:unhideWhenUsed="0"/>
-    <w:lsdException w:name="Medium List 2 Accent 6" w:semiHidden="0" w:uiPriority="66" w:unhideWhenUsed="0"/>
-    <w:lsdException w:name="Medium Grid 1 Accent 6" w:semiHidden="0" w:uiPriority="67" w:unhideWhenUsed="0"/>
-    <w:lsdException w:name="Medium Grid 2 Accent 6" w:semiHidden="0" w:uiPriority="68" w:unhideWhenUsed="0"/>
-    <w:lsdException w:name="Medium Grid 3 Accent 6" w:semiHidden="0" w:uiPriority="69" w:unhideWhenUsed="0"/>
-    <w:lsdException w:name="Dark List Accent 6" w:semiHidden="0" w:uiPriority="70" w:unhideWhenUsed="0"/>
-    <w:lsdException w:name="Colorful Shading Accent 6" w:semiHidden="0" w:uiPriority="71" w:unhideWhenUsed="0"/>
-    <w:lsdException w:name="Colorful List Accent 6" w:semiHidden="0" w:uiPriority="72" w:unhideWhenUsed="0"/>
-    <w:lsdException w:name="Colorful Grid Accent 6" w:semiHidden="0" w:uiPriority="73" w:unhideWhenUsed="0"/>
-    <w:lsdException w:name="Subtle Emphasis" w:semiHidden="0" w:uiPriority="19" w:unhideWhenUsed="0" w:qFormat="1"/>
-    <w:lsdException w:name="Intense Emphasis" w:semiHidden="0" w:uiPriority="21" w:unhideWhenUsed="0" w:qFormat="1"/>
-    <w:lsdException w:name="Subtle Reference" w:semiHidden="0" w:uiPriority="31" w:unhideWhenUsed="0" w:qFormat="1"/>
-    <w:lsdException w:name="Intense Reference" w:semiHidden="0" w:uiPriority="32" w:unhideWhenUsed="0" w:qFormat="1"/>
-    <w:lsdException w:name="Book Title" w:semiHidden="0" w:uiPriority="33" w:unhideWhenUsed="0" w:qFormat="1"/>
-    <w:lsdException w:name="Bibliography" w:uiPriority="37"/>
-    <w:lsdException w:name="TOC Heading" w:uiPriority="39" w:qFormat="1"/>
-  </w:latentStyles>
-  <w:style w:type="paragraph" w:default="1" w:styleId="Standard">
-    <w:name w:val="Normal"/>
-    <w:qFormat/>
-    <w:rsid w:val="006F6CEE"/>
-  </w:style>
-  <w:style w:type="paragraph" w:styleId="berschrift1">
-    <w:name w:val="heading 1"/>
-    <w:basedOn w:val="Standard"/>
-    <w:next w:val="Standard"/>
-    <w:link w:val="berschrift1Zeichen"/>
-    <w:uiPriority w:val="9"/>
-    <w:qFormat/>
-    <w:rsid w:val="00EA7F05"/>
-    <w:pPr>
-      <w:keepNext/>
-      <w:keepLines/>
-      <w:numPr>
-        <w:numId w:val="8"/>
-      </w:numPr>
-      <w:spacing w:before="480"/>
-      <w:outlineLvl w:val="0"/>
-    </w:pPr>
-    <w:rPr>
-      <w:rFonts w:ascii="Times New Roman" w:eastAsiaTheme="majorEastAsia" w:hAnsi="Times New Roman" w:cstheme="majorBidi"/>
-      <w:b/>
-      <w:bCs/>
-      <w:color w:val="345A8A" w:themeColor="accent1" w:themeShade="B5"/>
-      <w:sz w:val="32"/>
-      <w:szCs w:val="32"/>
-    </w:rPr>
-  </w:style>
-  <w:style w:type="paragraph" w:styleId="berschrift2">
-    <w:name w:val="heading 2"/>
-    <w:basedOn w:val="Standard"/>
-    <w:next w:val="Standard"/>
-    <w:link w:val="berschrift2Zeichen"/>
-    <w:uiPriority w:val="9"/>
-    <w:unhideWhenUsed/>
-    <w:qFormat/>
-    <w:rsid w:val="008B608A"/>
-    <w:pPr>
-      <w:keepNext/>
-      <w:keepLines/>
-      <w:numPr>
-        <w:ilvl w:val="1"/>
-        <w:numId w:val="8"/>
-      </w:numPr>
-      <w:spacing w:before="200"/>
-      <w:outlineLvl w:val="1"/>
-    </w:pPr>
-    <w:rPr>
-      <w:rFonts w:ascii="Times New Roman" w:eastAsiaTheme="majorEastAsia" w:hAnsi="Times New Roman" w:cstheme="majorBidi"/>
-      <w:b/>
-      <w:bCs/>
-      <w:color w:val="4F81BD" w:themeColor="accent1"/>
-      <w:sz w:val="26"/>
-      <w:szCs w:val="26"/>
-      <w:lang w:val="en-AU"/>
-    </w:rPr>
-  </w:style>
-  <w:style w:type="paragraph" w:styleId="berschrift3">
-    <w:name w:val="heading 3"/>
-    <w:basedOn w:val="Standard"/>
-    <w:next w:val="Standard"/>
-    <w:link w:val="berschrift3Zeichen"/>
-    <w:uiPriority w:val="9"/>
-    <w:unhideWhenUsed/>
-    <w:qFormat/>
-    <w:rsid w:val="00A73AA1"/>
-    <w:pPr>
-      <w:keepNext/>
-      <w:keepLines/>
-      <w:numPr>
-        <w:ilvl w:val="2"/>
-        <w:numId w:val="8"/>
-      </w:numPr>
-      <w:spacing w:before="200"/>
-      <w:outlineLvl w:val="2"/>
-    </w:pPr>
-    <w:rPr>
-      <w:rFonts w:ascii="Times New Roman" w:eastAsiaTheme="majorEastAsia" w:hAnsi="Times New Roman" w:cstheme="majorBidi"/>
-      <w:b/>
-      <w:bCs/>
-      <w:color w:val="4F81BD" w:themeColor="accent1"/>
-    </w:rPr>
-  </w:style>
-  <w:style w:type="paragraph" w:styleId="berschrift4">
-    <w:name w:val="heading 4"/>
-    <w:basedOn w:val="Standard"/>
-    <w:next w:val="Standard"/>
-    <w:link w:val="berschrift4Zeichen"/>
-    <w:uiPriority w:val="9"/>
-    <w:unhideWhenUsed/>
-    <w:qFormat/>
-    <w:rsid w:val="008B608A"/>
-    <w:pPr>
-      <w:keepNext/>
-      <w:keepLines/>
-      <w:numPr>
-        <w:ilvl w:val="3"/>
-        <w:numId w:val="8"/>
-      </w:numPr>
-      <w:spacing w:before="200"/>
-      <w:outlineLvl w:val="3"/>
-    </w:pPr>
-    <w:rPr>
-      <w:rFonts w:asciiTheme="majorHAnsi" w:eastAsiaTheme="majorEastAsia" w:hAnsiTheme="majorHAnsi" w:cstheme="majorBidi"/>
-      <w:b/>
-      <w:bCs/>
-      <w:i/>
-      <w:iCs/>
-      <w:color w:val="4F81BD" w:themeColor="accent1"/>
-    </w:rPr>
-  </w:style>
-  <w:style w:type="paragraph" w:styleId="berschrift5">
-    <w:name w:val="heading 5"/>
-    <w:basedOn w:val="Standard"/>
-    <w:next w:val="Standard"/>
-    <w:link w:val="berschrift5Zeichen"/>
-    <w:uiPriority w:val="9"/>
-    <w:semiHidden/>
-    <w:unhideWhenUsed/>
-    <w:qFormat/>
-    <w:rsid w:val="008B608A"/>
-    <w:pPr>
-      <w:keepNext/>
-      <w:keepLines/>
-      <w:numPr>
-        <w:ilvl w:val="4"/>
-        <w:numId w:val="8"/>
-      </w:numPr>
-      <w:spacing w:before="200"/>
-      <w:outlineLvl w:val="4"/>
-    </w:pPr>
-    <w:rPr>
-      <w:rFonts w:asciiTheme="majorHAnsi" w:eastAsiaTheme="majorEastAsia" w:hAnsiTheme="majorHAnsi" w:cstheme="majorBidi"/>
-      <w:color w:val="243F60" w:themeColor="accent1" w:themeShade="7F"/>
-    </w:rPr>
-  </w:style>
-  <w:style w:type="paragraph" w:styleId="berschrift6">
-    <w:name w:val="heading 6"/>
-    <w:basedOn w:val="Standard"/>
-    <w:next w:val="Standard"/>
-    <w:link w:val="berschrift6Zeichen"/>
-    <w:uiPriority w:val="9"/>
-    <w:semiHidden/>
-    <w:unhideWhenUsed/>
-    <w:qFormat/>
-    <w:rsid w:val="008B608A"/>
-    <w:pPr>
-      <w:keepNext/>
-      <w:keepLines/>
-      <w:numPr>
-        <w:ilvl w:val="5"/>
-        <w:numId w:val="8"/>
-      </w:numPr>
-      <w:spacing w:before="200"/>
-      <w:outlineLvl w:val="5"/>
-    </w:pPr>
-    <w:rPr>
-      <w:rFonts w:asciiTheme="majorHAnsi" w:eastAsiaTheme="majorEastAsia" w:hAnsiTheme="majorHAnsi" w:cstheme="majorBidi"/>
-      <w:i/>
-      <w:iCs/>
-      <w:color w:val="243F60" w:themeColor="accent1" w:themeShade="7F"/>
-    </w:rPr>
-  </w:style>
-  <w:style w:type="paragraph" w:styleId="berschrift7">
-    <w:name w:val="heading 7"/>
-    <w:basedOn w:val="Standard"/>
-    <w:next w:val="Standard"/>
-    <w:link w:val="berschrift7Zeichen"/>
-    <w:uiPriority w:val="9"/>
-    <w:semiHidden/>
-    <w:unhideWhenUsed/>
-    <w:qFormat/>
-    <w:rsid w:val="008B608A"/>
-    <w:pPr>
-      <w:keepNext/>
-      <w:keepLines/>
-      <w:numPr>
-        <w:ilvl w:val="6"/>
-        <w:numId w:val="8"/>
-      </w:numPr>
-      <w:spacing w:before="200"/>
-      <w:outlineLvl w:val="6"/>
-    </w:pPr>
-    <w:rPr>
-      <w:rFonts w:asciiTheme="majorHAnsi" w:eastAsiaTheme="majorEastAsia" w:hAnsiTheme="majorHAnsi" w:cstheme="majorBidi"/>
-      <w:i/>
-      <w:iCs/>
-      <w:color w:val="404040" w:themeColor="text1" w:themeTint="BF"/>
-    </w:rPr>
-  </w:style>
-  <w:style w:type="paragraph" w:styleId="berschrift8">
-    <w:name w:val="heading 8"/>
-    <w:basedOn w:val="Standard"/>
-    <w:next w:val="Standard"/>
-    <w:link w:val="berschrift8Zeichen"/>
-    <w:uiPriority w:val="9"/>
-    <w:semiHidden/>
-    <w:unhideWhenUsed/>
-    <w:qFormat/>
-    <w:rsid w:val="008B608A"/>
-    <w:pPr>
-      <w:keepNext/>
-      <w:keepLines/>
-      <w:numPr>
-        <w:ilvl w:val="7"/>
-        <w:numId w:val="8"/>
-      </w:numPr>
-      <w:spacing w:before="200"/>
-      <w:outlineLvl w:val="7"/>
-    </w:pPr>
-    <w:rPr>
-      <w:rFonts w:asciiTheme="majorHAnsi" w:eastAsiaTheme="majorEastAsia" w:hAnsiTheme="majorHAnsi" w:cstheme="majorBidi"/>
-      <w:color w:val="404040" w:themeColor="text1" w:themeTint="BF"/>
-      <w:sz w:val="20"/>
-      <w:szCs w:val="20"/>
-    </w:rPr>
-  </w:style>
-  <w:style w:type="paragraph" w:styleId="berschrift9">
-    <w:name w:val="heading 9"/>
-    <w:basedOn w:val="Standard"/>
-    <w:next w:val="Standard"/>
-    <w:link w:val="berschrift9Zeichen"/>
-    <w:uiPriority w:val="9"/>
-    <w:semiHidden/>
-    <w:unhideWhenUsed/>
-    <w:qFormat/>
-    <w:rsid w:val="008B608A"/>
-    <w:pPr>
-      <w:keepNext/>
-      <w:keepLines/>
-      <w:numPr>
-        <w:ilvl w:val="8"/>
-        <w:numId w:val="8"/>
-      </w:numPr>
-      <w:spacing w:before="200"/>
-      <w:outlineLvl w:val="8"/>
-    </w:pPr>
-    <w:rPr>
-      <w:rFonts w:asciiTheme="majorHAnsi" w:eastAsiaTheme="majorEastAsia" w:hAnsiTheme="majorHAnsi" w:cstheme="majorBidi"/>
-      <w:i/>
-      <w:iCs/>
-      <w:color w:val="404040" w:themeColor="text1" w:themeTint="BF"/>
-      <w:sz w:val="20"/>
-      <w:szCs w:val="20"/>
-    </w:rPr>
-  </w:style>
-  <w:style w:type="character" w:default="1" w:styleId="Absatzstandardschriftart">
-    <w:name w:val="Default Paragraph Font"/>
-    <w:uiPriority w:val="1"/>
-    <w:semiHidden/>
-    <w:unhideWhenUsed/>
-  </w:style>
-  <w:style w:type="table" w:default="1" w:styleId="NormaleTabelle">
-    <w:name w:val="Normal Table"/>
-    <w:uiPriority w:val="99"/>
-    <w:semiHidden/>
-    <w:unhideWhenUsed/>
-    <w:tblPr>
-      <w:tblInd w:w="0" w:type="dxa"/>
-      <w:tblCellMar>
-        <w:top w:w="0" w:type="dxa"/>
-        <w:left w:w="108" w:type="dxa"/>
-        <w:bottom w:w="0" w:type="dxa"/>
-        <w:right w:w="108" w:type="dxa"/>
-      </w:tblCellMar>
-    </w:tblPr>
-  </w:style>
-  <w:style w:type="numbering" w:default="1" w:styleId="KeineListe">
-    <w:name w:val="No List"/>
-    <w:uiPriority w:val="99"/>
-    <w:semiHidden/>
-    <w:unhideWhenUsed/>
-  </w:style>
-  <w:style w:type="paragraph" w:styleId="Listenabsatz">
-    <w:name w:val="List Paragraph"/>
-    <w:basedOn w:val="Standard"/>
-    <w:uiPriority w:val="34"/>
-    <w:qFormat/>
-    <w:rsid w:val="005C779B"/>
-    <w:pPr>
-      <w:ind w:left="720"/>
-      <w:contextualSpacing/>
-    </w:pPr>
-  </w:style>
-  <w:style w:type="paragraph" w:styleId="Sprechblasentext">
-    <w:name w:val="Balloon Text"/>
-    <w:basedOn w:val="Standard"/>
-    <w:link w:val="SprechblasentextZeichen"/>
-    <w:uiPriority w:val="99"/>
-    <w:semiHidden/>
-    <w:unhideWhenUsed/>
-    <w:rsid w:val="0065292B"/>
-    <w:rPr>
-      <w:rFonts w:ascii="Lucida Grande" w:hAnsi="Lucida Grande" w:cs="Lucida Grande"/>
-      <w:sz w:val="18"/>
-      <w:szCs w:val="18"/>
-    </w:rPr>
-  </w:style>
-  <w:style w:type="character" w:customStyle="1" w:styleId="SprechblasentextZeichen">
-    <w:name w:val="Sprechblasentext Zeichen"/>
-    <w:basedOn w:val="Absatzstandardschriftart"/>
-    <w:link w:val="Sprechblasentext"/>
-    <w:uiPriority w:val="99"/>
-    <w:semiHidden/>
-    <w:rsid w:val="0065292B"/>
-    <w:rPr>
-      <w:rFonts w:ascii="Lucida Grande" w:hAnsi="Lucida Grande" w:cs="Lucida Grande"/>
-      <w:sz w:val="18"/>
-      <w:szCs w:val="18"/>
-    </w:rPr>
-  </w:style>
-  <w:style w:type="character" w:customStyle="1" w:styleId="berschrift2Zeichen">
-    <w:name w:val="Überschrift 2 Zeichen"/>
-    <w:basedOn w:val="Absatzstandardschriftart"/>
-    <w:link w:val="berschrift2"/>
-    <w:uiPriority w:val="9"/>
-    <w:rsid w:val="008B608A"/>
-    <w:rPr>
-      <w:rFonts w:ascii="Times New Roman" w:eastAsiaTheme="majorEastAsia" w:hAnsi="Times New Roman" w:cstheme="majorBidi"/>
-      <w:b/>
-      <w:bCs/>
-      <w:color w:val="4F81BD" w:themeColor="accent1"/>
-      <w:sz w:val="26"/>
-      <w:szCs w:val="26"/>
-      <w:lang w:val="en-AU"/>
-    </w:rPr>
-  </w:style>
-  <w:style w:type="character" w:customStyle="1" w:styleId="berschrift1Zeichen">
-    <w:name w:val="Überschrift 1 Zeichen"/>
-    <w:basedOn w:val="Absatzstandardschriftart"/>
-    <w:link w:val="berschrift1"/>
-    <w:uiPriority w:val="9"/>
-    <w:rsid w:val="00EA7F05"/>
-    <w:rPr>
-      <w:rFonts w:ascii="Times New Roman" w:eastAsiaTheme="majorEastAsia" w:hAnsi="Times New Roman" w:cstheme="majorBidi"/>
-      <w:b/>
-      <w:bCs/>
-      <w:color w:val="345A8A" w:themeColor="accent1" w:themeShade="B5"/>
-      <w:sz w:val="32"/>
-      <w:szCs w:val="32"/>
-    </w:rPr>
-  </w:style>
-  <w:style w:type="character" w:customStyle="1" w:styleId="berschrift3Zeichen">
-    <w:name w:val="Überschrift 3 Zeichen"/>
-    <w:basedOn w:val="Absatzstandardschriftart"/>
-    <w:link w:val="berschrift3"/>
-    <w:uiPriority w:val="9"/>
-    <w:rsid w:val="00A73AA1"/>
-    <w:rPr>
-      <w:rFonts w:ascii="Times New Roman" w:eastAsiaTheme="majorEastAsia" w:hAnsi="Times New Roman" w:cstheme="majorBidi"/>
-      <w:b/>
-      <w:bCs/>
-      <w:color w:val="4F81BD" w:themeColor="accent1"/>
-    </w:rPr>
-  </w:style>
-  <w:style w:type="paragraph" w:styleId="Beschriftung">
-    <w:name w:val="caption"/>
-    <w:basedOn w:val="Standard"/>
-    <w:next w:val="Standard"/>
-    <w:uiPriority w:val="35"/>
-    <w:unhideWhenUsed/>
-    <w:qFormat/>
-    <w:rsid w:val="006B46F1"/>
-    <w:pPr>
-      <w:spacing w:after="200"/>
-    </w:pPr>
-    <w:rPr>
-      <w:b/>
-      <w:bCs/>
-      <w:color w:val="4F81BD" w:themeColor="accent1"/>
-      <w:sz w:val="18"/>
-      <w:szCs w:val="18"/>
-    </w:rPr>
-  </w:style>
-  <w:style w:type="table" w:styleId="Tabellenraster">
-    <w:name w:val="Table Grid"/>
-    <w:basedOn w:val="NormaleTabelle"/>
-    <w:uiPriority w:val="39"/>
-    <w:rsid w:val="004A049A"/>
-    <w:rPr>
-      <w:rFonts w:eastAsiaTheme="minorHAnsi"/>
-      <w:sz w:val="22"/>
-      <w:szCs w:val="22"/>
-      <w:lang w:eastAsia="en-US"/>
-    </w:rPr>
-    <w:tblPr>
-      <w:tblInd w:w="0" w:type="dxa"/>
-      <w:tblBorders>
-        <w:top w:val="single" w:sz="4" w:space="0" w:color="auto"/>
-        <w:left w:val="single" w:sz="4" w:space="0" w:color="auto"/>
-        <w:bottom w:val="single" w:sz="4" w:space="0" w:color="auto"/>
-        <w:right w:val="single" w:sz="4" w:space="0" w:color="auto"/>
-        <w:insideH w:val="single" w:sz="4" w:space="0" w:color="auto"/>
-        <w:insideV w:val="single" w:sz="4" w:space="0" w:color="auto"/>
-      </w:tblBorders>
-      <w:tblCellMar>
-        <w:top w:w="0" w:type="dxa"/>
-        <w:left w:w="108" w:type="dxa"/>
-        <w:bottom w:w="0" w:type="dxa"/>
-        <w:right w:w="108" w:type="dxa"/>
-      </w:tblCellMar>
-    </w:tblPr>
-  </w:style>
-  <w:style w:type="character" w:styleId="Link">
-    <w:name w:val="Hyperlink"/>
-    <w:basedOn w:val="Absatzstandardschriftart"/>
-    <w:uiPriority w:val="99"/>
-    <w:unhideWhenUsed/>
-    <w:rsid w:val="004A049A"/>
-    <w:rPr>
-      <w:color w:val="0000FF" w:themeColor="hyperlink"/>
-      <w:u w:val="single"/>
-    </w:rPr>
-  </w:style>
-  <w:style w:type="paragraph" w:styleId="HTMLVorformatiert">
-    <w:name w:val="HTML Preformatted"/>
-    <w:basedOn w:val="Standard"/>
-    <w:link w:val="HTMLVorformatiertZeichen"/>
-    <w:uiPriority w:val="99"/>
-    <w:semiHidden/>
-    <w:unhideWhenUsed/>
-    <w:rsid w:val="00783D21"/>
-    <w:pPr>
-      <w:tabs>
-        <w:tab w:val="left" w:pos="916"/>
-        <w:tab w:val="left" w:pos="1832"/>
-        <w:tab w:val="left" w:pos="2748"/>
-        <w:tab w:val="left" w:pos="3664"/>
-        <w:tab w:val="left" w:pos="4580"/>
-        <w:tab w:val="left" w:pos="5496"/>
-        <w:tab w:val="left" w:pos="6412"/>
-        <w:tab w:val="left" w:pos="7328"/>
-        <w:tab w:val="left" w:pos="8244"/>
-        <w:tab w:val="left" w:pos="9160"/>
-        <w:tab w:val="left" w:pos="10076"/>
-        <w:tab w:val="left" w:pos="10992"/>
-        <w:tab w:val="left" w:pos="11908"/>
-        <w:tab w:val="left" w:pos="12824"/>
-        <w:tab w:val="left" w:pos="13740"/>
-        <w:tab w:val="left" w:pos="14656"/>
-      </w:tabs>
-    </w:pPr>
-    <w:rPr>
-      <w:rFonts w:ascii="Courier" w:hAnsi="Courier" w:cs="Courier"/>
-      <w:sz w:val="20"/>
-      <w:szCs w:val="20"/>
-    </w:rPr>
-  </w:style>
-  <w:style w:type="character" w:customStyle="1" w:styleId="HTMLVorformatiertZeichen">
-    <w:name w:val="HTML Vorformatiert Zeichen"/>
-    <w:basedOn w:val="Absatzstandardschriftart"/>
-    <w:link w:val="HTMLVorformatiert"/>
-    <w:uiPriority w:val="99"/>
-    <w:semiHidden/>
-    <w:rsid w:val="00783D21"/>
-    <w:rPr>
-      <w:rFonts w:ascii="Courier" w:hAnsi="Courier" w:cs="Courier"/>
-      <w:sz w:val="20"/>
-      <w:szCs w:val="20"/>
-    </w:rPr>
-  </w:style>
-  <w:style w:type="paragraph" w:styleId="Kopfzeile">
-    <w:name w:val="header"/>
-    <w:basedOn w:val="Standard"/>
-    <w:link w:val="KopfzeileZeichen"/>
-    <w:uiPriority w:val="99"/>
-    <w:unhideWhenUsed/>
-    <w:rsid w:val="005F4EBB"/>
-    <w:pPr>
-      <w:tabs>
-        <w:tab w:val="center" w:pos="4513"/>
-        <w:tab w:val="right" w:pos="9026"/>
-      </w:tabs>
-    </w:pPr>
-  </w:style>
-  <w:style w:type="character" w:customStyle="1" w:styleId="KopfzeileZeichen">
-    <w:name w:val="Kopfzeile Zeichen"/>
-    <w:basedOn w:val="Absatzstandardschriftart"/>
-    <w:link w:val="Kopfzeile"/>
-    <w:uiPriority w:val="99"/>
-    <w:rsid w:val="005F4EBB"/>
-  </w:style>
-  <w:style w:type="paragraph" w:styleId="Fuzeile">
-    <w:name w:val="footer"/>
-    <w:basedOn w:val="Standard"/>
-    <w:link w:val="FuzeileZeichen"/>
-    <w:uiPriority w:val="99"/>
-    <w:unhideWhenUsed/>
-    <w:rsid w:val="005F4EBB"/>
-    <w:pPr>
-      <w:tabs>
-        <w:tab w:val="center" w:pos="4513"/>
-        <w:tab w:val="right" w:pos="9026"/>
-      </w:tabs>
-    </w:pPr>
-  </w:style>
-  <w:style w:type="character" w:customStyle="1" w:styleId="FuzeileZeichen">
-    <w:name w:val="Fußzeile Zeichen"/>
-    <w:basedOn w:val="Absatzstandardschriftart"/>
-    <w:link w:val="Fuzeile"/>
-    <w:uiPriority w:val="99"/>
-    <w:rsid w:val="005F4EBB"/>
-  </w:style>
-  <w:style w:type="paragraph" w:styleId="KeinLeerraum">
-    <w:name w:val="No Spacing"/>
-    <w:link w:val="KeinLeerraumZeichen"/>
-    <w:uiPriority w:val="1"/>
-    <w:qFormat/>
-    <w:rsid w:val="004459B0"/>
-    <w:rPr>
-      <w:sz w:val="22"/>
-      <w:szCs w:val="22"/>
-      <w:lang w:eastAsia="en-US"/>
-    </w:rPr>
-  </w:style>
-  <w:style w:type="character" w:customStyle="1" w:styleId="KeinLeerraumZeichen">
-    <w:name w:val="Kein Leerraum Zeichen"/>
-    <w:basedOn w:val="Absatzstandardschriftart"/>
-    <w:link w:val="KeinLeerraum"/>
-    <w:uiPriority w:val="1"/>
-    <w:rsid w:val="004459B0"/>
-    <w:rPr>
-      <w:sz w:val="22"/>
-      <w:szCs w:val="22"/>
-      <w:lang w:eastAsia="en-US"/>
-    </w:rPr>
-  </w:style>
-  <w:style w:type="paragraph" w:styleId="Inhaltsverzeichnisberschrift">
-    <w:name w:val="TOC Heading"/>
-    <w:basedOn w:val="berschrift1"/>
-    <w:next w:val="Standard"/>
-    <w:uiPriority w:val="39"/>
-    <w:semiHidden/>
-    <w:unhideWhenUsed/>
-    <w:qFormat/>
-    <w:rsid w:val="00EA7F05"/>
-    <w:pPr>
-      <w:numPr>
-        <w:numId w:val="0"/>
-      </w:numPr>
-      <w:spacing w:line="276" w:lineRule="auto"/>
-      <w:outlineLvl w:val="9"/>
-    </w:pPr>
-    <w:rPr>
-      <w:rFonts w:asciiTheme="majorHAnsi" w:hAnsiTheme="majorHAnsi"/>
-      <w:color w:val="365F91" w:themeColor="accent1" w:themeShade="BF"/>
-      <w:sz w:val="28"/>
-      <w:szCs w:val="28"/>
-      <w:lang w:eastAsia="en-US"/>
-    </w:rPr>
-  </w:style>
-  <w:style w:type="paragraph" w:styleId="Verzeichnis1">
-    <w:name w:val="toc 1"/>
-    <w:basedOn w:val="Standard"/>
-    <w:next w:val="Standard"/>
-    <w:autoRedefine/>
-    <w:uiPriority w:val="39"/>
-    <w:unhideWhenUsed/>
-    <w:rsid w:val="00EA7F05"/>
-    <w:pPr>
-      <w:spacing w:after="100"/>
-    </w:pPr>
-  </w:style>
-  <w:style w:type="paragraph" w:styleId="Verzeichnis2">
-    <w:name w:val="toc 2"/>
-    <w:basedOn w:val="Standard"/>
-    <w:next w:val="Standard"/>
-    <w:autoRedefine/>
-    <w:uiPriority w:val="39"/>
-    <w:unhideWhenUsed/>
-    <w:rsid w:val="00EA7F05"/>
-    <w:pPr>
-      <w:spacing w:after="100"/>
-      <w:ind w:left="240"/>
-    </w:pPr>
-  </w:style>
-  <w:style w:type="paragraph" w:styleId="Verzeichnis3">
-    <w:name w:val="toc 3"/>
-    <w:basedOn w:val="Standard"/>
-    <w:next w:val="Standard"/>
-    <w:autoRedefine/>
-    <w:uiPriority w:val="39"/>
-    <w:unhideWhenUsed/>
-    <w:rsid w:val="00EA7F05"/>
-    <w:pPr>
-      <w:spacing w:after="100"/>
-      <w:ind w:left="480"/>
-    </w:pPr>
-  </w:style>
-  <w:style w:type="character" w:customStyle="1" w:styleId="berschrift4Zeichen">
-    <w:name w:val="Überschrift 4 Zeichen"/>
-    <w:basedOn w:val="Absatzstandardschriftart"/>
-    <w:link w:val="berschrift4"/>
-    <w:uiPriority w:val="9"/>
-    <w:rsid w:val="008B608A"/>
-    <w:rPr>
-      <w:rFonts w:asciiTheme="majorHAnsi" w:eastAsiaTheme="majorEastAsia" w:hAnsiTheme="majorHAnsi" w:cstheme="majorBidi"/>
-      <w:b/>
-      <w:bCs/>
-      <w:i/>
-      <w:iCs/>
-      <w:color w:val="4F81BD" w:themeColor="accent1"/>
-    </w:rPr>
-  </w:style>
-  <w:style w:type="character" w:customStyle="1" w:styleId="berschrift5Zeichen">
-    <w:name w:val="Überschrift 5 Zeichen"/>
-    <w:basedOn w:val="Absatzstandardschriftart"/>
-    <w:link w:val="berschrift5"/>
-    <w:uiPriority w:val="9"/>
-    <w:semiHidden/>
-    <w:rsid w:val="008B608A"/>
-    <w:rPr>
-      <w:rFonts w:asciiTheme="majorHAnsi" w:eastAsiaTheme="majorEastAsia" w:hAnsiTheme="majorHAnsi" w:cstheme="majorBidi"/>
-      <w:color w:val="243F60" w:themeColor="accent1" w:themeShade="7F"/>
-    </w:rPr>
-  </w:style>
-  <w:style w:type="character" w:customStyle="1" w:styleId="berschrift6Zeichen">
-    <w:name w:val="Überschrift 6 Zeichen"/>
-    <w:basedOn w:val="Absatzstandardschriftart"/>
-    <w:link w:val="berschrift6"/>
-    <w:uiPriority w:val="9"/>
-    <w:semiHidden/>
-    <w:rsid w:val="008B608A"/>
-    <w:rPr>
-      <w:rFonts w:asciiTheme="majorHAnsi" w:eastAsiaTheme="majorEastAsia" w:hAnsiTheme="majorHAnsi" w:cstheme="majorBidi"/>
-      <w:i/>
-      <w:iCs/>
-      <w:color w:val="243F60" w:themeColor="accent1" w:themeShade="7F"/>
-    </w:rPr>
-  </w:style>
-  <w:style w:type="character" w:customStyle="1" w:styleId="berschrift7Zeichen">
-    <w:name w:val="Überschrift 7 Zeichen"/>
-    <w:basedOn w:val="Absatzstandardschriftart"/>
-    <w:link w:val="berschrift7"/>
-    <w:uiPriority w:val="9"/>
-    <w:semiHidden/>
-    <w:rsid w:val="008B608A"/>
-    <w:rPr>
-      <w:rFonts w:asciiTheme="majorHAnsi" w:eastAsiaTheme="majorEastAsia" w:hAnsiTheme="majorHAnsi" w:cstheme="majorBidi"/>
-      <w:i/>
-      <w:iCs/>
-      <w:color w:val="404040" w:themeColor="text1" w:themeTint="BF"/>
-    </w:rPr>
-  </w:style>
-  <w:style w:type="character" w:customStyle="1" w:styleId="berschrift8Zeichen">
-    <w:name w:val="Überschrift 8 Zeichen"/>
-    <w:basedOn w:val="Absatzstandardschriftart"/>
-    <w:link w:val="berschrift8"/>
-    <w:uiPriority w:val="9"/>
-    <w:semiHidden/>
-    <w:rsid w:val="008B608A"/>
-    <w:rPr>
-      <w:rFonts w:asciiTheme="majorHAnsi" w:eastAsiaTheme="majorEastAsia" w:hAnsiTheme="majorHAnsi" w:cstheme="majorBidi"/>
-      <w:color w:val="404040" w:themeColor="text1" w:themeTint="BF"/>
-      <w:sz w:val="20"/>
-      <w:szCs w:val="20"/>
-    </w:rPr>
-  </w:style>
-  <w:style w:type="character" w:customStyle="1" w:styleId="berschrift9Zeichen">
-    <w:name w:val="Überschrift 9 Zeichen"/>
-    <w:basedOn w:val="Absatzstandardschriftart"/>
-    <w:link w:val="berschrift9"/>
-    <w:uiPriority w:val="9"/>
-    <w:semiHidden/>
-    <w:rsid w:val="008B608A"/>
-    <w:rPr>
-      <w:rFonts w:asciiTheme="majorHAnsi" w:eastAsiaTheme="majorEastAsia" w:hAnsiTheme="majorHAnsi" w:cstheme="majorBidi"/>
-      <w:i/>
-      <w:iCs/>
-      <w:color w:val="404040" w:themeColor="text1" w:themeTint="BF"/>
-      <w:sz w:val="20"/>
-      <w:szCs w:val="20"/>
-    </w:rPr>
-  </w:style>
-  <w:style w:type="paragraph" w:styleId="Funotentext">
-    <w:name w:val="footnote text"/>
-    <w:basedOn w:val="Standard"/>
-    <w:link w:val="FunotentextZeichen"/>
-    <w:uiPriority w:val="99"/>
-    <w:semiHidden/>
-    <w:unhideWhenUsed/>
-    <w:rsid w:val="00633AA0"/>
-    <w:rPr>
-      <w:sz w:val="20"/>
-      <w:szCs w:val="20"/>
-    </w:rPr>
-  </w:style>
-  <w:style w:type="character" w:customStyle="1" w:styleId="FunotentextZeichen">
-    <w:name w:val="Fußnotentext Zeichen"/>
-    <w:basedOn w:val="Absatzstandardschriftart"/>
-    <w:link w:val="Funotentext"/>
-    <w:uiPriority w:val="99"/>
-    <w:semiHidden/>
-    <w:rsid w:val="00633AA0"/>
-    <w:rPr>
-      <w:sz w:val="20"/>
-      <w:szCs w:val="20"/>
-    </w:rPr>
-  </w:style>
-  <w:style w:type="character" w:styleId="Funotenzeichen">
-    <w:name w:val="footnote reference"/>
-    <w:basedOn w:val="Absatzstandardschriftart"/>
-    <w:uiPriority w:val="99"/>
-    <w:semiHidden/>
-    <w:unhideWhenUsed/>
-    <w:rsid w:val="00633AA0"/>
-    <w:rPr>
-      <w:vertAlign w:val="superscript"/>
-    </w:rPr>
-  </w:style>
-  <w:style w:type="character" w:styleId="Kommentarzeichen">
-    <w:name w:val="annotation reference"/>
-    <w:basedOn w:val="Absatzstandardschriftart"/>
-    <w:uiPriority w:val="99"/>
-    <w:semiHidden/>
-    <w:unhideWhenUsed/>
-    <w:rsid w:val="00E77C20"/>
-    <w:rPr>
-      <w:sz w:val="16"/>
-      <w:szCs w:val="16"/>
-    </w:rPr>
-  </w:style>
-  <w:style w:type="paragraph" w:styleId="Kommentartext">
-    <w:name w:val="annotation text"/>
-    <w:basedOn w:val="Standard"/>
-    <w:link w:val="KommentartextZeichen"/>
-    <w:uiPriority w:val="99"/>
-    <w:semiHidden/>
-    <w:unhideWhenUsed/>
-    <w:rsid w:val="00E77C20"/>
-    <w:rPr>
-      <w:sz w:val="20"/>
-      <w:szCs w:val="20"/>
-    </w:rPr>
-  </w:style>
-  <w:style w:type="character" w:customStyle="1" w:styleId="KommentartextZeichen">
-    <w:name w:val="Kommentartext Zeichen"/>
-    <w:basedOn w:val="Absatzstandardschriftart"/>
-    <w:link w:val="Kommentartext"/>
-    <w:uiPriority w:val="99"/>
-    <w:semiHidden/>
-    <w:rsid w:val="00E77C20"/>
-    <w:rPr>
-      <w:sz w:val="20"/>
-      <w:szCs w:val="20"/>
-    </w:rPr>
-  </w:style>
-  <w:style w:type="paragraph" w:styleId="Kommentarthema">
-    <w:name w:val="annotation subject"/>
-    <w:basedOn w:val="Kommentartext"/>
-    <w:next w:val="Kommentartext"/>
-    <w:link w:val="KommentarthemaZeichen"/>
-    <w:uiPriority w:val="99"/>
-    <w:semiHidden/>
-    <w:unhideWhenUsed/>
-    <w:rsid w:val="00E77C20"/>
-    <w:rPr>
-      <w:b/>
-      <w:bCs/>
-    </w:rPr>
-  </w:style>
-  <w:style w:type="character" w:customStyle="1" w:styleId="KommentarthemaZeichen">
-    <w:name w:val="Kommentarthema Zeichen"/>
-    <w:basedOn w:val="KommentartextZeichen"/>
-    <w:link w:val="Kommentarthema"/>
+  <w:style w:type="character" w:customStyle="1" w:styleId="CommentSubjectChar">
+    <w:name w:val="Comment Subject Char"/>
+    <w:basedOn w:val="CommentTextChar"/>
+    <w:link w:val="CommentSubject"/>
     <w:uiPriority w:val="99"/>
     <w:semiHidden/>
     <w:rsid w:val="00E77C20"/>
@@ -16757,7 +15950,7 @@
 </file>
 
 <file path=customXml/itemProps1.xml><?xml version="1.0" encoding="utf-8"?>
-<ds:datastoreItem xmlns:ds="http://schemas.openxmlformats.org/officeDocument/2006/customXml" ds:itemID="{6E94BB1F-6E41-7645-83AD-23C05A33CE5C}">
+<ds:datastoreItem xmlns:ds="http://schemas.openxmlformats.org/officeDocument/2006/customXml" ds:itemID="{003698B4-4315-4C0C-9B40-B87AE43B170A}">
   <ds:schemaRefs>
     <ds:schemaRef ds:uri="http://schemas.openxmlformats.org/officeDocument/2006/bibliography"/>
   </ds:schemaRefs>

</xml_diff>